<commit_message>
updated the dry part
</commit_message>
<xml_diff>
--- a/dry/תרגיל בית 1.docx
+++ b/dry/תרגיל בית 1.docx
@@ -5,7 +5,6 @@
     <w:p>
       <w:pPr>
         <w:rPr>
-          <w:rFonts w:hint="cs"/>
           <w:rtl/>
         </w:rPr>
       </w:pPr>
@@ -20,7 +19,6 @@
     <w:p>
       <w:pPr>
         <w:rPr>
-          <w:rFonts w:hint="cs"/>
           <w:rtl/>
         </w:rPr>
       </w:pPr>
@@ -34,17 +32,21 @@
     </w:p>
     <w:p>
       <w:pPr>
-        <w:rPr>
-          <w:rFonts w:hint="cs"/>
-          <w:rtl/>
-        </w:rPr>
-      </w:pPr>
-      <w:r>
-        <w:rPr>
-          <w:rFonts w:hint="cs"/>
-          <w:rtl/>
-        </w:rPr>
-        <w:t>1. מצב:</w:t>
+        <w:pStyle w:val="ListParagraph"/>
+        <w:numPr>
+          <w:ilvl w:val="0"/>
+          <w:numId w:val="4"/>
+        </w:numPr>
+        <w:rPr>
+          <w:rtl/>
+        </w:rPr>
+      </w:pPr>
+      <w:r>
+        <w:rPr>
+          <w:rFonts w:hint="cs"/>
+          <w:rtl/>
+        </w:rPr>
+        <w:t>מצב:</w:t>
       </w:r>
     </w:p>
     <w:p>
@@ -54,9 +56,6 @@
           <w:ilvl w:val="0"/>
           <w:numId w:val="1"/>
         </w:numPr>
-        <w:rPr>
-          <w:rFonts w:hint="cs"/>
-        </w:rPr>
       </w:pPr>
       <w:r>
         <w:t>Junction</w:t>
@@ -119,9 +118,6 @@
           <w:ilvl w:val="1"/>
           <w:numId w:val="1"/>
         </w:numPr>
-        <w:rPr>
-          <w:rFonts w:hint="cs"/>
-        </w:rPr>
       </w:pPr>
       <w:r>
         <w:t>Links list</w:t>
@@ -196,13 +192,671 @@
           <w:ilvl w:val="1"/>
           <w:numId w:val="1"/>
         </w:numPr>
-        <w:rPr>
-          <w:rFonts w:hint="cs"/>
-        </w:rPr>
-      </w:pPr>
-      <w:r>
-        <w:t>speed</w:t>
-      </w:r>
+      </w:pPr>
+      <w:r>
+        <w:t>S</w:t>
+      </w:r>
+      <w:r>
+        <w:t>peed</w:t>
+      </w:r>
+    </w:p>
+    <w:p>
+      <w:pPr>
+        <w:pStyle w:val="ListParagraph"/>
+        <w:numPr>
+          <w:ilvl w:val="0"/>
+          <w:numId w:val="4"/>
+        </w:numPr>
+        <w:rPr>
+          <w:rtl/>
+        </w:rPr>
+      </w:pPr>
+      <w:r>
+        <w:rPr>
+          <w:rFonts w:hint="cs"/>
+          <w:rtl/>
+        </w:rPr>
+        <w:t>פונקציות מחיר</w:t>
+      </w:r>
+      <w:r>
+        <w:rPr>
+          <w:rFonts w:hint="cs"/>
+          <w:rtl/>
+        </w:rPr>
+        <w:t xml:space="preserve"> עבור קשת (</w:t>
+      </w:r>
+      <w:r>
+        <w:t>link</w:t>
+      </w:r>
+      <w:r>
+        <w:rPr>
+          <w:rFonts w:hint="cs"/>
+          <w:rtl/>
+        </w:rPr>
+        <w:t>)</w:t>
+      </w:r>
+      <w:r>
+        <w:rPr>
+          <w:rFonts w:hint="cs"/>
+          <w:rtl/>
+        </w:rPr>
+        <w:t>:</w:t>
+      </w:r>
+    </w:p>
+    <w:p>
+      <w:pPr>
+        <w:pStyle w:val="ListParagraph"/>
+        <w:numPr>
+          <w:ilvl w:val="0"/>
+          <w:numId w:val="2"/>
+        </w:numPr>
+      </w:pPr>
+      <w:r>
+        <w:rPr>
+          <w:rFonts w:hint="cs"/>
+          <w:rtl/>
+        </w:rPr>
+        <w:t>דרך</w:t>
+      </w:r>
+      <w:r>
+        <w:rPr>
+          <w:rFonts w:hint="cs"/>
+        </w:rPr>
+        <w:t xml:space="preserve"> </w:t>
+      </w:r>
+      <w:r>
+        <w:rPr>
+          <w:rFonts w:hint="cs"/>
+          <w:rtl/>
+        </w:rPr>
+        <w:t xml:space="preserve"> (</w:t>
+      </w:r>
+      <w:r>
+        <w:t>distance</w:t>
+      </w:r>
+      <w:r>
+        <w:rPr>
+          <w:rFonts w:hint="cs"/>
+          <w:rtl/>
+        </w:rPr>
+        <w:t>).</w:t>
+      </w:r>
+    </w:p>
+    <w:p>
+      <w:pPr>
+        <w:pStyle w:val="ListParagraph"/>
+        <w:numPr>
+          <w:ilvl w:val="0"/>
+          <w:numId w:val="2"/>
+        </w:numPr>
+      </w:pPr>
+      <m:oMath>
+        <m:f>
+          <m:fPr>
+            <m:ctrlPr>
+              <w:rPr>
+                <w:rFonts w:ascii="Cambria Math" w:hAnsi="Cambria Math"/>
+                <w:i/>
+              </w:rPr>
+            </m:ctrlPr>
+          </m:fPr>
+          <m:num>
+            <m:r>
+              <m:rPr>
+                <m:sty m:val="p"/>
+              </m:rPr>
+              <w:rPr>
+                <w:rFonts w:ascii="Cambria Math" w:hAnsi="Cambria Math"/>
+                <w:rtl/>
+              </w:rPr>
+              <m:t>דרך</m:t>
+            </m:r>
+            <m:ctrlPr>
+              <w:rPr>
+                <w:rFonts w:ascii="Cambria Math" w:hAnsi="Cambria Math"/>
+                <w:rtl/>
+              </w:rPr>
+            </m:ctrlPr>
+          </m:num>
+          <m:den>
+            <m:r>
+              <m:rPr>
+                <m:sty m:val="p"/>
+              </m:rPr>
+              <w:rPr>
+                <w:rFonts w:ascii="Cambria Math" w:hAnsi="Cambria Math"/>
+                <w:rtl/>
+              </w:rPr>
+              <m:t>מהירות</m:t>
+            </m:r>
+            <m:ctrlPr>
+              <w:rPr>
+                <w:rFonts w:ascii="Cambria Math" w:hAnsi="Cambria Math"/>
+                <w:rtl/>
+              </w:rPr>
+            </m:ctrlPr>
+          </m:den>
+        </m:f>
+        <m:r>
+          <m:rPr>
+            <m:sty m:val="p"/>
+          </m:rPr>
+          <w:rPr>
+            <w:rFonts w:ascii="Cambria Math" w:hAnsi="Cambria Math"/>
+          </w:rPr>
+          <m:t>=</m:t>
+        </m:r>
+        <m:f>
+          <m:fPr>
+            <m:ctrlPr>
+              <w:rPr>
+                <w:rFonts w:ascii="Cambria Math" w:hAnsi="Cambria Math"/>
+                <w:i/>
+              </w:rPr>
+            </m:ctrlPr>
+          </m:fPr>
+          <m:num>
+            <m:r>
+              <m:rPr>
+                <m:sty m:val="p"/>
+              </m:rPr>
+              <w:rPr>
+                <w:rFonts w:ascii="Cambria Math" w:hAnsi="Cambria Math"/>
+              </w:rPr>
+              <m:t>D</m:t>
+            </m:r>
+            <m:r>
+              <w:rPr>
+                <w:rFonts w:ascii="Cambria Math" w:hAnsi="Cambria Math"/>
+              </w:rPr>
+              <m:t>istance</m:t>
+            </m:r>
+          </m:num>
+          <m:den>
+            <m:r>
+              <w:rPr>
+                <w:rFonts w:ascii="Cambria Math" w:hAnsi="Cambria Math"/>
+              </w:rPr>
+              <m:t>Speed</m:t>
+            </m:r>
+          </m:den>
+        </m:f>
+      </m:oMath>
+    </w:p>
+    <w:p>
+      <w:pPr>
+        <w:pStyle w:val="ListParagraph"/>
+        <w:numPr>
+          <w:ilvl w:val="0"/>
+          <w:numId w:val="2"/>
+        </w:numPr>
+      </w:pPr>
+      <m:oMath>
+        <m:r>
+          <m:rPr>
+            <m:sty m:val="p"/>
+          </m:rPr>
+          <w:rPr>
+            <w:rFonts w:ascii="Cambria Math" w:hAnsi="Cambria Math"/>
+            <w:rtl/>
+          </w:rPr>
+          <m:t>דרך</m:t>
+        </m:r>
+        <m:r>
+          <w:rPr>
+            <w:rFonts w:ascii="Cambria Math" w:hAnsi="Cambria Math"/>
+          </w:rPr>
+          <m:t>⋅U</m:t>
+        </m:r>
+        <m:d>
+          <m:dPr>
+            <m:ctrlPr>
+              <w:rPr>
+                <w:rFonts w:ascii="Cambria Math" w:hAnsi="Cambria Math"/>
+                <w:i/>
+              </w:rPr>
+            </m:ctrlPr>
+          </m:dPr>
+          <m:e>
+            <m:r>
+              <m:rPr>
+                <m:sty m:val="p"/>
+              </m:rPr>
+              <w:rPr>
+                <w:rFonts w:ascii="Cambria Math" w:hAnsi="Cambria Math"/>
+                <w:rtl/>
+              </w:rPr>
+              <m:t>רכב</m:t>
+            </m:r>
+            <m:r>
+              <w:rPr>
+                <w:rFonts w:ascii="Cambria Math" w:hAnsi="Cambria Math"/>
+              </w:rPr>
+              <m:t>,</m:t>
+            </m:r>
+            <m:r>
+              <m:rPr>
+                <m:sty m:val="p"/>
+              </m:rPr>
+              <w:rPr>
+                <w:rFonts w:ascii="Cambria Math" w:hAnsi="Cambria Math"/>
+                <w:rtl/>
+              </w:rPr>
+              <m:t>מהירות</m:t>
+            </m:r>
+          </m:e>
+        </m:d>
+      </m:oMath>
+    </w:p>
+    <w:p>
+      <w:pPr>
+        <w:pStyle w:val="ListParagraph"/>
+        <w:numPr>
+          <w:ilvl w:val="0"/>
+          <w:numId w:val="4"/>
+        </w:numPr>
+      </w:pPr>
+      <w:r>
+        <w:rPr>
+          <w:rFonts w:hint="cs"/>
+          <w:rtl/>
+        </w:rPr>
+        <w:t>היוריסטיקות</w:t>
+      </w:r>
+      <w:r>
+        <w:rPr>
+          <w:rFonts w:hint="cs"/>
+          <w:rtl/>
+        </w:rPr>
+        <w:t xml:space="preserve"> קבילות</w:t>
+      </w:r>
+    </w:p>
+    <w:p>
+      <w:pPr>
+        <w:pStyle w:val="ListParagraph"/>
+        <w:numPr>
+          <w:ilvl w:val="1"/>
+          <w:numId w:val="4"/>
+        </w:numPr>
+      </w:pPr>
+      <w:r>
+        <w:rPr>
+          <w:rFonts w:hint="cs"/>
+          <w:rtl/>
+        </w:rPr>
+        <w:t>מרחק אווירי לצומת מטרה</w:t>
+      </w:r>
+    </w:p>
+    <w:p>
+      <w:pPr>
+        <w:pStyle w:val="ListParagraph"/>
+        <w:numPr>
+          <w:ilvl w:val="1"/>
+          <w:numId w:val="4"/>
+        </w:numPr>
+      </w:pPr>
+      <w:r>
+        <w:rPr>
+          <w:rFonts w:hint="cs"/>
+          <w:rtl/>
+        </w:rPr>
+        <w:t xml:space="preserve">מרחק אווירי לצומת מטרה מחולק ב120 קמ"ש (120 קמ"ש היא המהירות </w:t>
+      </w:r>
+      <w:proofErr w:type="spellStart"/>
+      <w:r>
+        <w:rPr>
+          <w:rFonts w:hint="cs"/>
+          <w:rtl/>
+        </w:rPr>
+        <w:t>המקסימלית</w:t>
+      </w:r>
+      <w:proofErr w:type="spellEnd"/>
+      <w:r>
+        <w:rPr>
+          <w:rFonts w:hint="cs"/>
+          <w:rtl/>
+        </w:rPr>
+        <w:t xml:space="preserve"> בגרף)</w:t>
+      </w:r>
+    </w:p>
+    <w:p>
+      <w:pPr>
+        <w:pStyle w:val="ListParagraph"/>
+        <w:numPr>
+          <w:ilvl w:val="1"/>
+          <w:numId w:val="4"/>
+        </w:numPr>
+      </w:pPr>
+      <m:oMath>
+        <m:func>
+          <m:funcPr>
+            <m:ctrlPr>
+              <w:rPr>
+                <w:rFonts w:ascii="Cambria Math" w:hAnsi="Cambria Math"/>
+              </w:rPr>
+            </m:ctrlPr>
+          </m:funcPr>
+          <m:fName>
+            <m:limLow>
+              <m:limLowPr>
+                <m:ctrlPr>
+                  <w:rPr>
+                    <w:rFonts w:ascii="Cambria Math" w:hAnsi="Cambria Math"/>
+                  </w:rPr>
+                </m:ctrlPr>
+              </m:limLowPr>
+              <m:e>
+                <m:r>
+                  <m:rPr>
+                    <m:sty m:val="p"/>
+                  </m:rPr>
+                  <w:rPr>
+                    <w:rFonts w:ascii="Cambria Math" w:hAnsi="Cambria Math"/>
+                  </w:rPr>
+                  <m:t>max</m:t>
+                </m:r>
+              </m:e>
+              <m:lim>
+                <m:r>
+                  <m:rPr>
+                    <m:sty m:val="p"/>
+                  </m:rPr>
+                  <w:rPr>
+                    <w:rFonts w:ascii="Cambria Math" w:hAnsi="Cambria Math"/>
+                  </w:rPr>
+                  <m:t>Speed</m:t>
+                </m:r>
+              </m:lim>
+            </m:limLow>
+          </m:fName>
+          <m:e>
+            <m:d>
+              <m:dPr>
+                <m:ctrlPr>
+                  <w:rPr>
+                    <w:rFonts w:ascii="Cambria Math" w:hAnsi="Cambria Math"/>
+                  </w:rPr>
+                </m:ctrlPr>
+              </m:dPr>
+              <m:e>
+                <m:r>
+                  <m:rPr>
+                    <m:sty m:val="p"/>
+                  </m:rPr>
+                  <w:rPr>
+                    <w:rFonts w:ascii="Cambria Math" w:hAnsi="Cambria Math"/>
+                  </w:rPr>
+                  <m:t>car,speed</m:t>
+                </m:r>
+              </m:e>
+            </m:d>
+          </m:e>
+        </m:func>
+        <m:r>
+          <w:rPr>
+            <w:rFonts w:ascii="Cambria Math" w:eastAsiaTheme="minorEastAsia" w:hAnsi="Cambria Math"/>
+          </w:rPr>
+          <m:t>×</m:t>
+        </m:r>
+        <m:r>
+          <m:rPr>
+            <m:sty m:val="p"/>
+          </m:rPr>
+          <w:rPr>
+            <w:rFonts w:ascii="Cambria Math" w:eastAsiaTheme="minorEastAsia" w:hAnsi="Cambria Math"/>
+            <w:rtl/>
+          </w:rPr>
+          <m:t>דרך</m:t>
+        </m:r>
+      </m:oMath>
+    </w:p>
+    <w:p/>
+    <w:p/>
+    <w:p>
+      <w:pPr>
+        <w:rPr>
+          <w:b/>
+          <w:bCs/>
+          <w:u w:val="single"/>
+          <w:rtl/>
+        </w:rPr>
+      </w:pPr>
+      <w:r>
+        <w:rPr>
+          <w:rFonts w:hint="cs"/>
+          <w:b/>
+          <w:bCs/>
+          <w:u w:val="single"/>
+          <w:rtl/>
+        </w:rPr>
+        <w:t>מה אנחנו צריכים בצומת</w:t>
+      </w:r>
+      <w:r>
+        <w:rPr>
+          <w:b/>
+          <w:bCs/>
+          <w:u w:val="single"/>
+        </w:rPr>
+        <w:t>?</w:t>
+      </w:r>
+    </w:p>
+    <w:p>
+      <w:pPr>
+        <w:pStyle w:val="NoSpacing"/>
+        <w:bidi w:val="0"/>
+      </w:pPr>
+      <w:proofErr w:type="gramStart"/>
+      <w:r>
+        <w:t>action</w:t>
+      </w:r>
+      <w:proofErr w:type="gramEnd"/>
+      <w:r>
+        <w:t xml:space="preserve"> is a class that contains the cost of traversing a link</w:t>
+      </w:r>
+    </w:p>
+    <w:p>
+      <w:pPr>
+        <w:pStyle w:val="NoSpacing"/>
+        <w:bidi w:val="0"/>
+        <w:rPr>
+          <w:rtl/>
+        </w:rPr>
+      </w:pPr>
+    </w:p>
+    <w:p>
+      <w:pPr>
+        <w:pStyle w:val="NoSpacing"/>
+        <w:bidi w:val="0"/>
+      </w:pPr>
+      <w:r>
+        <w:t>Action:</w:t>
+      </w:r>
+    </w:p>
+    <w:p>
+      <w:pPr>
+        <w:pStyle w:val="NoSpacing"/>
+        <w:bidi w:val="0"/>
+      </w:pPr>
+      <w:r>
+        <w:tab/>
+      </w:r>
+      <w:proofErr w:type="gramStart"/>
+      <w:r>
+        <w:t>cost</w:t>
+      </w:r>
+      <w:proofErr w:type="gramEnd"/>
+      <w:r>
+        <w:t xml:space="preserve"> (public field)</w:t>
+      </w:r>
+    </w:p>
+    <w:p>
+      <w:pPr>
+        <w:pStyle w:val="NoSpacing"/>
+        <w:bidi w:val="0"/>
+        <w:rPr>
+          <w:rtl/>
+        </w:rPr>
+      </w:pPr>
+    </w:p>
+    <w:p>
+      <w:pPr>
+        <w:pStyle w:val="NoSpacing"/>
+        <w:bidi w:val="0"/>
+      </w:pPr>
+      <w:r>
+        <w:t>State:</w:t>
+      </w:r>
+    </w:p>
+    <w:p>
+      <w:pPr>
+        <w:pStyle w:val="NoSpacing"/>
+        <w:bidi w:val="0"/>
+      </w:pPr>
+      <w:r>
+        <w:tab/>
+      </w:r>
+      <w:proofErr w:type="spellStart"/>
+      <w:proofErr w:type="gramStart"/>
+      <w:r>
+        <w:t>getSuccessors</w:t>
+      </w:r>
+      <w:proofErr w:type="spellEnd"/>
+      <w:r>
+        <w:t>(</w:t>
+      </w:r>
+      <w:proofErr w:type="gramEnd"/>
+      <w:r>
+        <w:t>):</w:t>
+      </w:r>
+    </w:p>
+    <w:p>
+      <w:pPr>
+        <w:pStyle w:val="NoSpacing"/>
+        <w:bidi w:val="0"/>
+      </w:pPr>
+      <w:r>
+        <w:tab/>
+      </w:r>
+      <w:r>
+        <w:tab/>
+      </w:r>
+      <w:proofErr w:type="gramStart"/>
+      <w:r>
+        <w:t>returns</w:t>
+      </w:r>
+      <w:proofErr w:type="gramEnd"/>
+      <w:r>
+        <w:t xml:space="preserve"> a list of (</w:t>
+      </w:r>
+      <w:proofErr w:type="spellStart"/>
+      <w:r>
+        <w:t>action,state</w:t>
+      </w:r>
+      <w:proofErr w:type="spellEnd"/>
+      <w:r>
+        <w:t>)</w:t>
+      </w:r>
+    </w:p>
+    <w:p>
+      <w:pPr>
+        <w:pStyle w:val="NoSpacing"/>
+        <w:bidi w:val="0"/>
+        <w:rPr>
+          <w:rtl/>
+        </w:rPr>
+      </w:pPr>
+      <w:r>
+        <w:tab/>
+      </w:r>
+    </w:p>
+    <w:p>
+      <w:pPr>
+        <w:pStyle w:val="NoSpacing"/>
+        <w:bidi w:val="0"/>
+      </w:pPr>
+      <w:r>
+        <w:tab/>
+      </w:r>
+      <w:proofErr w:type="spellStart"/>
+      <w:proofErr w:type="gramStart"/>
+      <w:r>
+        <w:t>isGoal</w:t>
+      </w:r>
+      <w:proofErr w:type="spellEnd"/>
+      <w:r>
+        <w:t>(</w:t>
+      </w:r>
+      <w:proofErr w:type="gramEnd"/>
+      <w:r>
+        <w:t>) (True/False)</w:t>
+      </w:r>
+    </w:p>
+    <w:p>
+      <w:pPr>
+        <w:pStyle w:val="NoSpacing"/>
+        <w:rPr>
+          <w:rtl/>
+        </w:rPr>
+      </w:pPr>
+      <w:r>
+        <w:rPr>
+          <w:rFonts w:hint="cs"/>
+          <w:rtl/>
+        </w:rPr>
+        <w:t xml:space="preserve">איך מחליטים האם הגרף </w:t>
+      </w:r>
+      <w:proofErr w:type="spellStart"/>
+      <w:r>
+        <w:rPr>
+          <w:rFonts w:hint="cs"/>
+          <w:rtl/>
+        </w:rPr>
+        <w:t>קשיר</w:t>
+      </w:r>
+      <w:proofErr w:type="spellEnd"/>
+      <w:r>
+        <w:rPr>
+          <w:rFonts w:hint="cs"/>
+          <w:rtl/>
+        </w:rPr>
+        <w:t>?</w:t>
+      </w:r>
+    </w:p>
+    <w:p>
+      <w:pPr>
+        <w:pStyle w:val="NoSpacing"/>
+        <w:rPr>
+          <w:rtl/>
+        </w:rPr>
+      </w:pPr>
+      <w:r>
+        <w:rPr>
+          <w:rFonts w:hint="cs"/>
+          <w:rtl/>
+        </w:rPr>
+        <w:t xml:space="preserve">חלק א': 1-3 </w:t>
+      </w:r>
+    </w:p>
+    <w:p>
+      <w:pPr>
+        <w:pStyle w:val="NoSpacing"/>
+      </w:pPr>
+      <w:r>
+        <w:rPr>
+          <w:rFonts w:hint="cs"/>
+          <w:rtl/>
+        </w:rPr>
+        <w:t>חלק א': 4</w:t>
+      </w:r>
+    </w:p>
+    <w:p>
+      <w:pPr>
+        <w:pStyle w:val="NoSpacing"/>
+        <w:rPr>
+          <w:rFonts w:hint="cs"/>
+          <w:rtl/>
+        </w:rPr>
+      </w:pPr>
     </w:p>
     <w:sectPr>
       <w:pgSz w:w="11906" w:h="16838"/>
@@ -219,6 +873,119 @@
 <file path=word/numbering.xml><?xml version="1.0" encoding="utf-8"?>
 <w:numbering xmlns:ve="http://schemas.openxmlformats.org/markup-compatibility/2006" xmlns:o="urn:schemas-microsoft-com:office:office" xmlns:r="http://schemas.openxmlformats.org/officeDocument/2006/relationships" xmlns:m="http://schemas.openxmlformats.org/officeDocument/2006/math" xmlns:v="urn:schemas-microsoft-com:vml" xmlns:wp="http://schemas.openxmlformats.org/drawingml/2006/wordprocessingDrawing" xmlns:w10="urn:schemas-microsoft-com:office:word" xmlns:w="http://schemas.openxmlformats.org/wordprocessingml/2006/main" xmlns:wne="http://schemas.microsoft.com/office/word/2006/wordml">
   <w:abstractNum w:abstractNumId="0">
+    <w:nsid w:val="01874BFF"/>
+    <w:multiLevelType w:val="hybridMultilevel"/>
+    <w:tmpl w:val="6AD02612"/>
+    <w:lvl w:ilvl="0" w:tplc="04090001">
+      <w:start w:val="1"/>
+      <w:numFmt w:val="bullet"/>
+      <w:lvlText w:val=""/>
+      <w:lvlJc w:val="left"/>
+      <w:pPr>
+        <w:ind w:left="1080" w:hanging="360"/>
+      </w:pPr>
+      <w:rPr>
+        <w:rFonts w:ascii="Symbol" w:hAnsi="Symbol" w:hint="default"/>
+      </w:rPr>
+    </w:lvl>
+    <w:lvl w:ilvl="1" w:tplc="04090003" w:tentative="1">
+      <w:start w:val="1"/>
+      <w:numFmt w:val="bullet"/>
+      <w:lvlText w:val="o"/>
+      <w:lvlJc w:val="left"/>
+      <w:pPr>
+        <w:ind w:left="1800" w:hanging="360"/>
+      </w:pPr>
+      <w:rPr>
+        <w:rFonts w:ascii="Courier New" w:hAnsi="Courier New" w:cs="Courier New" w:hint="default"/>
+      </w:rPr>
+    </w:lvl>
+    <w:lvl w:ilvl="2" w:tplc="04090005" w:tentative="1">
+      <w:start w:val="1"/>
+      <w:numFmt w:val="bullet"/>
+      <w:lvlText w:val=""/>
+      <w:lvlJc w:val="left"/>
+      <w:pPr>
+        <w:ind w:left="2520" w:hanging="360"/>
+      </w:pPr>
+      <w:rPr>
+        <w:rFonts w:ascii="Wingdings" w:hAnsi="Wingdings" w:hint="default"/>
+      </w:rPr>
+    </w:lvl>
+    <w:lvl w:ilvl="3" w:tplc="04090001" w:tentative="1">
+      <w:start w:val="1"/>
+      <w:numFmt w:val="bullet"/>
+      <w:lvlText w:val=""/>
+      <w:lvlJc w:val="left"/>
+      <w:pPr>
+        <w:ind w:left="3240" w:hanging="360"/>
+      </w:pPr>
+      <w:rPr>
+        <w:rFonts w:ascii="Symbol" w:hAnsi="Symbol" w:hint="default"/>
+      </w:rPr>
+    </w:lvl>
+    <w:lvl w:ilvl="4" w:tplc="04090003" w:tentative="1">
+      <w:start w:val="1"/>
+      <w:numFmt w:val="bullet"/>
+      <w:lvlText w:val="o"/>
+      <w:lvlJc w:val="left"/>
+      <w:pPr>
+        <w:ind w:left="3960" w:hanging="360"/>
+      </w:pPr>
+      <w:rPr>
+        <w:rFonts w:ascii="Courier New" w:hAnsi="Courier New" w:cs="Courier New" w:hint="default"/>
+      </w:rPr>
+    </w:lvl>
+    <w:lvl w:ilvl="5" w:tplc="04090005" w:tentative="1">
+      <w:start w:val="1"/>
+      <w:numFmt w:val="bullet"/>
+      <w:lvlText w:val=""/>
+      <w:lvlJc w:val="left"/>
+      <w:pPr>
+        <w:ind w:left="4680" w:hanging="360"/>
+      </w:pPr>
+      <w:rPr>
+        <w:rFonts w:ascii="Wingdings" w:hAnsi="Wingdings" w:hint="default"/>
+      </w:rPr>
+    </w:lvl>
+    <w:lvl w:ilvl="6" w:tplc="04090001" w:tentative="1">
+      <w:start w:val="1"/>
+      <w:numFmt w:val="bullet"/>
+      <w:lvlText w:val=""/>
+      <w:lvlJc w:val="left"/>
+      <w:pPr>
+        <w:ind w:left="5400" w:hanging="360"/>
+      </w:pPr>
+      <w:rPr>
+        <w:rFonts w:ascii="Symbol" w:hAnsi="Symbol" w:hint="default"/>
+      </w:rPr>
+    </w:lvl>
+    <w:lvl w:ilvl="7" w:tplc="04090003" w:tentative="1">
+      <w:start w:val="1"/>
+      <w:numFmt w:val="bullet"/>
+      <w:lvlText w:val="o"/>
+      <w:lvlJc w:val="left"/>
+      <w:pPr>
+        <w:ind w:left="6120" w:hanging="360"/>
+      </w:pPr>
+      <w:rPr>
+        <w:rFonts w:ascii="Courier New" w:hAnsi="Courier New" w:cs="Courier New" w:hint="default"/>
+      </w:rPr>
+    </w:lvl>
+    <w:lvl w:ilvl="8" w:tplc="04090005" w:tentative="1">
+      <w:start w:val="1"/>
+      <w:numFmt w:val="bullet"/>
+      <w:lvlText w:val=""/>
+      <w:lvlJc w:val="left"/>
+      <w:pPr>
+        <w:ind w:left="6840" w:hanging="360"/>
+      </w:pPr>
+      <w:rPr>
+        <w:rFonts w:ascii="Wingdings" w:hAnsi="Wingdings" w:hint="default"/>
+      </w:rPr>
+    </w:lvl>
+  </w:abstractNum>
+  <w:abstractNum w:abstractNumId="1">
     <w:nsid w:val="129A4CE3"/>
     <w:multiLevelType w:val="hybridMultilevel"/>
     <w:tmpl w:val="AE6ABFAA"/>
@@ -331,8 +1098,189 @@
       </w:rPr>
     </w:lvl>
   </w:abstractNum>
+  <w:abstractNum w:abstractNumId="2">
+    <w:nsid w:val="1F762D38"/>
+    <w:multiLevelType w:val="hybridMultilevel"/>
+    <w:tmpl w:val="4CF6E8F8"/>
+    <w:lvl w:ilvl="0" w:tplc="0409000F">
+      <w:start w:val="1"/>
+      <w:numFmt w:val="decimal"/>
+      <w:lvlText w:val="%1."/>
+      <w:lvlJc w:val="left"/>
+      <w:pPr>
+        <w:ind w:left="720" w:hanging="360"/>
+      </w:pPr>
+    </w:lvl>
+    <w:lvl w:ilvl="1" w:tplc="04090019">
+      <w:start w:val="1"/>
+      <w:numFmt w:val="lowerLetter"/>
+      <w:lvlText w:val="%2."/>
+      <w:lvlJc w:val="left"/>
+      <w:pPr>
+        <w:ind w:left="1440" w:hanging="360"/>
+      </w:pPr>
+    </w:lvl>
+    <w:lvl w:ilvl="2" w:tplc="0409001B" w:tentative="1">
+      <w:start w:val="1"/>
+      <w:numFmt w:val="lowerRoman"/>
+      <w:lvlText w:val="%3."/>
+      <w:lvlJc w:val="right"/>
+      <w:pPr>
+        <w:ind w:left="2160" w:hanging="180"/>
+      </w:pPr>
+    </w:lvl>
+    <w:lvl w:ilvl="3" w:tplc="0409000F" w:tentative="1">
+      <w:start w:val="1"/>
+      <w:numFmt w:val="decimal"/>
+      <w:lvlText w:val="%4."/>
+      <w:lvlJc w:val="left"/>
+      <w:pPr>
+        <w:ind w:left="2880" w:hanging="360"/>
+      </w:pPr>
+    </w:lvl>
+    <w:lvl w:ilvl="4" w:tplc="04090019" w:tentative="1">
+      <w:start w:val="1"/>
+      <w:numFmt w:val="lowerLetter"/>
+      <w:lvlText w:val="%5."/>
+      <w:lvlJc w:val="left"/>
+      <w:pPr>
+        <w:ind w:left="3600" w:hanging="360"/>
+      </w:pPr>
+    </w:lvl>
+    <w:lvl w:ilvl="5" w:tplc="0409001B" w:tentative="1">
+      <w:start w:val="1"/>
+      <w:numFmt w:val="lowerRoman"/>
+      <w:lvlText w:val="%6."/>
+      <w:lvlJc w:val="right"/>
+      <w:pPr>
+        <w:ind w:left="4320" w:hanging="180"/>
+      </w:pPr>
+    </w:lvl>
+    <w:lvl w:ilvl="6" w:tplc="0409000F" w:tentative="1">
+      <w:start w:val="1"/>
+      <w:numFmt w:val="decimal"/>
+      <w:lvlText w:val="%7."/>
+      <w:lvlJc w:val="left"/>
+      <w:pPr>
+        <w:ind w:left="5040" w:hanging="360"/>
+      </w:pPr>
+    </w:lvl>
+    <w:lvl w:ilvl="7" w:tplc="04090019" w:tentative="1">
+      <w:start w:val="1"/>
+      <w:numFmt w:val="lowerLetter"/>
+      <w:lvlText w:val="%8."/>
+      <w:lvlJc w:val="left"/>
+      <w:pPr>
+        <w:ind w:left="5760" w:hanging="360"/>
+      </w:pPr>
+    </w:lvl>
+    <w:lvl w:ilvl="8" w:tplc="0409001B" w:tentative="1">
+      <w:start w:val="1"/>
+      <w:numFmt w:val="lowerRoman"/>
+      <w:lvlText w:val="%9."/>
+      <w:lvlJc w:val="right"/>
+      <w:pPr>
+        <w:ind w:left="6480" w:hanging="180"/>
+      </w:pPr>
+    </w:lvl>
+  </w:abstractNum>
+  <w:abstractNum w:abstractNumId="3">
+    <w:nsid w:val="49C71DFA"/>
+    <w:multiLevelType w:val="hybridMultilevel"/>
+    <w:tmpl w:val="47D42332"/>
+    <w:lvl w:ilvl="0" w:tplc="0409000F">
+      <w:start w:val="1"/>
+      <w:numFmt w:val="decimal"/>
+      <w:lvlText w:val="%1."/>
+      <w:lvlJc w:val="left"/>
+      <w:pPr>
+        <w:ind w:left="720" w:hanging="360"/>
+      </w:pPr>
+    </w:lvl>
+    <w:lvl w:ilvl="1" w:tplc="04090019" w:tentative="1">
+      <w:start w:val="1"/>
+      <w:numFmt w:val="lowerLetter"/>
+      <w:lvlText w:val="%2."/>
+      <w:lvlJc w:val="left"/>
+      <w:pPr>
+        <w:ind w:left="1440" w:hanging="360"/>
+      </w:pPr>
+    </w:lvl>
+    <w:lvl w:ilvl="2" w:tplc="0409001B" w:tentative="1">
+      <w:start w:val="1"/>
+      <w:numFmt w:val="lowerRoman"/>
+      <w:lvlText w:val="%3."/>
+      <w:lvlJc w:val="right"/>
+      <w:pPr>
+        <w:ind w:left="2160" w:hanging="180"/>
+      </w:pPr>
+    </w:lvl>
+    <w:lvl w:ilvl="3" w:tplc="0409000F" w:tentative="1">
+      <w:start w:val="1"/>
+      <w:numFmt w:val="decimal"/>
+      <w:lvlText w:val="%4."/>
+      <w:lvlJc w:val="left"/>
+      <w:pPr>
+        <w:ind w:left="2880" w:hanging="360"/>
+      </w:pPr>
+    </w:lvl>
+    <w:lvl w:ilvl="4" w:tplc="04090019" w:tentative="1">
+      <w:start w:val="1"/>
+      <w:numFmt w:val="lowerLetter"/>
+      <w:lvlText w:val="%5."/>
+      <w:lvlJc w:val="left"/>
+      <w:pPr>
+        <w:ind w:left="3600" w:hanging="360"/>
+      </w:pPr>
+    </w:lvl>
+    <w:lvl w:ilvl="5" w:tplc="0409001B" w:tentative="1">
+      <w:start w:val="1"/>
+      <w:numFmt w:val="lowerRoman"/>
+      <w:lvlText w:val="%6."/>
+      <w:lvlJc w:val="right"/>
+      <w:pPr>
+        <w:ind w:left="4320" w:hanging="180"/>
+      </w:pPr>
+    </w:lvl>
+    <w:lvl w:ilvl="6" w:tplc="0409000F" w:tentative="1">
+      <w:start w:val="1"/>
+      <w:numFmt w:val="decimal"/>
+      <w:lvlText w:val="%7."/>
+      <w:lvlJc w:val="left"/>
+      <w:pPr>
+        <w:ind w:left="5040" w:hanging="360"/>
+      </w:pPr>
+    </w:lvl>
+    <w:lvl w:ilvl="7" w:tplc="04090019" w:tentative="1">
+      <w:start w:val="1"/>
+      <w:numFmt w:val="lowerLetter"/>
+      <w:lvlText w:val="%8."/>
+      <w:lvlJc w:val="left"/>
+      <w:pPr>
+        <w:ind w:left="5760" w:hanging="360"/>
+      </w:pPr>
+    </w:lvl>
+    <w:lvl w:ilvl="8" w:tplc="0409001B" w:tentative="1">
+      <w:start w:val="1"/>
+      <w:numFmt w:val="lowerRoman"/>
+      <w:lvlText w:val="%9."/>
+      <w:lvlJc w:val="right"/>
+      <w:pPr>
+        <w:ind w:left="6480" w:hanging="180"/>
+      </w:pPr>
+    </w:lvl>
+  </w:abstractNum>
   <w:num w:numId="1">
+    <w:abstractNumId w:val="1"/>
+  </w:num>
+  <w:num w:numId="2">
     <w:abstractNumId w:val="0"/>
+  </w:num>
+  <w:num w:numId="3">
+    <w:abstractNumId w:val="3"/>
+  </w:num>
+  <w:num w:numId="4">
+    <w:abstractNumId w:val="2"/>
   </w:num>
 </w:numbering>
 </file>
@@ -538,6 +1486,56 @@
     <w:pPr>
       <w:ind w:left="720"/>
       <w:contextualSpacing/>
+    </w:pPr>
+  </w:style>
+  <w:style w:type="character" w:styleId="PlaceholderText">
+    <w:name w:val="Placeholder Text"/>
+    <w:basedOn w:val="DefaultParagraphFont"/>
+    <w:uiPriority w:val="99"/>
+    <w:semiHidden/>
+    <w:rsid w:val="00A809D4"/>
+    <w:rPr>
+      <w:color w:val="808080"/>
+    </w:rPr>
+  </w:style>
+  <w:style w:type="paragraph" w:styleId="BalloonText">
+    <w:name w:val="Balloon Text"/>
+    <w:basedOn w:val="Normal"/>
+    <w:link w:val="BalloonTextChar"/>
+    <w:uiPriority w:val="99"/>
+    <w:semiHidden/>
+    <w:unhideWhenUsed/>
+    <w:rsid w:val="00A809D4"/>
+    <w:pPr>
+      <w:spacing w:after="0" w:line="240" w:lineRule="auto"/>
+    </w:pPr>
+    <w:rPr>
+      <w:rFonts w:ascii="Tahoma" w:hAnsi="Tahoma" w:cs="Tahoma"/>
+      <w:sz w:val="16"/>
+      <w:szCs w:val="16"/>
+    </w:rPr>
+  </w:style>
+  <w:style w:type="character" w:customStyle="1" w:styleId="BalloonTextChar">
+    <w:name w:val="Balloon Text Char"/>
+    <w:basedOn w:val="DefaultParagraphFont"/>
+    <w:link w:val="BalloonText"/>
+    <w:uiPriority w:val="99"/>
+    <w:semiHidden/>
+    <w:rsid w:val="00A809D4"/>
+    <w:rPr>
+      <w:rFonts w:ascii="Tahoma" w:hAnsi="Tahoma" w:cs="Tahoma"/>
+      <w:sz w:val="16"/>
+      <w:szCs w:val="16"/>
+    </w:rPr>
+  </w:style>
+  <w:style w:type="paragraph" w:styleId="NoSpacing">
+    <w:name w:val="No Spacing"/>
+    <w:uiPriority w:val="1"/>
+    <w:qFormat/>
+    <w:rsid w:val="00E926BD"/>
+    <w:pPr>
+      <w:bidi/>
+      <w:spacing w:after="0" w:line="240" w:lineRule="auto"/>
     </w:pPr>
   </w:style>
 </w:styles>

</xml_diff>

<commit_message>
Part A - Heurisitcs and Costs
</commit_message>
<xml_diff>
--- a/dry/תרגיל בית 1.docx
+++ b/dry/תרגיל בית 1.docx
@@ -1,6 +1,6 @@
 
 <file path=word/document.xml><?xml version="1.0" encoding="utf-8"?>
-<w:document xmlns:ve="http://schemas.openxmlformats.org/markup-compatibility/2006" xmlns:o="urn:schemas-microsoft-com:office:office" xmlns:r="http://schemas.openxmlformats.org/officeDocument/2006/relationships" xmlns:m="http://schemas.openxmlformats.org/officeDocument/2006/math" xmlns:v="urn:schemas-microsoft-com:vml" xmlns:wp="http://schemas.openxmlformats.org/drawingml/2006/wordprocessingDrawing" xmlns:w10="urn:schemas-microsoft-com:office:word" xmlns:w="http://schemas.openxmlformats.org/wordprocessingml/2006/main" xmlns:wne="http://schemas.microsoft.com/office/word/2006/wordml">
+<w:document xmlns:wpc="http://schemas.microsoft.com/office/word/2010/wordprocessingCanvas" xmlns:mc="http://schemas.openxmlformats.org/markup-compatibility/2006" xmlns:o="urn:schemas-microsoft-com:office:office" xmlns:r="http://schemas.openxmlformats.org/officeDocument/2006/relationships" xmlns:m="http://schemas.openxmlformats.org/officeDocument/2006/math" xmlns:v="urn:schemas-microsoft-com:vml" xmlns:wp14="http://schemas.microsoft.com/office/word/2010/wordprocessingDrawing" xmlns:wp="http://schemas.openxmlformats.org/drawingml/2006/wordprocessingDrawing" xmlns:w10="urn:schemas-microsoft-com:office:word" xmlns:w="http://schemas.openxmlformats.org/wordprocessingml/2006/main" xmlns:w14="http://schemas.microsoft.com/office/word/2010/wordml" xmlns:w15="http://schemas.microsoft.com/office/word/2012/wordml" xmlns:wpg="http://schemas.microsoft.com/office/word/2010/wordprocessingGroup" xmlns:wpi="http://schemas.microsoft.com/office/word/2010/wordprocessingInk" xmlns:wne="http://schemas.microsoft.com/office/word/2006/wordml" xmlns:wps="http://schemas.microsoft.com/office/word/2010/wordprocessingShape" mc:Ignorable="w14 w15 wp14">
   <w:body>
     <w:p>
       <w:pPr>
@@ -17,11 +17,6 @@
       </w:r>
     </w:p>
     <w:p>
-      <w:pPr>
-        <w:rPr>
-          <w:rtl/>
-        </w:rPr>
-      </w:pPr>
       <w:r>
         <w:rPr>
           <w:rFonts w:hint="cs"/>
@@ -29,6 +24,363 @@
         </w:rPr>
         <w:t>חלק א</w:t>
       </w:r>
+    </w:p>
+    <w:p>
+      <w:pPr>
+        <w:pStyle w:val="ListParagraph"/>
+        <w:numPr>
+          <w:ilvl w:val="0"/>
+          <w:numId w:val="5"/>
+        </w:numPr>
+        <w:rPr>
+          <w:rFonts w:hint="cs"/>
+        </w:rPr>
+      </w:pPr>
+      <w:r>
+        <w:rPr>
+          <w:rFonts w:hint="cs"/>
+          <w:rtl/>
+        </w:rPr>
+        <w:t>גרף החיפוש בבעיית הניווט מכיל צמתים (</w:t>
+      </w:r>
+      <w:r>
+        <w:t>Junctions</w:t>
+      </w:r>
+      <w:r>
+        <w:rPr>
+          <w:rFonts w:hint="cs"/>
+          <w:rtl/>
+        </w:rPr>
+        <w:t xml:space="preserve">) כמפגשי רחובות וקשתות המייצגות את בדרכים ביניהם. בתרגום לבעיית החיפוש לכל צומת יש </w:t>
+      </w:r>
+      <w:r>
+        <w:t>ID</w:t>
+      </w:r>
+      <w:r>
+        <w:rPr>
+          <w:rFonts w:hint="cs"/>
+          <w:rtl/>
+        </w:rPr>
+        <w:t xml:space="preserve"> שהוא מזהה הצומת ולכל קשת יש משקל שהוא עלות לנסיעה בדרך זו. חישוב משקלה של הקשת תלוי בגורמים שונים התלויים לפי מטרת הבעיה.</w:t>
+      </w:r>
+      <w:r>
+        <w:rPr>
+          <w:rtl/>
+        </w:rPr>
+        <w:br/>
+      </w:r>
+      <w:r>
+        <w:rPr>
+          <w:rFonts w:hint="cs"/>
+          <w:rtl/>
+        </w:rPr>
+        <w:br/>
+        <w:t>לדוגמא, עבור מציאת הדרך הקצרה ביותר, משקל הקשת יזדקק רק למרחק.</w:t>
+      </w:r>
+      <w:r>
+        <w:rPr>
+          <w:rtl/>
+        </w:rPr>
+        <w:br/>
+      </w:r>
+      <w:r>
+        <w:rPr>
+          <w:rFonts w:hint="cs"/>
+          <w:rtl/>
+        </w:rPr>
+        <w:t>עבור מציאת הדרך המהירה ביותר, משקל הקשת יחושב לפי המרחק והמהירות הממוצעת בקשת.</w:t>
+      </w:r>
+      <w:r>
+        <w:rPr>
+          <w:rtl/>
+        </w:rPr>
+        <w:br/>
+      </w:r>
+      <w:r>
+        <w:rPr>
+          <w:rFonts w:hint="cs"/>
+          <w:rtl/>
+        </w:rPr>
+        <w:t xml:space="preserve">ואילו עבור </w:t>
+      </w:r>
+      <w:r>
+        <w:rPr>
+          <w:rFonts w:hint="cs"/>
+          <w:rtl/>
+        </w:rPr>
+        <w:t>הדרך החסכונית ביותר בדלק נזדקק למרחק, למהירות ולסוג הרכב של המשתמש.</w:t>
+      </w:r>
+      <w:r>
+        <w:rPr>
+          <w:rtl/>
+        </w:rPr>
+        <w:br/>
+      </w:r>
+      <w:r>
+        <w:rPr>
+          <w:rFonts w:hint="cs"/>
+          <w:rtl/>
+        </w:rPr>
+        <w:br/>
+      </w:r>
+      <w:r>
+        <w:rPr>
+          <w:rFonts w:hint="cs"/>
+          <w:rtl/>
+        </w:rPr>
+        <w:t>אנו שומרים סט מינימאלי של פרמטרים על העץ עצמו, ומשתמשים ב-</w:t>
+      </w:r>
+      <w:r>
+        <w:t>ID</w:t>
+      </w:r>
+      <w:r>
+        <w:rPr>
+          <w:rFonts w:hint="cs"/>
+          <w:rtl/>
+        </w:rPr>
+        <w:t xml:space="preserve"> של הצומת ובפונקציות ב-</w:t>
+      </w:r>
+      <w:r>
+        <w:t>CountryMap</w:t>
+      </w:r>
+      <w:r>
+        <w:rPr>
+          <w:rFonts w:hint="cs"/>
+          <w:rtl/>
+        </w:rPr>
+        <w:t xml:space="preserve"> כדי לחשב ולשלוף את הנתונים הנדרשים לחישוב משקלה של קשת, או לחישוב אלמנטים בהיוריסטיקה. </w:t>
+      </w:r>
+      <w:r>
+        <w:rPr>
+          <w:rtl/>
+        </w:rPr>
+        <w:br/>
+      </w:r>
+    </w:p>
+    <w:p>
+      <w:pPr>
+        <w:pStyle w:val="ListParagraph"/>
+        <w:numPr>
+          <w:ilvl w:val="0"/>
+          <w:numId w:val="5"/>
+        </w:numPr>
+        <w:rPr>
+          <w:rFonts w:hint="cs"/>
+        </w:rPr>
+      </w:pPr>
+      <w:r>
+        <w:rPr>
+          <w:rFonts w:hint="cs"/>
+          <w:rtl/>
+        </w:rPr>
+        <w:t>להלן פונקציות המחיר השונות עבור הקשתות בגרף (</w:t>
+      </w:r>
+      <w:r>
+        <w:t>links</w:t>
+      </w:r>
+      <w:r>
+        <w:rPr>
+          <w:rFonts w:hint="cs"/>
+          <w:rtl/>
+        </w:rPr>
+        <w:t>):</w:t>
+      </w:r>
+    </w:p>
+    <w:p>
+      <w:pPr>
+        <w:pStyle w:val="ListParagraph"/>
+        <w:numPr>
+          <w:ilvl w:val="0"/>
+          <w:numId w:val="2"/>
+        </w:numPr>
+      </w:pPr>
+      <w:r>
+        <w:rPr>
+          <w:rFonts w:hint="cs"/>
+          <w:rtl/>
+        </w:rPr>
+        <w:t xml:space="preserve">עבור </w:t>
+      </w:r>
+      <w:r>
+        <w:t>Shortest Route</w:t>
+      </w:r>
+      <w:r>
+        <w:rPr>
+          <w:rFonts w:hint="cs"/>
+          <w:rtl/>
+        </w:rPr>
+        <w:t>, המחיר הוא מרחק הדרך</w:t>
+      </w:r>
+      <w:r>
+        <w:rPr>
+          <w:rFonts w:hint="cs"/>
+        </w:rPr>
+        <w:t xml:space="preserve"> </w:t>
+      </w:r>
+      <w:r>
+        <w:rPr>
+          <w:rFonts w:hint="cs"/>
+          <w:rtl/>
+        </w:rPr>
+        <w:t xml:space="preserve"> (</w:t>
+      </w:r>
+      <w:r>
+        <w:t>distance</w:t>
+      </w:r>
+      <w:r>
+        <w:rPr>
+          <w:rFonts w:hint="cs"/>
+          <w:rtl/>
+        </w:rPr>
+        <w:t>).</w:t>
+      </w:r>
+    </w:p>
+    <w:p>
+      <w:pPr>
+        <w:pStyle w:val="ListParagraph"/>
+        <w:numPr>
+          <w:ilvl w:val="0"/>
+          <w:numId w:val="2"/>
+        </w:numPr>
+        <w:rPr>
+          <w:rFonts w:hint="cs"/>
+        </w:rPr>
+      </w:pPr>
+      <w:r>
+        <w:rPr>
+          <w:rFonts w:eastAsiaTheme="minorEastAsia" w:hint="cs"/>
+          <w:rtl/>
+        </w:rPr>
+        <w:t xml:space="preserve">עבור </w:t>
+      </w:r>
+      <w:r>
+        <w:rPr>
+          <w:rFonts w:eastAsiaTheme="minorEastAsia"/>
+        </w:rPr>
+        <w:t>Quickest Route</w:t>
+      </w:r>
+      <w:r>
+        <w:rPr>
+          <w:rFonts w:eastAsiaTheme="minorEastAsia" w:hint="cs"/>
+          <w:rtl/>
+        </w:rPr>
+        <w:t xml:space="preserve"> המחיר הוא הזמן הנדרש לעבור קטע דרך כלשהו</w:t>
+      </w:r>
+      <w:r>
+        <w:rPr>
+          <w:rFonts w:eastAsiaTheme="minorEastAsia"/>
+          <w:rtl/>
+        </w:rPr>
+        <w:br/>
+      </w:r>
+      <m:oMathPara>
+        <m:oMath>
+          <m:r>
+            <w:rPr>
+              <w:rFonts w:ascii="Cambria Math" w:eastAsiaTheme="minorEastAsia" w:hAnsi="Cambria Math"/>
+            </w:rPr>
+            <m:t>Cost=</m:t>
+          </m:r>
+          <m:f>
+            <m:fPr>
+              <m:ctrlPr>
+                <w:rPr>
+                  <w:rFonts w:ascii="Cambria Math" w:eastAsiaTheme="minorEastAsia" w:hAnsi="Cambria Math"/>
+                  <w:i/>
+                </w:rPr>
+              </m:ctrlPr>
+            </m:fPr>
+            <m:num>
+              <m:r>
+                <w:rPr>
+                  <w:rFonts w:ascii="Cambria Math" w:eastAsiaTheme="minorEastAsia" w:hAnsi="Cambria Math"/>
+                </w:rPr>
+                <m:t>Distance</m:t>
+              </m:r>
+            </m:num>
+            <m:den>
+              <m:r>
+                <w:rPr>
+                  <w:rFonts w:ascii="Cambria Math" w:eastAsiaTheme="minorEastAsia" w:hAnsi="Cambria Math"/>
+                </w:rPr>
+                <m:t>Road Speed</m:t>
+              </m:r>
+            </m:den>
+          </m:f>
+        </m:oMath>
+      </m:oMathPara>
+    </w:p>
+    <w:p>
+      <w:pPr>
+        <w:pStyle w:val="ListParagraph"/>
+        <w:numPr>
+          <w:ilvl w:val="0"/>
+          <w:numId w:val="2"/>
+        </w:numPr>
+        <w:rPr>
+          <w:rFonts w:hint="cs"/>
+        </w:rPr>
+      </w:pPr>
+      <w:r>
+        <w:rPr>
+          <w:rFonts w:eastAsiaTheme="minorEastAsia" w:hint="cs"/>
+          <w:rtl/>
+        </w:rPr>
+        <w:t xml:space="preserve">עבור </w:t>
+      </w:r>
+      <w:r>
+        <w:rPr>
+          <w:rFonts w:eastAsiaTheme="minorEastAsia"/>
+        </w:rPr>
+        <w:t>Fuel Saving Route</w:t>
+      </w:r>
+      <w:r>
+        <w:rPr>
+          <w:rFonts w:eastAsiaTheme="minorEastAsia" w:hint="cs"/>
+          <w:rtl/>
+        </w:rPr>
+        <w:t xml:space="preserve"> המחיר הוא נצילות הדלק של הרכב בהתחשב בסוג הרכב ומהירות הנסיעה בדרך הנוכחית כפול מרחק הנסיעה.</w:t>
+      </w:r>
+    </w:p>
+    <w:p>
+      <w:pPr>
+        <w:pStyle w:val="ListParagraph"/>
+        <w:ind w:left="1080"/>
+      </w:pPr>
+      <m:oMathPara>
+        <m:oMath>
+          <m:r>
+            <w:rPr>
+              <w:rFonts w:ascii="Cambria Math" w:hAnsi="Cambria Math"/>
+            </w:rPr>
+            <m:t>Cost=U</m:t>
+          </m:r>
+          <m:d>
+            <m:dPr>
+              <m:ctrlPr>
+                <w:rPr>
+                  <w:rFonts w:ascii="Cambria Math" w:hAnsi="Cambria Math"/>
+                  <w:i/>
+                </w:rPr>
+              </m:ctrlPr>
+            </m:dPr>
+            <m:e>
+              <m:r>
+                <w:rPr>
+                  <w:rFonts w:ascii="Cambria Math" w:hAnsi="Cambria Math"/>
+                </w:rPr>
+                <m:t>Car,Speed</m:t>
+              </m:r>
+            </m:e>
+          </m:d>
+          <m:r>
+            <w:rPr>
+              <w:rFonts w:ascii="Cambria Math" w:hAnsi="Cambria Math"/>
+            </w:rPr>
+            <m:t>⋅Distance</m:t>
+          </m:r>
+        </m:oMath>
+      </m:oMathPara>
     </w:p>
     <w:p>
       <w:pPr>
@@ -37,28 +389,20 @@
           <w:ilvl w:val="0"/>
           <w:numId w:val="4"/>
         </w:numPr>
-        <w:rPr>
-          <w:rtl/>
-        </w:rPr>
-      </w:pPr>
-      <w:r>
-        <w:rPr>
-          <w:rFonts w:hint="cs"/>
-          <w:rtl/>
-        </w:rPr>
-        <w:t>מצב:</w:t>
-      </w:r>
-    </w:p>
-    <w:p>
-      <w:pPr>
-        <w:pStyle w:val="ListParagraph"/>
-        <w:numPr>
-          <w:ilvl w:val="0"/>
-          <w:numId w:val="1"/>
-        </w:numPr>
-      </w:pPr>
-      <w:r>
-        <w:t>Junction</w:t>
+      </w:pPr>
+      <w:r>
+        <w:rPr>
+          <w:rFonts w:hint="cs"/>
+          <w:rtl/>
+        </w:rPr>
+        <w:t>היוריסטיקות</w:t>
+      </w:r>
+      <w:r>
+        <w:rPr>
+          <w:rFonts w:hint="cs"/>
+          <w:rtl/>
+        </w:rPr>
+        <w:t xml:space="preserve"> קבילות</w:t>
       </w:r>
     </w:p>
     <w:p>
@@ -66,409 +410,200 @@
         <w:pStyle w:val="ListParagraph"/>
         <w:numPr>
           <w:ilvl w:val="1"/>
-          <w:numId w:val="1"/>
-        </w:numPr>
-      </w:pPr>
-      <w:r>
-        <w:t>Latitude</w:t>
-      </w:r>
-    </w:p>
-    <w:p>
-      <w:pPr>
-        <w:pStyle w:val="ListParagraph"/>
-        <w:numPr>
-          <w:ilvl w:val="1"/>
-          <w:numId w:val="1"/>
-        </w:numPr>
-      </w:pPr>
-      <w:r>
-        <w:t>Longitude</w:t>
-      </w:r>
-    </w:p>
-    <w:p>
-      <w:pPr>
-        <w:pStyle w:val="ListParagraph"/>
-        <w:numPr>
-          <w:ilvl w:val="1"/>
-          <w:numId w:val="1"/>
-        </w:numPr>
-      </w:pPr>
-      <w:r>
-        <w:t>Name</w:t>
-      </w:r>
-    </w:p>
-    <w:p>
-      <w:pPr>
-        <w:pStyle w:val="ListParagraph"/>
-        <w:numPr>
-          <w:ilvl w:val="1"/>
-          <w:numId w:val="1"/>
-        </w:numPr>
-      </w:pPr>
-      <w:proofErr w:type="spellStart"/>
-      <w:r>
-        <w:t>Junction_type</w:t>
-      </w:r>
-      <w:proofErr w:type="spellEnd"/>
-    </w:p>
-    <w:p>
-      <w:pPr>
-        <w:pStyle w:val="ListParagraph"/>
-        <w:numPr>
-          <w:ilvl w:val="1"/>
-          <w:numId w:val="1"/>
-        </w:numPr>
-      </w:pPr>
-      <w:r>
-        <w:t>Links list</w:t>
-      </w:r>
-    </w:p>
-    <w:p>
-      <w:pPr>
-        <w:pStyle w:val="ListParagraph"/>
-        <w:numPr>
-          <w:ilvl w:val="0"/>
-          <w:numId w:val="1"/>
-        </w:numPr>
-      </w:pPr>
-      <w:r>
-        <w:t>Link</w:t>
-      </w:r>
-    </w:p>
-    <w:p>
-      <w:pPr>
-        <w:pStyle w:val="ListParagraph"/>
-        <w:numPr>
-          <w:ilvl w:val="1"/>
-          <w:numId w:val="1"/>
-        </w:numPr>
-      </w:pPr>
-      <w:r>
-        <w:t>Target junction</w:t>
-      </w:r>
-    </w:p>
-    <w:p>
-      <w:pPr>
-        <w:pStyle w:val="ListParagraph"/>
-        <w:numPr>
-          <w:ilvl w:val="1"/>
-          <w:numId w:val="1"/>
-        </w:numPr>
-      </w:pPr>
-      <w:r>
-        <w:t>Distance</w:t>
-      </w:r>
-    </w:p>
-    <w:p>
-      <w:pPr>
-        <w:pStyle w:val="ListParagraph"/>
-        <w:numPr>
-          <w:ilvl w:val="1"/>
-          <w:numId w:val="1"/>
-        </w:numPr>
-      </w:pPr>
-      <w:r>
-        <w:t>Name</w:t>
-      </w:r>
-    </w:p>
-    <w:p>
-      <w:pPr>
-        <w:pStyle w:val="ListParagraph"/>
-        <w:numPr>
-          <w:ilvl w:val="1"/>
-          <w:numId w:val="1"/>
-        </w:numPr>
-      </w:pPr>
-      <w:proofErr w:type="spellStart"/>
-      <w:r>
-        <w:t>Highway_type</w:t>
-      </w:r>
-      <w:proofErr w:type="spellEnd"/>
-    </w:p>
-    <w:p>
-      <w:pPr>
-        <w:pStyle w:val="ListParagraph"/>
-        <w:numPr>
-          <w:ilvl w:val="1"/>
-          <w:numId w:val="1"/>
-        </w:numPr>
-      </w:pPr>
-      <w:r>
-        <w:t>S</w:t>
-      </w:r>
-      <w:r>
-        <w:t>peed</w:t>
-      </w:r>
-    </w:p>
-    <w:p>
-      <w:pPr>
-        <w:pStyle w:val="ListParagraph"/>
-        <w:numPr>
-          <w:ilvl w:val="0"/>
           <w:numId w:val="4"/>
         </w:numPr>
-        <w:rPr>
-          <w:rtl/>
-        </w:rPr>
-      </w:pPr>
-      <w:r>
-        <w:rPr>
-          <w:rFonts w:hint="cs"/>
-          <w:rtl/>
-        </w:rPr>
-        <w:t>פונקציות מחיר</w:t>
-      </w:r>
-      <w:r>
-        <w:rPr>
-          <w:rFonts w:hint="cs"/>
-          <w:rtl/>
-        </w:rPr>
-        <w:t xml:space="preserve"> עבור קשת (</w:t>
-      </w:r>
-      <w:r>
-        <w:t>link</w:t>
-      </w:r>
-      <w:r>
-        <w:rPr>
-          <w:rFonts w:hint="cs"/>
-          <w:rtl/>
-        </w:rPr>
-        <w:t>)</w:t>
-      </w:r>
-      <w:r>
-        <w:rPr>
-          <w:rFonts w:hint="cs"/>
-          <w:rtl/>
-        </w:rPr>
-        <w:t>:</w:t>
-      </w:r>
-    </w:p>
-    <w:p>
-      <w:pPr>
-        <w:pStyle w:val="ListParagraph"/>
-        <w:numPr>
-          <w:ilvl w:val="0"/>
-          <w:numId w:val="2"/>
-        </w:numPr>
-      </w:pPr>
-      <w:r>
-        <w:rPr>
-          <w:rFonts w:hint="cs"/>
-          <w:rtl/>
-        </w:rPr>
-        <w:t>דרך</w:t>
-      </w:r>
-      <w:r>
-        <w:rPr>
-          <w:rFonts w:hint="cs"/>
-        </w:rPr>
-        <w:t xml:space="preserve"> </w:t>
-      </w:r>
-      <w:r>
-        <w:rPr>
-          <w:rFonts w:hint="cs"/>
-          <w:rtl/>
-        </w:rPr>
-        <w:t xml:space="preserve"> (</w:t>
-      </w:r>
-      <w:r>
-        <w:t>distance</w:t>
-      </w:r>
-      <w:r>
-        <w:rPr>
-          <w:rFonts w:hint="cs"/>
-          <w:rtl/>
-        </w:rPr>
-        <w:t>).</w:t>
-      </w:r>
-    </w:p>
-    <w:p>
-      <w:pPr>
-        <w:pStyle w:val="ListParagraph"/>
-        <w:numPr>
-          <w:ilvl w:val="0"/>
-          <w:numId w:val="2"/>
-        </w:numPr>
-      </w:pPr>
+      </w:pPr>
+      <w:r>
+        <w:rPr>
+          <w:rFonts w:hint="cs"/>
+          <w:rtl/>
+        </w:rPr>
+        <w:t>מרחק אווירי לצומת מטרה</w:t>
+      </w:r>
+      <w:r>
+        <w:rPr>
+          <w:rFonts w:hint="cs"/>
+          <w:rtl/>
+        </w:rPr>
+        <w:t>. ידו</w:t>
+      </w:r>
+      <w:r>
+        <w:rPr>
+          <w:rFonts w:hint="cs"/>
+          <w:rtl/>
+        </w:rPr>
+        <w:t xml:space="preserve">ע כי המרחק האווירי הוא המרחק הקצר ביותר בין שתי נקודות כלשהן. לכן בהכרח עבור המסלול האופטימאלי </w:t>
+      </w:r>
       <m:oMath>
-        <m:f>
-          <m:fPr>
+        <m:r>
+          <w:rPr>
+            <w:rFonts w:ascii="Cambria Math" w:hAnsi="Cambria Math"/>
+          </w:rPr>
+          <m:t>P=&lt;</m:t>
+        </m:r>
+        <m:sSub>
+          <m:sSubPr>
             <m:ctrlPr>
               <w:rPr>
                 <w:rFonts w:ascii="Cambria Math" w:hAnsi="Cambria Math"/>
                 <w:i/>
               </w:rPr>
             </m:ctrlPr>
-          </m:fPr>
-          <m:num>
+          </m:sSubPr>
+          <m:e>
             <m:r>
-              <m:rPr>
-                <m:sty m:val="p"/>
-              </m:rPr>
               <w:rPr>
                 <w:rFonts w:ascii="Cambria Math" w:hAnsi="Cambria Math"/>
-                <w:rtl/>
               </w:rPr>
-              <m:t>דרך</m:t>
+              <m:t>n</m:t>
             </m:r>
-            <m:ctrlPr>
+          </m:e>
+          <m:sub>
+            <m:r>
               <w:rPr>
                 <w:rFonts w:ascii="Cambria Math" w:hAnsi="Cambria Math"/>
-                <w:rtl/>
               </w:rPr>
-            </m:ctrlPr>
-          </m:num>
-          <m:den>
-            <m:r>
-              <m:rPr>
-                <m:sty m:val="p"/>
-              </m:rPr>
-              <w:rPr>
-                <w:rFonts w:ascii="Cambria Math" w:hAnsi="Cambria Math"/>
-                <w:rtl/>
-              </w:rPr>
-              <m:t>מהירות</m:t>
+              <m:t>1</m:t>
             </m:r>
-            <m:ctrlPr>
-              <w:rPr>
-                <w:rFonts w:ascii="Cambria Math" w:hAnsi="Cambria Math"/>
-                <w:rtl/>
-              </w:rPr>
-            </m:ctrlPr>
-          </m:den>
-        </m:f>
+          </m:sub>
+        </m:sSub>
         <m:r>
-          <m:rPr>
-            <m:sty m:val="p"/>
-          </m:rPr>
           <w:rPr>
             <w:rFonts w:ascii="Cambria Math" w:hAnsi="Cambria Math"/>
           </w:rPr>
-          <m:t>=</m:t>
+          <m:t>,….,</m:t>
         </m:r>
-        <m:f>
-          <m:fPr>
+        <m:sSub>
+          <m:sSubPr>
             <m:ctrlPr>
               <w:rPr>
                 <w:rFonts w:ascii="Cambria Math" w:hAnsi="Cambria Math"/>
                 <w:i/>
               </w:rPr>
             </m:ctrlPr>
-          </m:fPr>
-          <m:num>
-            <m:r>
-              <m:rPr>
-                <m:sty m:val="p"/>
-              </m:rPr>
-              <w:rPr>
-                <w:rFonts w:ascii="Cambria Math" w:hAnsi="Cambria Math"/>
-              </w:rPr>
-              <m:t>D</m:t>
-            </m:r>
+          </m:sSubPr>
+          <m:e>
             <m:r>
               <w:rPr>
                 <w:rFonts w:ascii="Cambria Math" w:hAnsi="Cambria Math"/>
               </w:rPr>
-              <m:t>istance</m:t>
+              <m:t>n</m:t>
             </m:r>
-          </m:num>
-          <m:den>
+          </m:e>
+          <m:sub>
             <m:r>
               <w:rPr>
                 <w:rFonts w:ascii="Cambria Math" w:hAnsi="Cambria Math"/>
               </w:rPr>
-              <m:t>Speed</m:t>
+              <m:t>k</m:t>
             </m:r>
-          </m:den>
-        </m:f>
-      </m:oMath>
-    </w:p>
-    <w:p>
-      <w:pPr>
-        <w:pStyle w:val="ListParagraph"/>
-        <w:numPr>
-          <w:ilvl w:val="0"/>
-          <w:numId w:val="2"/>
-        </w:numPr>
-      </w:pPr>
-      <m:oMath>
-        <m:r>
-          <m:rPr>
-            <m:sty m:val="p"/>
-          </m:rPr>
-          <w:rPr>
-            <w:rFonts w:ascii="Cambria Math" w:hAnsi="Cambria Math"/>
-            <w:rtl/>
-          </w:rPr>
-          <m:t>דרך</m:t>
-        </m:r>
+          </m:sub>
+        </m:sSub>
         <m:r>
           <w:rPr>
             <w:rFonts w:ascii="Cambria Math" w:hAnsi="Cambria Math"/>
           </w:rPr>
-          <m:t>⋅U</m:t>
+          <m:t>&gt;</m:t>
         </m:r>
-        <m:d>
-          <m:dPr>
+      </m:oMath>
+      <w:r>
+        <w:rPr>
+          <w:rFonts w:eastAsiaTheme="minorEastAsia" w:hint="cs"/>
+          <w:rtl/>
+        </w:rPr>
+        <w:t xml:space="preserve"> המרחק האווירי </w:t>
+      </w:r>
+      <m:oMath>
+        <m:r>
+          <w:rPr>
+            <w:rFonts w:ascii="Cambria Math" w:eastAsiaTheme="minorEastAsia" w:hAnsi="Cambria Math"/>
+          </w:rPr>
+          <m:t>h(</m:t>
+        </m:r>
+        <m:sSub>
+          <m:sSubPr>
             <m:ctrlPr>
               <w:rPr>
-                <w:rFonts w:ascii="Cambria Math" w:hAnsi="Cambria Math"/>
+                <w:rFonts w:ascii="Cambria Math" w:eastAsiaTheme="minorEastAsia" w:hAnsi="Cambria Math"/>
                 <w:i/>
               </w:rPr>
             </m:ctrlPr>
-          </m:dPr>
+          </m:sSubPr>
           <m:e>
             <m:r>
-              <m:rPr>
-                <m:sty m:val="p"/>
-              </m:rPr>
               <w:rPr>
-                <w:rFonts w:ascii="Cambria Math" w:hAnsi="Cambria Math"/>
-                <w:rtl/>
+                <w:rFonts w:ascii="Cambria Math" w:eastAsiaTheme="minorEastAsia" w:hAnsi="Cambria Math"/>
               </w:rPr>
-              <m:t>רכב</m:t>
+              <m:t>n</m:t>
             </m:r>
+          </m:e>
+          <m:sub>
             <m:r>
               <w:rPr>
-                <w:rFonts w:ascii="Cambria Math" w:hAnsi="Cambria Math"/>
+                <w:rFonts w:ascii="Cambria Math" w:eastAsiaTheme="minorEastAsia" w:hAnsi="Cambria Math"/>
               </w:rPr>
-              <m:t>,</m:t>
+              <m:t>1</m:t>
             </m:r>
+          </m:sub>
+        </m:sSub>
+        <m:r>
+          <w:rPr>
+            <w:rFonts w:ascii="Cambria Math" w:eastAsiaTheme="minorEastAsia" w:hAnsi="Cambria Math"/>
+          </w:rPr>
+          <m:t>,</m:t>
+        </m:r>
+        <m:sSub>
+          <m:sSubPr>
+            <m:ctrlPr>
+              <w:rPr>
+                <w:rFonts w:ascii="Cambria Math" w:eastAsiaTheme="minorEastAsia" w:hAnsi="Cambria Math"/>
+                <w:i/>
+              </w:rPr>
+            </m:ctrlPr>
+          </m:sSubPr>
+          <m:e>
             <m:r>
-              <m:rPr>
-                <m:sty m:val="p"/>
-              </m:rPr>
               <w:rPr>
-                <w:rFonts w:ascii="Cambria Math" w:hAnsi="Cambria Math"/>
-                <w:rtl/>
+                <w:rFonts w:ascii="Cambria Math" w:eastAsiaTheme="minorEastAsia" w:hAnsi="Cambria Math"/>
               </w:rPr>
-              <m:t>מהירות</m:t>
+              <m:t>n</m:t>
             </m:r>
           </m:e>
-        </m:d>
+          <m:sub>
+            <m:r>
+              <w:rPr>
+                <w:rFonts w:ascii="Cambria Math" w:eastAsiaTheme="minorEastAsia" w:hAnsi="Cambria Math"/>
+              </w:rPr>
+              <m:t>k</m:t>
+            </m:r>
+          </m:sub>
+        </m:sSub>
+        <m:r>
+          <w:rPr>
+            <w:rFonts w:ascii="Cambria Math" w:eastAsiaTheme="minorEastAsia" w:hAnsi="Cambria Math"/>
+          </w:rPr>
+          <m:t>)</m:t>
+        </m:r>
       </m:oMath>
-    </w:p>
-    <w:p>
-      <w:pPr>
-        <w:pStyle w:val="ListParagraph"/>
-        <w:numPr>
-          <w:ilvl w:val="0"/>
-          <w:numId w:val="4"/>
-        </w:numPr>
-      </w:pPr>
-      <w:r>
-        <w:rPr>
-          <w:rFonts w:hint="cs"/>
-          <w:rtl/>
-        </w:rPr>
-        <w:t>היוריסטיקות</w:t>
-      </w:r>
-      <w:r>
-        <w:rPr>
-          <w:rFonts w:hint="cs"/>
-          <w:rtl/>
-        </w:rPr>
-        <w:t xml:space="preserve"> קבילות</w:t>
+      <w:r>
+        <w:rPr>
+          <w:rFonts w:eastAsiaTheme="minorEastAsia" w:hint="cs"/>
+          <w:rtl/>
+        </w:rPr>
+        <w:t xml:space="preserve"> קטן או שווה מאורך המסלול </w:t>
+      </w:r>
+      <w:r>
+        <w:rPr>
+          <w:rFonts w:eastAsiaTheme="minorEastAsia"/>
+        </w:rPr>
+        <w:t>P</w:t>
+      </w:r>
+      <w:r>
+        <w:rPr>
+          <w:rFonts w:eastAsiaTheme="minorEastAsia" w:hint="cs"/>
+          <w:rtl/>
+        </w:rPr>
+        <w:t>. ולכן היוריסטיקה קבילה.</w:t>
       </w:r>
     </w:p>
     <w:p>
@@ -484,7 +619,14 @@
           <w:rFonts w:hint="cs"/>
           <w:rtl/>
         </w:rPr>
-        <w:t>מרחק אווירי לצומת מטרה</w:t>
+        <w:t>מרחק אווירי לצומת מטרה מחולק ב120 קמ"ש (120 קמ"ש היא המהירות המקסימלית בגרף)</w:t>
+      </w:r>
+      <w:r>
+        <w:rPr>
+          <w:rFonts w:hint="cs"/>
+          <w:rtl/>
+        </w:rPr>
+        <w:t>. ברור כי כל מסלול אופטימאלי הוא בעל מרחק גדול או שווה למרחק האווירי בין הצומת הנוכחי לסיום. כמו כן בכל קטע דרך המהירות הינה קטנה או שווה ל-120. לכן זמן הנסיעה במסלול האופטימאלי מהצומת הנוכחי לסיום בהכרח קטן או שווה להיוריסטיקה. מכאן שהיא קבילה.</w:t>
       </w:r>
     </w:p>
     <w:p>
@@ -497,118 +639,13 @@
       </w:pPr>
       <w:r>
         <w:rPr>
-          <w:rFonts w:hint="cs"/>
-          <w:rtl/>
-        </w:rPr>
-        <w:t xml:space="preserve">מרחק אווירי לצומת מטרה מחולק ב120 קמ"ש (120 קמ"ש היא המהירות </w:t>
-      </w:r>
-      <w:proofErr w:type="spellStart"/>
-      <w:r>
-        <w:rPr>
-          <w:rFonts w:hint="cs"/>
-          <w:rtl/>
-        </w:rPr>
-        <w:t>המקסימלית</w:t>
-      </w:r>
-      <w:proofErr w:type="spellEnd"/>
-      <w:r>
-        <w:rPr>
-          <w:rFonts w:hint="cs"/>
-          <w:rtl/>
-        </w:rPr>
-        <w:t xml:space="preserve"> בגרף)</w:t>
-      </w:r>
-    </w:p>
-    <w:p>
-      <w:pPr>
-        <w:pStyle w:val="ListParagraph"/>
-        <w:numPr>
-          <w:ilvl w:val="1"/>
-          <w:numId w:val="4"/>
-        </w:numPr>
-      </w:pPr>
-      <m:oMath>
-        <m:func>
-          <m:funcPr>
-            <m:ctrlPr>
-              <w:rPr>
-                <w:rFonts w:ascii="Cambria Math" w:hAnsi="Cambria Math"/>
-              </w:rPr>
-            </m:ctrlPr>
-          </m:funcPr>
-          <m:fName>
-            <m:limLow>
-              <m:limLowPr>
-                <m:ctrlPr>
-                  <w:rPr>
-                    <w:rFonts w:ascii="Cambria Math" w:hAnsi="Cambria Math"/>
-                  </w:rPr>
-                </m:ctrlPr>
-              </m:limLowPr>
-              <m:e>
-                <m:r>
-                  <m:rPr>
-                    <m:sty m:val="p"/>
-                  </m:rPr>
-                  <w:rPr>
-                    <w:rFonts w:ascii="Cambria Math" w:hAnsi="Cambria Math"/>
-                  </w:rPr>
-                  <m:t>max</m:t>
-                </m:r>
-              </m:e>
-              <m:lim>
-                <m:r>
-                  <m:rPr>
-                    <m:sty m:val="p"/>
-                  </m:rPr>
-                  <w:rPr>
-                    <w:rFonts w:ascii="Cambria Math" w:hAnsi="Cambria Math"/>
-                  </w:rPr>
-                  <m:t>Speed</m:t>
-                </m:r>
-              </m:lim>
-            </m:limLow>
-          </m:fName>
-          <m:e>
-            <m:d>
-              <m:dPr>
-                <m:ctrlPr>
-                  <w:rPr>
-                    <w:rFonts w:ascii="Cambria Math" w:hAnsi="Cambria Math"/>
-                  </w:rPr>
-                </m:ctrlPr>
-              </m:dPr>
-              <m:e>
-                <m:r>
-                  <m:rPr>
-                    <m:sty m:val="p"/>
-                  </m:rPr>
-                  <w:rPr>
-                    <w:rFonts w:ascii="Cambria Math" w:hAnsi="Cambria Math"/>
-                  </w:rPr>
-                  <m:t>car,speed</m:t>
-                </m:r>
-              </m:e>
-            </m:d>
-          </m:e>
-        </m:func>
-        <m:r>
-          <w:rPr>
-            <w:rFonts w:ascii="Cambria Math" w:eastAsiaTheme="minorEastAsia" w:hAnsi="Cambria Math"/>
-          </w:rPr>
-          <m:t>×</m:t>
-        </m:r>
-        <m:r>
-          <m:rPr>
-            <m:sty m:val="p"/>
-          </m:rPr>
-          <w:rPr>
-            <w:rFonts w:ascii="Cambria Math" w:eastAsiaTheme="minorEastAsia" w:hAnsi="Cambria Math"/>
-            <w:rtl/>
-          </w:rPr>
-          <m:t>דרך</m:t>
-        </m:r>
-      </m:oMath>
+          <w:rFonts w:eastAsiaTheme="minorEastAsia" w:hint="cs"/>
+          <w:rtl/>
+        </w:rPr>
+        <w:t>בכל קטע דרך נצילות הדלק גדולה או שווה מהנצילות האופטימאלית עבור סוג רכב כלשהו. מכיוון שהמרחק האווירי בהכרח קטן או שווה מאורך כל דרך מהצומת הנוכחי למטרה, הרי שכמות הדלק במסלול האופטימאלי מהצומת הנוכחי למטרה בהכרח גדולה או שווה לכמות הדלק המחושבת ע"י היוריסטיקה. מכאן שהיא קבילה.</w:t>
+      </w:r>
+      <w:bookmarkStart w:id="0" w:name="_GoBack"/>
+      <w:bookmarkEnd w:id="0"/>
     </w:p>
     <w:p/>
     <w:p/>
@@ -645,13 +682,9 @@
         <w:pStyle w:val="NoSpacing"/>
         <w:bidi w:val="0"/>
       </w:pPr>
-      <w:proofErr w:type="gramStart"/>
-      <w:r>
-        <w:t>action</w:t>
-      </w:r>
-      <w:proofErr w:type="gramEnd"/>
-      <w:r>
-        <w:t xml:space="preserve"> is a class that contains the cost of traversing a link</w:t>
+      <w:r>
+        <w:lastRenderedPageBreak/>
+        <w:t>action is a class that contains the cost of traversing a link</w:t>
       </w:r>
     </w:p>
     <w:p>
@@ -679,14 +712,7 @@
       </w:pPr>
       <w:r>
         <w:tab/>
-      </w:r>
-      <w:proofErr w:type="gramStart"/>
-      <w:r>
-        <w:t>cost</w:t>
-      </w:r>
-      <w:proofErr w:type="gramEnd"/>
-      <w:r>
-        <w:t xml:space="preserve"> (public field)</w:t>
+        <w:t>cost (public field)</w:t>
       </w:r>
     </w:p>
     <w:p>
@@ -714,19 +740,7 @@
       </w:pPr>
       <w:r>
         <w:tab/>
-      </w:r>
-      <w:proofErr w:type="spellStart"/>
-      <w:proofErr w:type="gramStart"/>
-      <w:r>
-        <w:t>getSuccessors</w:t>
-      </w:r>
-      <w:proofErr w:type="spellEnd"/>
-      <w:r>
-        <w:t>(</w:t>
-      </w:r>
-      <w:proofErr w:type="gramEnd"/>
-      <w:r>
-        <w:t>):</w:t>
+        <w:t>getSuccessors():</w:t>
       </w:r>
     </w:p>
     <w:p>
@@ -739,22 +753,7 @@
       </w:r>
       <w:r>
         <w:tab/>
-      </w:r>
-      <w:proofErr w:type="gramStart"/>
-      <w:r>
-        <w:t>returns</w:t>
-      </w:r>
-      <w:proofErr w:type="gramEnd"/>
-      <w:r>
-        <w:t xml:space="preserve"> a list of (</w:t>
-      </w:r>
-      <w:proofErr w:type="spellStart"/>
-      <w:r>
-        <w:t>action,state</w:t>
-      </w:r>
-      <w:proofErr w:type="spellEnd"/>
-      <w:r>
-        <w:t>)</w:t>
+        <w:t>returns a list of (action,state)</w:t>
       </w:r>
     </w:p>
     <w:p>
@@ -776,19 +775,7 @@
       </w:pPr>
       <w:r>
         <w:tab/>
-      </w:r>
-      <w:proofErr w:type="spellStart"/>
-      <w:proofErr w:type="gramStart"/>
-      <w:r>
-        <w:t>isGoal</w:t>
-      </w:r>
-      <w:proofErr w:type="spellEnd"/>
-      <w:r>
-        <w:t>(</w:t>
-      </w:r>
-      <w:proofErr w:type="gramEnd"/>
-      <w:r>
-        <w:t>) (True/False)</w:t>
+        <w:t>isGoal() (True/False)</w:t>
       </w:r>
     </w:p>
     <w:p>
@@ -803,23 +790,7 @@
           <w:rFonts w:hint="cs"/>
           <w:rtl/>
         </w:rPr>
-        <w:t xml:space="preserve">איך מחליטים האם הגרף </w:t>
-      </w:r>
-      <w:proofErr w:type="spellStart"/>
-      <w:r>
-        <w:rPr>
-          <w:rFonts w:hint="cs"/>
-          <w:rtl/>
-        </w:rPr>
-        <w:t>קשיר</w:t>
-      </w:r>
-      <w:proofErr w:type="spellEnd"/>
-      <w:r>
-        <w:rPr>
-          <w:rFonts w:hint="cs"/>
-          <w:rtl/>
-        </w:rPr>
-        <w:t>?</w:t>
+        <w:t>איך מחליטים האם הגרף קשיר?</w:t>
       </w:r>
     </w:p>
     <w:p>
@@ -853,7 +824,6 @@
       <w:pPr>
         <w:pStyle w:val="NoSpacing"/>
         <w:rPr>
-          <w:rFonts w:hint="cs"/>
           <w:rtl/>
         </w:rPr>
       </w:pPr>
@@ -871,7 +841,7 @@
 </file>
 
 <file path=word/numbering.xml><?xml version="1.0" encoding="utf-8"?>
-<w:numbering xmlns:ve="http://schemas.openxmlformats.org/markup-compatibility/2006" xmlns:o="urn:schemas-microsoft-com:office:office" xmlns:r="http://schemas.openxmlformats.org/officeDocument/2006/relationships" xmlns:m="http://schemas.openxmlformats.org/officeDocument/2006/math" xmlns:v="urn:schemas-microsoft-com:vml" xmlns:wp="http://schemas.openxmlformats.org/drawingml/2006/wordprocessingDrawing" xmlns:w10="urn:schemas-microsoft-com:office:word" xmlns:w="http://schemas.openxmlformats.org/wordprocessingml/2006/main" xmlns:wne="http://schemas.microsoft.com/office/word/2006/wordml">
+<w:numbering xmlns:wpc="http://schemas.microsoft.com/office/word/2010/wordprocessingCanvas" xmlns:mc="http://schemas.openxmlformats.org/markup-compatibility/2006" xmlns:o="urn:schemas-microsoft-com:office:office" xmlns:r="http://schemas.openxmlformats.org/officeDocument/2006/relationships" xmlns:m="http://schemas.openxmlformats.org/officeDocument/2006/math" xmlns:v="urn:schemas-microsoft-com:vml" xmlns:wp14="http://schemas.microsoft.com/office/word/2010/wordprocessingDrawing" xmlns:wp="http://schemas.openxmlformats.org/drawingml/2006/wordprocessingDrawing" xmlns:w10="urn:schemas-microsoft-com:office:word" xmlns:w="http://schemas.openxmlformats.org/wordprocessingml/2006/main" xmlns:w14="http://schemas.microsoft.com/office/word/2010/wordml" xmlns:w15="http://schemas.microsoft.com/office/word/2012/wordml" xmlns:wpg="http://schemas.microsoft.com/office/word/2010/wordprocessingGroup" xmlns:wpi="http://schemas.microsoft.com/office/word/2010/wordprocessingInk" xmlns:wne="http://schemas.microsoft.com/office/word/2006/wordml" xmlns:wps="http://schemas.microsoft.com/office/word/2010/wordprocessingShape" mc:Ignorable="w14 w15 wp14">
   <w:abstractNum w:abstractNumId="0">
     <w:nsid w:val="01874BFF"/>
     <w:multiLevelType w:val="hybridMultilevel"/>
@@ -1196,6 +1166,95 @@
       <w:pPr>
         <w:ind w:left="720" w:hanging="360"/>
       </w:pPr>
+    </w:lvl>
+    <w:lvl w:ilvl="1" w:tplc="04090019" w:tentative="1">
+      <w:start w:val="1"/>
+      <w:numFmt w:val="lowerLetter"/>
+      <w:lvlText w:val="%2."/>
+      <w:lvlJc w:val="left"/>
+      <w:pPr>
+        <w:ind w:left="1440" w:hanging="360"/>
+      </w:pPr>
+    </w:lvl>
+    <w:lvl w:ilvl="2" w:tplc="0409001B" w:tentative="1">
+      <w:start w:val="1"/>
+      <w:numFmt w:val="lowerRoman"/>
+      <w:lvlText w:val="%3."/>
+      <w:lvlJc w:val="right"/>
+      <w:pPr>
+        <w:ind w:left="2160" w:hanging="180"/>
+      </w:pPr>
+    </w:lvl>
+    <w:lvl w:ilvl="3" w:tplc="0409000F" w:tentative="1">
+      <w:start w:val="1"/>
+      <w:numFmt w:val="decimal"/>
+      <w:lvlText w:val="%4."/>
+      <w:lvlJc w:val="left"/>
+      <w:pPr>
+        <w:ind w:left="2880" w:hanging="360"/>
+      </w:pPr>
+    </w:lvl>
+    <w:lvl w:ilvl="4" w:tplc="04090019" w:tentative="1">
+      <w:start w:val="1"/>
+      <w:numFmt w:val="lowerLetter"/>
+      <w:lvlText w:val="%5."/>
+      <w:lvlJc w:val="left"/>
+      <w:pPr>
+        <w:ind w:left="3600" w:hanging="360"/>
+      </w:pPr>
+    </w:lvl>
+    <w:lvl w:ilvl="5" w:tplc="0409001B" w:tentative="1">
+      <w:start w:val="1"/>
+      <w:numFmt w:val="lowerRoman"/>
+      <w:lvlText w:val="%6."/>
+      <w:lvlJc w:val="right"/>
+      <w:pPr>
+        <w:ind w:left="4320" w:hanging="180"/>
+      </w:pPr>
+    </w:lvl>
+    <w:lvl w:ilvl="6" w:tplc="0409000F" w:tentative="1">
+      <w:start w:val="1"/>
+      <w:numFmt w:val="decimal"/>
+      <w:lvlText w:val="%7."/>
+      <w:lvlJc w:val="left"/>
+      <w:pPr>
+        <w:ind w:left="5040" w:hanging="360"/>
+      </w:pPr>
+    </w:lvl>
+    <w:lvl w:ilvl="7" w:tplc="04090019" w:tentative="1">
+      <w:start w:val="1"/>
+      <w:numFmt w:val="lowerLetter"/>
+      <w:lvlText w:val="%8."/>
+      <w:lvlJc w:val="left"/>
+      <w:pPr>
+        <w:ind w:left="5760" w:hanging="360"/>
+      </w:pPr>
+    </w:lvl>
+    <w:lvl w:ilvl="8" w:tplc="0409001B" w:tentative="1">
+      <w:start w:val="1"/>
+      <w:numFmt w:val="lowerRoman"/>
+      <w:lvlText w:val="%9."/>
+      <w:lvlJc w:val="right"/>
+      <w:pPr>
+        <w:ind w:left="6480" w:hanging="180"/>
+      </w:pPr>
+    </w:lvl>
+  </w:abstractNum>
+  <w:abstractNum w:abstractNumId="4">
+    <w:nsid w:val="53564666"/>
+    <w:multiLevelType w:val="hybridMultilevel"/>
+    <w:tmpl w:val="93302C16"/>
+    <w:lvl w:ilvl="0" w:tplc="0409000F">
+      <w:start w:val="1"/>
+      <w:numFmt w:val="decimal"/>
+      <w:lvlText w:val="%1."/>
+      <w:lvlJc w:val="left"/>
+      <w:pPr>
+        <w:ind w:left="720" w:hanging="360"/>
+      </w:pPr>
+      <w:rPr>
+        <w:rFonts w:hint="default"/>
+      </w:rPr>
     </w:lvl>
     <w:lvl w:ilvl="1" w:tplc="04090019" w:tentative="1">
       <w:start w:val="1"/>
@@ -1282,11 +1341,14 @@
   <w:num w:numId="4">
     <w:abstractNumId w:val="2"/>
   </w:num>
+  <w:num w:numId="5">
+    <w:abstractNumId w:val="4"/>
+  </w:num>
 </w:numbering>
 </file>
 
 <file path=word/styles.xml><?xml version="1.0" encoding="utf-8"?>
-<w:styles xmlns:r="http://schemas.openxmlformats.org/officeDocument/2006/relationships" xmlns:w="http://schemas.openxmlformats.org/wordprocessingml/2006/main">
+<w:styles xmlns:mc="http://schemas.openxmlformats.org/markup-compatibility/2006" xmlns:r="http://schemas.openxmlformats.org/officeDocument/2006/relationships" xmlns:w="http://schemas.openxmlformats.org/wordprocessingml/2006/main" xmlns:w14="http://schemas.microsoft.com/office/word/2010/wordml" xmlns:w15="http://schemas.microsoft.com/office/word/2012/wordml" mc:Ignorable="w14 w15">
   <w:docDefaults>
     <w:rPrDefault>
       <w:rPr>
@@ -1302,144 +1364,378 @@
       </w:pPr>
     </w:pPrDefault>
   </w:docDefaults>
-  <w:latentStyles w:defLockedState="0" w:defUIPriority="99" w:defSemiHidden="1" w:defUnhideWhenUsed="1" w:defQFormat="0" w:count="267">
-    <w:lsdException w:name="Normal" w:semiHidden="0" w:uiPriority="0" w:unhideWhenUsed="0" w:qFormat="1"/>
-    <w:lsdException w:name="heading 1" w:semiHidden="0" w:uiPriority="9" w:unhideWhenUsed="0" w:qFormat="1"/>
-    <w:lsdException w:name="heading 2" w:uiPriority="9" w:qFormat="1"/>
-    <w:lsdException w:name="heading 3" w:uiPriority="9" w:qFormat="1"/>
-    <w:lsdException w:name="heading 4" w:uiPriority="9" w:qFormat="1"/>
-    <w:lsdException w:name="heading 5" w:uiPriority="9" w:qFormat="1"/>
-    <w:lsdException w:name="heading 6" w:uiPriority="9" w:qFormat="1"/>
-    <w:lsdException w:name="heading 7" w:uiPriority="9" w:qFormat="1"/>
-    <w:lsdException w:name="heading 8" w:uiPriority="9" w:qFormat="1"/>
-    <w:lsdException w:name="heading 9" w:uiPriority="9" w:qFormat="1"/>
-    <w:lsdException w:name="toc 1" w:uiPriority="39"/>
-    <w:lsdException w:name="toc 2" w:uiPriority="39"/>
-    <w:lsdException w:name="toc 3" w:uiPriority="39"/>
-    <w:lsdException w:name="toc 4" w:uiPriority="39"/>
-    <w:lsdException w:name="toc 5" w:uiPriority="39"/>
-    <w:lsdException w:name="toc 6" w:uiPriority="39"/>
-    <w:lsdException w:name="toc 7" w:uiPriority="39"/>
-    <w:lsdException w:name="toc 8" w:uiPriority="39"/>
-    <w:lsdException w:name="toc 9" w:uiPriority="39"/>
-    <w:lsdException w:name="caption" w:uiPriority="35" w:qFormat="1"/>
-    <w:lsdException w:name="Title" w:semiHidden="0" w:uiPriority="10" w:unhideWhenUsed="0" w:qFormat="1"/>
-    <w:lsdException w:name="Default Paragraph Font" w:uiPriority="1"/>
-    <w:lsdException w:name="Subtitle" w:semiHidden="0" w:uiPriority="11" w:unhideWhenUsed="0" w:qFormat="1"/>
-    <w:lsdException w:name="Strong" w:semiHidden="0" w:uiPriority="22" w:unhideWhenUsed="0" w:qFormat="1"/>
-    <w:lsdException w:name="Emphasis" w:semiHidden="0" w:uiPriority="20" w:unhideWhenUsed="0" w:qFormat="1"/>
-    <w:lsdException w:name="Table Grid" w:semiHidden="0" w:uiPriority="59" w:unhideWhenUsed="0"/>
-    <w:lsdException w:name="Placeholder Text" w:unhideWhenUsed="0"/>
-    <w:lsdException w:name="No Spacing" w:semiHidden="0" w:uiPriority="1" w:unhideWhenUsed="0" w:qFormat="1"/>
-    <w:lsdException w:name="Light Shading" w:semiHidden="0" w:uiPriority="60" w:unhideWhenUsed="0"/>
-    <w:lsdException w:name="Light List" w:semiHidden="0" w:uiPriority="61" w:unhideWhenUsed="0"/>
-    <w:lsdException w:name="Light Grid" w:semiHidden="0" w:uiPriority="62" w:unhideWhenUsed="0"/>
-    <w:lsdException w:name="Medium Shading 1" w:semiHidden="0" w:uiPriority="63" w:unhideWhenUsed="0"/>
-    <w:lsdException w:name="Medium Shading 2" w:semiHidden="0" w:uiPriority="64" w:unhideWhenUsed="0"/>
-    <w:lsdException w:name="Medium List 1" w:semiHidden="0" w:uiPriority="65" w:unhideWhenUsed="0"/>
-    <w:lsdException w:name="Medium List 2" w:semiHidden="0" w:uiPriority="66" w:unhideWhenUsed="0"/>
-    <w:lsdException w:name="Medium Grid 1" w:semiHidden="0" w:uiPriority="67" w:unhideWhenUsed="0"/>
-    <w:lsdException w:name="Medium Grid 2" w:semiHidden="0" w:uiPriority="68" w:unhideWhenUsed="0"/>
-    <w:lsdException w:name="Medium Grid 3" w:semiHidden="0" w:uiPriority="69" w:unhideWhenUsed="0"/>
-    <w:lsdException w:name="Dark List" w:semiHidden="0" w:uiPriority="70" w:unhideWhenUsed="0"/>
-    <w:lsdException w:name="Colorful Shading" w:semiHidden="0" w:uiPriority="71" w:unhideWhenUsed="0"/>
-    <w:lsdException w:name="Colorful List" w:semiHidden="0" w:uiPriority="72" w:unhideWhenUsed="0"/>
-    <w:lsdException w:name="Colorful Grid" w:semiHidden="0" w:uiPriority="73" w:unhideWhenUsed="0"/>
-    <w:lsdException w:name="Light Shading Accent 1" w:semiHidden="0" w:uiPriority="60" w:unhideWhenUsed="0"/>
-    <w:lsdException w:name="Light List Accent 1" w:semiHidden="0" w:uiPriority="61" w:unhideWhenUsed="0"/>
-    <w:lsdException w:name="Light Grid Accent 1" w:semiHidden="0" w:uiPriority="62" w:unhideWhenUsed="0"/>
-    <w:lsdException w:name="Medium Shading 1 Accent 1" w:semiHidden="0" w:uiPriority="63" w:unhideWhenUsed="0"/>
-    <w:lsdException w:name="Medium Shading 2 Accent 1" w:semiHidden="0" w:uiPriority="64" w:unhideWhenUsed="0"/>
-    <w:lsdException w:name="Medium List 1 Accent 1" w:semiHidden="0" w:uiPriority="65" w:unhideWhenUsed="0"/>
-    <w:lsdException w:name="Revision" w:unhideWhenUsed="0"/>
-    <w:lsdException w:name="List Paragraph" w:semiHidden="0" w:uiPriority="34" w:unhideWhenUsed="0" w:qFormat="1"/>
-    <w:lsdException w:name="Quote" w:semiHidden="0" w:uiPriority="29" w:unhideWhenUsed="0" w:qFormat="1"/>
-    <w:lsdException w:name="Intense Quote" w:semiHidden="0" w:uiPriority="30" w:unhideWhenUsed="0" w:qFormat="1"/>
-    <w:lsdException w:name="Medium List 2 Accent 1" w:semiHidden="0" w:uiPriority="66" w:unhideWhenUsed="0"/>
-    <w:lsdException w:name="Medium Grid 1 Accent 1" w:semiHidden="0" w:uiPriority="67" w:unhideWhenUsed="0"/>
-    <w:lsdException w:name="Medium Grid 2 Accent 1" w:semiHidden="0" w:uiPriority="68" w:unhideWhenUsed="0"/>
-    <w:lsdException w:name="Medium Grid 3 Accent 1" w:semiHidden="0" w:uiPriority="69" w:unhideWhenUsed="0"/>
-    <w:lsdException w:name="Dark List Accent 1" w:semiHidden="0" w:uiPriority="70" w:unhideWhenUsed="0"/>
-    <w:lsdException w:name="Colorful Shading Accent 1" w:semiHidden="0" w:uiPriority="71" w:unhideWhenUsed="0"/>
-    <w:lsdException w:name="Colorful List Accent 1" w:semiHidden="0" w:uiPriority="72" w:unhideWhenUsed="0"/>
-    <w:lsdException w:name="Colorful Grid Accent 1" w:semiHidden="0" w:uiPriority="73" w:unhideWhenUsed="0"/>
-    <w:lsdException w:name="Light Shading Accent 2" w:semiHidden="0" w:uiPriority="60" w:unhideWhenUsed="0"/>
-    <w:lsdException w:name="Light List Accent 2" w:semiHidden="0" w:uiPriority="61" w:unhideWhenUsed="0"/>
-    <w:lsdException w:name="Light Grid Accent 2" w:semiHidden="0" w:uiPriority="62" w:unhideWhenUsed="0"/>
-    <w:lsdException w:name="Medium Shading 1 Accent 2" w:semiHidden="0" w:uiPriority="63" w:unhideWhenUsed="0"/>
-    <w:lsdException w:name="Medium Shading 2 Accent 2" w:semiHidden="0" w:uiPriority="64" w:unhideWhenUsed="0"/>
-    <w:lsdException w:name="Medium List 1 Accent 2" w:semiHidden="0" w:uiPriority="65" w:unhideWhenUsed="0"/>
-    <w:lsdException w:name="Medium List 2 Accent 2" w:semiHidden="0" w:uiPriority="66" w:unhideWhenUsed="0"/>
-    <w:lsdException w:name="Medium Grid 1 Accent 2" w:semiHidden="0" w:uiPriority="67" w:unhideWhenUsed="0"/>
-    <w:lsdException w:name="Medium Grid 2 Accent 2" w:semiHidden="0" w:uiPriority="68" w:unhideWhenUsed="0"/>
-    <w:lsdException w:name="Medium Grid 3 Accent 2" w:semiHidden="0" w:uiPriority="69" w:unhideWhenUsed="0"/>
-    <w:lsdException w:name="Dark List Accent 2" w:semiHidden="0" w:uiPriority="70" w:unhideWhenUsed="0"/>
-    <w:lsdException w:name="Colorful Shading Accent 2" w:semiHidden="0" w:uiPriority="71" w:unhideWhenUsed="0"/>
-    <w:lsdException w:name="Colorful List Accent 2" w:semiHidden="0" w:uiPriority="72" w:unhideWhenUsed="0"/>
-    <w:lsdException w:name="Colorful Grid Accent 2" w:semiHidden="0" w:uiPriority="73" w:unhideWhenUsed="0"/>
-    <w:lsdException w:name="Light Shading Accent 3" w:semiHidden="0" w:uiPriority="60" w:unhideWhenUsed="0"/>
-    <w:lsdException w:name="Light List Accent 3" w:semiHidden="0" w:uiPriority="61" w:unhideWhenUsed="0"/>
-    <w:lsdException w:name="Light Grid Accent 3" w:semiHidden="0" w:uiPriority="62" w:unhideWhenUsed="0"/>
-    <w:lsdException w:name="Medium Shading 1 Accent 3" w:semiHidden="0" w:uiPriority="63" w:unhideWhenUsed="0"/>
-    <w:lsdException w:name="Medium Shading 2 Accent 3" w:semiHidden="0" w:uiPriority="64" w:unhideWhenUsed="0"/>
-    <w:lsdException w:name="Medium List 1 Accent 3" w:semiHidden="0" w:uiPriority="65" w:unhideWhenUsed="0"/>
-    <w:lsdException w:name="Medium List 2 Accent 3" w:semiHidden="0" w:uiPriority="66" w:unhideWhenUsed="0"/>
-    <w:lsdException w:name="Medium Grid 1 Accent 3" w:semiHidden="0" w:uiPriority="67" w:unhideWhenUsed="0"/>
-    <w:lsdException w:name="Medium Grid 2 Accent 3" w:semiHidden="0" w:uiPriority="68" w:unhideWhenUsed="0"/>
-    <w:lsdException w:name="Medium Grid 3 Accent 3" w:semiHidden="0" w:uiPriority="69" w:unhideWhenUsed="0"/>
-    <w:lsdException w:name="Dark List Accent 3" w:semiHidden="0" w:uiPriority="70" w:unhideWhenUsed="0"/>
-    <w:lsdException w:name="Colorful Shading Accent 3" w:semiHidden="0" w:uiPriority="71" w:unhideWhenUsed="0"/>
-    <w:lsdException w:name="Colorful List Accent 3" w:semiHidden="0" w:uiPriority="72" w:unhideWhenUsed="0"/>
-    <w:lsdException w:name="Colorful Grid Accent 3" w:semiHidden="0" w:uiPriority="73" w:unhideWhenUsed="0"/>
-    <w:lsdException w:name="Light Shading Accent 4" w:semiHidden="0" w:uiPriority="60" w:unhideWhenUsed="0"/>
-    <w:lsdException w:name="Light List Accent 4" w:semiHidden="0" w:uiPriority="61" w:unhideWhenUsed="0"/>
-    <w:lsdException w:name="Light Grid Accent 4" w:semiHidden="0" w:uiPriority="62" w:unhideWhenUsed="0"/>
-    <w:lsdException w:name="Medium Shading 1 Accent 4" w:semiHidden="0" w:uiPriority="63" w:unhideWhenUsed="0"/>
-    <w:lsdException w:name="Medium Shading 2 Accent 4" w:semiHidden="0" w:uiPriority="64" w:unhideWhenUsed="0"/>
-    <w:lsdException w:name="Medium List 1 Accent 4" w:semiHidden="0" w:uiPriority="65" w:unhideWhenUsed="0"/>
-    <w:lsdException w:name="Medium List 2 Accent 4" w:semiHidden="0" w:uiPriority="66" w:unhideWhenUsed="0"/>
-    <w:lsdException w:name="Medium Grid 1 Accent 4" w:semiHidden="0" w:uiPriority="67" w:unhideWhenUsed="0"/>
-    <w:lsdException w:name="Medium Grid 2 Accent 4" w:semiHidden="0" w:uiPriority="68" w:unhideWhenUsed="0"/>
-    <w:lsdException w:name="Medium Grid 3 Accent 4" w:semiHidden="0" w:uiPriority="69" w:unhideWhenUsed="0"/>
-    <w:lsdException w:name="Dark List Accent 4" w:semiHidden="0" w:uiPriority="70" w:unhideWhenUsed="0"/>
-    <w:lsdException w:name="Colorful Shading Accent 4" w:semiHidden="0" w:uiPriority="71" w:unhideWhenUsed="0"/>
-    <w:lsdException w:name="Colorful List Accent 4" w:semiHidden="0" w:uiPriority="72" w:unhideWhenUsed="0"/>
-    <w:lsdException w:name="Colorful Grid Accent 4" w:semiHidden="0" w:uiPriority="73" w:unhideWhenUsed="0"/>
-    <w:lsdException w:name="Light Shading Accent 5" w:semiHidden="0" w:uiPriority="60" w:unhideWhenUsed="0"/>
-    <w:lsdException w:name="Light List Accent 5" w:semiHidden="0" w:uiPriority="61" w:unhideWhenUsed="0"/>
-    <w:lsdException w:name="Light Grid Accent 5" w:semiHidden="0" w:uiPriority="62" w:unhideWhenUsed="0"/>
-    <w:lsdException w:name="Medium Shading 1 Accent 5" w:semiHidden="0" w:uiPriority="63" w:unhideWhenUsed="0"/>
-    <w:lsdException w:name="Medium Shading 2 Accent 5" w:semiHidden="0" w:uiPriority="64" w:unhideWhenUsed="0"/>
-    <w:lsdException w:name="Medium List 1 Accent 5" w:semiHidden="0" w:uiPriority="65" w:unhideWhenUsed="0"/>
-    <w:lsdException w:name="Medium List 2 Accent 5" w:semiHidden="0" w:uiPriority="66" w:unhideWhenUsed="0"/>
-    <w:lsdException w:name="Medium Grid 1 Accent 5" w:semiHidden="0" w:uiPriority="67" w:unhideWhenUsed="0"/>
-    <w:lsdException w:name="Medium Grid 2 Accent 5" w:semiHidden="0" w:uiPriority="68" w:unhideWhenUsed="0"/>
-    <w:lsdException w:name="Medium Grid 3 Accent 5" w:semiHidden="0" w:uiPriority="69" w:unhideWhenUsed="0"/>
-    <w:lsdException w:name="Dark List Accent 5" w:semiHidden="0" w:uiPriority="70" w:unhideWhenUsed="0"/>
-    <w:lsdException w:name="Colorful Shading Accent 5" w:semiHidden="0" w:uiPriority="71" w:unhideWhenUsed="0"/>
-    <w:lsdException w:name="Colorful List Accent 5" w:semiHidden="0" w:uiPriority="72" w:unhideWhenUsed="0"/>
-    <w:lsdException w:name="Colorful Grid Accent 5" w:semiHidden="0" w:uiPriority="73" w:unhideWhenUsed="0"/>
-    <w:lsdException w:name="Light Shading Accent 6" w:semiHidden="0" w:uiPriority="60" w:unhideWhenUsed="0"/>
-    <w:lsdException w:name="Light List Accent 6" w:semiHidden="0" w:uiPriority="61" w:unhideWhenUsed="0"/>
-    <w:lsdException w:name="Light Grid Accent 6" w:semiHidden="0" w:uiPriority="62" w:unhideWhenUsed="0"/>
-    <w:lsdException w:name="Medium Shading 1 Accent 6" w:semiHidden="0" w:uiPriority="63" w:unhideWhenUsed="0"/>
-    <w:lsdException w:name="Medium Shading 2 Accent 6" w:semiHidden="0" w:uiPriority="64" w:unhideWhenUsed="0"/>
-    <w:lsdException w:name="Medium List 1 Accent 6" w:semiHidden="0" w:uiPriority="65" w:unhideWhenUsed="0"/>
-    <w:lsdException w:name="Medium List 2 Accent 6" w:semiHidden="0" w:uiPriority="66" w:unhideWhenUsed="0"/>
-    <w:lsdException w:name="Medium Grid 1 Accent 6" w:semiHidden="0" w:uiPriority="67" w:unhideWhenUsed="0"/>
-    <w:lsdException w:name="Medium Grid 2 Accent 6" w:semiHidden="0" w:uiPriority="68" w:unhideWhenUsed="0"/>
-    <w:lsdException w:name="Medium Grid 3 Accent 6" w:semiHidden="0" w:uiPriority="69" w:unhideWhenUsed="0"/>
-    <w:lsdException w:name="Dark List Accent 6" w:semiHidden="0" w:uiPriority="70" w:unhideWhenUsed="0"/>
-    <w:lsdException w:name="Colorful Shading Accent 6" w:semiHidden="0" w:uiPriority="71" w:unhideWhenUsed="0"/>
-    <w:lsdException w:name="Colorful List Accent 6" w:semiHidden="0" w:uiPriority="72" w:unhideWhenUsed="0"/>
-    <w:lsdException w:name="Colorful Grid Accent 6" w:semiHidden="0" w:uiPriority="73" w:unhideWhenUsed="0"/>
-    <w:lsdException w:name="Subtle Emphasis" w:semiHidden="0" w:uiPriority="19" w:unhideWhenUsed="0" w:qFormat="1"/>
-    <w:lsdException w:name="Intense Emphasis" w:semiHidden="0" w:uiPriority="21" w:unhideWhenUsed="0" w:qFormat="1"/>
-    <w:lsdException w:name="Subtle Reference" w:semiHidden="0" w:uiPriority="31" w:unhideWhenUsed="0" w:qFormat="1"/>
-    <w:lsdException w:name="Intense Reference" w:semiHidden="0" w:uiPriority="32" w:unhideWhenUsed="0" w:qFormat="1"/>
-    <w:lsdException w:name="Book Title" w:semiHidden="0" w:uiPriority="33" w:unhideWhenUsed="0" w:qFormat="1"/>
-    <w:lsdException w:name="Bibliography" w:uiPriority="37"/>
-    <w:lsdException w:name="TOC Heading" w:uiPriority="39" w:qFormat="1"/>
+  <w:latentStyles w:defLockedState="0" w:defUIPriority="99" w:defSemiHidden="0" w:defUnhideWhenUsed="0" w:defQFormat="0" w:count="371">
+    <w:lsdException w:name="Normal" w:uiPriority="0" w:qFormat="1"/>
+    <w:lsdException w:name="heading 1" w:uiPriority="9" w:qFormat="1"/>
+    <w:lsdException w:name="heading 2" w:semiHidden="1" w:uiPriority="9" w:unhideWhenUsed="1" w:qFormat="1"/>
+    <w:lsdException w:name="heading 3" w:semiHidden="1" w:uiPriority="9" w:unhideWhenUsed="1" w:qFormat="1"/>
+    <w:lsdException w:name="heading 4" w:semiHidden="1" w:uiPriority="9" w:unhideWhenUsed="1" w:qFormat="1"/>
+    <w:lsdException w:name="heading 5" w:semiHidden="1" w:uiPriority="9" w:unhideWhenUsed="1" w:qFormat="1"/>
+    <w:lsdException w:name="heading 6" w:semiHidden="1" w:uiPriority="9" w:unhideWhenUsed="1" w:qFormat="1"/>
+    <w:lsdException w:name="heading 7" w:semiHidden="1" w:uiPriority="9" w:unhideWhenUsed="1" w:qFormat="1"/>
+    <w:lsdException w:name="heading 8" w:semiHidden="1" w:uiPriority="9" w:unhideWhenUsed="1" w:qFormat="1"/>
+    <w:lsdException w:name="heading 9" w:semiHidden="1" w:uiPriority="9" w:unhideWhenUsed="1" w:qFormat="1"/>
+    <w:lsdException w:name="index 1" w:semiHidden="1" w:unhideWhenUsed="1"/>
+    <w:lsdException w:name="index 2" w:semiHidden="1" w:unhideWhenUsed="1"/>
+    <w:lsdException w:name="index 3" w:semiHidden="1" w:unhideWhenUsed="1"/>
+    <w:lsdException w:name="index 4" w:semiHidden="1" w:unhideWhenUsed="1"/>
+    <w:lsdException w:name="index 5" w:semiHidden="1" w:unhideWhenUsed="1"/>
+    <w:lsdException w:name="index 6" w:semiHidden="1" w:unhideWhenUsed="1"/>
+    <w:lsdException w:name="index 7" w:semiHidden="1" w:unhideWhenUsed="1"/>
+    <w:lsdException w:name="index 8" w:semiHidden="1" w:unhideWhenUsed="1"/>
+    <w:lsdException w:name="index 9" w:semiHidden="1" w:unhideWhenUsed="1"/>
+    <w:lsdException w:name="toc 1" w:semiHidden="1" w:uiPriority="39" w:unhideWhenUsed="1"/>
+    <w:lsdException w:name="toc 2" w:semiHidden="1" w:uiPriority="39" w:unhideWhenUsed="1"/>
+    <w:lsdException w:name="toc 3" w:semiHidden="1" w:uiPriority="39" w:unhideWhenUsed="1"/>
+    <w:lsdException w:name="toc 4" w:semiHidden="1" w:uiPriority="39" w:unhideWhenUsed="1"/>
+    <w:lsdException w:name="toc 5" w:semiHidden="1" w:uiPriority="39" w:unhideWhenUsed="1"/>
+    <w:lsdException w:name="toc 6" w:semiHidden="1" w:uiPriority="39" w:unhideWhenUsed="1"/>
+    <w:lsdException w:name="toc 7" w:semiHidden="1" w:uiPriority="39" w:unhideWhenUsed="1"/>
+    <w:lsdException w:name="toc 8" w:semiHidden="1" w:uiPriority="39" w:unhideWhenUsed="1"/>
+    <w:lsdException w:name="toc 9" w:semiHidden="1" w:uiPriority="39" w:unhideWhenUsed="1"/>
+    <w:lsdException w:name="Normal Indent" w:semiHidden="1" w:unhideWhenUsed="1"/>
+    <w:lsdException w:name="footnote text" w:semiHidden="1" w:unhideWhenUsed="1"/>
+    <w:lsdException w:name="annotation text" w:semiHidden="1" w:unhideWhenUsed="1"/>
+    <w:lsdException w:name="header" w:semiHidden="1" w:unhideWhenUsed="1"/>
+    <w:lsdException w:name="footer" w:semiHidden="1" w:unhideWhenUsed="1"/>
+    <w:lsdException w:name="index heading" w:semiHidden="1" w:unhideWhenUsed="1"/>
+    <w:lsdException w:name="caption" w:semiHidden="1" w:uiPriority="35" w:unhideWhenUsed="1" w:qFormat="1"/>
+    <w:lsdException w:name="table of figures" w:semiHidden="1" w:unhideWhenUsed="1"/>
+    <w:lsdException w:name="envelope address" w:semiHidden="1" w:unhideWhenUsed="1"/>
+    <w:lsdException w:name="envelope return" w:semiHidden="1" w:unhideWhenUsed="1"/>
+    <w:lsdException w:name="footnote reference" w:semiHidden="1" w:unhideWhenUsed="1"/>
+    <w:lsdException w:name="annotation reference" w:semiHidden="1" w:unhideWhenUsed="1"/>
+    <w:lsdException w:name="line number" w:semiHidden="1" w:unhideWhenUsed="1"/>
+    <w:lsdException w:name="page number" w:semiHidden="1" w:unhideWhenUsed="1"/>
+    <w:lsdException w:name="endnote reference" w:semiHidden="1" w:unhideWhenUsed="1"/>
+    <w:lsdException w:name="endnote text" w:semiHidden="1" w:unhideWhenUsed="1"/>
+    <w:lsdException w:name="table of authorities" w:semiHidden="1" w:unhideWhenUsed="1"/>
+    <w:lsdException w:name="macro" w:semiHidden="1" w:unhideWhenUsed="1"/>
+    <w:lsdException w:name="toa heading" w:semiHidden="1" w:unhideWhenUsed="1"/>
+    <w:lsdException w:name="List" w:semiHidden="1" w:unhideWhenUsed="1"/>
+    <w:lsdException w:name="List Bullet" w:semiHidden="1" w:unhideWhenUsed="1"/>
+    <w:lsdException w:name="List Number" w:semiHidden="1" w:unhideWhenUsed="1"/>
+    <w:lsdException w:name="List 2" w:semiHidden="1" w:unhideWhenUsed="1"/>
+    <w:lsdException w:name="List 3" w:semiHidden="1" w:unhideWhenUsed="1"/>
+    <w:lsdException w:name="List 4" w:semiHidden="1" w:unhideWhenUsed="1"/>
+    <w:lsdException w:name="List 5" w:semiHidden="1" w:unhideWhenUsed="1"/>
+    <w:lsdException w:name="List Bullet 2" w:semiHidden="1" w:unhideWhenUsed="1"/>
+    <w:lsdException w:name="List Bullet 3" w:semiHidden="1" w:unhideWhenUsed="1"/>
+    <w:lsdException w:name="List Bullet 4" w:semiHidden="1" w:unhideWhenUsed="1"/>
+    <w:lsdException w:name="List Bullet 5" w:semiHidden="1" w:unhideWhenUsed="1"/>
+    <w:lsdException w:name="List Number 2" w:semiHidden="1" w:unhideWhenUsed="1"/>
+    <w:lsdException w:name="List Number 3" w:semiHidden="1" w:unhideWhenUsed="1"/>
+    <w:lsdException w:name="List Number 4" w:semiHidden="1" w:unhideWhenUsed="1"/>
+    <w:lsdException w:name="List Number 5" w:semiHidden="1" w:unhideWhenUsed="1"/>
+    <w:lsdException w:name="Title" w:uiPriority="10" w:qFormat="1"/>
+    <w:lsdException w:name="Closing" w:semiHidden="1" w:unhideWhenUsed="1"/>
+    <w:lsdException w:name="Signature" w:semiHidden="1" w:unhideWhenUsed="1"/>
+    <w:lsdException w:name="Default Paragraph Font" w:semiHidden="1" w:uiPriority="1" w:unhideWhenUsed="1"/>
+    <w:lsdException w:name="Body Text" w:semiHidden="1" w:unhideWhenUsed="1"/>
+    <w:lsdException w:name="Body Text Indent" w:semiHidden="1" w:unhideWhenUsed="1"/>
+    <w:lsdException w:name="List Continue" w:semiHidden="1" w:unhideWhenUsed="1"/>
+    <w:lsdException w:name="List Continue 2" w:semiHidden="1" w:unhideWhenUsed="1"/>
+    <w:lsdException w:name="List Continue 3" w:semiHidden="1" w:unhideWhenUsed="1"/>
+    <w:lsdException w:name="List Continue 4" w:semiHidden="1" w:unhideWhenUsed="1"/>
+    <w:lsdException w:name="List Continue 5" w:semiHidden="1" w:unhideWhenUsed="1"/>
+    <w:lsdException w:name="Message Header" w:semiHidden="1" w:unhideWhenUsed="1"/>
+    <w:lsdException w:name="Subtitle" w:uiPriority="11" w:qFormat="1"/>
+    <w:lsdException w:name="Salutation" w:semiHidden="1" w:unhideWhenUsed="1"/>
+    <w:lsdException w:name="Date" w:semiHidden="1" w:unhideWhenUsed="1"/>
+    <w:lsdException w:name="Body Text First Indent" w:semiHidden="1" w:unhideWhenUsed="1"/>
+    <w:lsdException w:name="Body Text First Indent 2" w:semiHidden="1" w:unhideWhenUsed="1"/>
+    <w:lsdException w:name="Note Heading" w:semiHidden="1" w:unhideWhenUsed="1"/>
+    <w:lsdException w:name="Body Text 2" w:semiHidden="1" w:unhideWhenUsed="1"/>
+    <w:lsdException w:name="Body Text 3" w:semiHidden="1" w:unhideWhenUsed="1"/>
+    <w:lsdException w:name="Body Text Indent 2" w:semiHidden="1" w:unhideWhenUsed="1"/>
+    <w:lsdException w:name="Body Text Indent 3" w:semiHidden="1" w:unhideWhenUsed="1"/>
+    <w:lsdException w:name="Block Text" w:semiHidden="1" w:unhideWhenUsed="1"/>
+    <w:lsdException w:name="Hyperlink" w:semiHidden="1" w:unhideWhenUsed="1"/>
+    <w:lsdException w:name="FollowedHyperlink" w:semiHidden="1" w:unhideWhenUsed="1"/>
+    <w:lsdException w:name="Strong" w:uiPriority="22" w:qFormat="1"/>
+    <w:lsdException w:name="Emphasis" w:uiPriority="20" w:qFormat="1"/>
+    <w:lsdException w:name="Document Map" w:semiHidden="1" w:unhideWhenUsed="1"/>
+    <w:lsdException w:name="Plain Text" w:semiHidden="1" w:unhideWhenUsed="1"/>
+    <w:lsdException w:name="E-mail Signature" w:semiHidden="1" w:unhideWhenUsed="1"/>
+    <w:lsdException w:name="HTML Top of Form" w:semiHidden="1" w:unhideWhenUsed="1"/>
+    <w:lsdException w:name="HTML Bottom of Form" w:semiHidden="1" w:unhideWhenUsed="1"/>
+    <w:lsdException w:name="Normal (Web)" w:semiHidden="1" w:unhideWhenUsed="1"/>
+    <w:lsdException w:name="HTML Acronym" w:semiHidden="1" w:unhideWhenUsed="1"/>
+    <w:lsdException w:name="HTML Address" w:semiHidden="1" w:unhideWhenUsed="1"/>
+    <w:lsdException w:name="HTML Cite" w:semiHidden="1" w:unhideWhenUsed="1"/>
+    <w:lsdException w:name="HTML Code" w:semiHidden="1" w:unhideWhenUsed="1"/>
+    <w:lsdException w:name="HTML Definition" w:semiHidden="1" w:unhideWhenUsed="1"/>
+    <w:lsdException w:name="HTML Keyboard" w:semiHidden="1" w:unhideWhenUsed="1"/>
+    <w:lsdException w:name="HTML Preformatted" w:semiHidden="1" w:unhideWhenUsed="1"/>
+    <w:lsdException w:name="HTML Sample" w:semiHidden="1" w:unhideWhenUsed="1"/>
+    <w:lsdException w:name="HTML Typewriter" w:semiHidden="1" w:unhideWhenUsed="1"/>
+    <w:lsdException w:name="HTML Variable" w:semiHidden="1" w:unhideWhenUsed="1"/>
+    <w:lsdException w:name="Normal Table" w:semiHidden="1" w:unhideWhenUsed="1"/>
+    <w:lsdException w:name="annotation subject" w:semiHidden="1" w:unhideWhenUsed="1"/>
+    <w:lsdException w:name="No List" w:semiHidden="1" w:unhideWhenUsed="1"/>
+    <w:lsdException w:name="Outline List 1" w:semiHidden="1" w:unhideWhenUsed="1"/>
+    <w:lsdException w:name="Outline List 2" w:semiHidden="1" w:unhideWhenUsed="1"/>
+    <w:lsdException w:name="Outline List 3" w:semiHidden="1" w:unhideWhenUsed="1"/>
+    <w:lsdException w:name="Table Simple 1" w:semiHidden="1" w:unhideWhenUsed="1"/>
+    <w:lsdException w:name="Table Simple 2" w:semiHidden="1" w:unhideWhenUsed="1"/>
+    <w:lsdException w:name="Table Simple 3" w:semiHidden="1" w:unhideWhenUsed="1"/>
+    <w:lsdException w:name="Table Classic 1" w:semiHidden="1" w:unhideWhenUsed="1"/>
+    <w:lsdException w:name="Table Classic 2" w:semiHidden="1" w:unhideWhenUsed="1"/>
+    <w:lsdException w:name="Table Classic 3" w:semiHidden="1" w:unhideWhenUsed="1"/>
+    <w:lsdException w:name="Table Classic 4" w:semiHidden="1" w:unhideWhenUsed="1"/>
+    <w:lsdException w:name="Table Colorful 1" w:semiHidden="1" w:unhideWhenUsed="1"/>
+    <w:lsdException w:name="Table Colorful 2" w:semiHidden="1" w:unhideWhenUsed="1"/>
+    <w:lsdException w:name="Table Colorful 3" w:semiHidden="1" w:unhideWhenUsed="1"/>
+    <w:lsdException w:name="Table Columns 1" w:semiHidden="1" w:unhideWhenUsed="1"/>
+    <w:lsdException w:name="Table Columns 2" w:semiHidden="1" w:unhideWhenUsed="1"/>
+    <w:lsdException w:name="Table Columns 3" w:semiHidden="1" w:unhideWhenUsed="1"/>
+    <w:lsdException w:name="Table Columns 4" w:semiHidden="1" w:unhideWhenUsed="1"/>
+    <w:lsdException w:name="Table Columns 5" w:semiHidden="1" w:unhideWhenUsed="1"/>
+    <w:lsdException w:name="Table Grid 1" w:semiHidden="1" w:unhideWhenUsed="1"/>
+    <w:lsdException w:name="Table Grid 2" w:semiHidden="1" w:unhideWhenUsed="1"/>
+    <w:lsdException w:name="Table Grid 3" w:semiHidden="1" w:unhideWhenUsed="1"/>
+    <w:lsdException w:name="Table Grid 4" w:semiHidden="1" w:unhideWhenUsed="1"/>
+    <w:lsdException w:name="Table Grid 5" w:semiHidden="1" w:unhideWhenUsed="1"/>
+    <w:lsdException w:name="Table Grid 6" w:semiHidden="1" w:unhideWhenUsed="1"/>
+    <w:lsdException w:name="Table Grid 7" w:semiHidden="1" w:unhideWhenUsed="1"/>
+    <w:lsdException w:name="Table Grid 8" w:semiHidden="1" w:unhideWhenUsed="1"/>
+    <w:lsdException w:name="Table List 1" w:semiHidden="1" w:unhideWhenUsed="1"/>
+    <w:lsdException w:name="Table List 2" w:semiHidden="1" w:unhideWhenUsed="1"/>
+    <w:lsdException w:name="Table List 3" w:semiHidden="1" w:unhideWhenUsed="1"/>
+    <w:lsdException w:name="Table List 4" w:semiHidden="1" w:unhideWhenUsed="1"/>
+    <w:lsdException w:name="Table List 5" w:semiHidden="1" w:unhideWhenUsed="1"/>
+    <w:lsdException w:name="Table List 6" w:semiHidden="1" w:unhideWhenUsed="1"/>
+    <w:lsdException w:name="Table List 7" w:semiHidden="1" w:unhideWhenUsed="1"/>
+    <w:lsdException w:name="Table List 8" w:semiHidden="1" w:unhideWhenUsed="1"/>
+    <w:lsdException w:name="Table 3D effects 1" w:semiHidden="1" w:unhideWhenUsed="1"/>
+    <w:lsdException w:name="Table 3D effects 2" w:semiHidden="1" w:unhideWhenUsed="1"/>
+    <w:lsdException w:name="Table 3D effects 3" w:semiHidden="1" w:unhideWhenUsed="1"/>
+    <w:lsdException w:name="Table Contemporary" w:semiHidden="1" w:unhideWhenUsed="1"/>
+    <w:lsdException w:name="Table Elegant" w:semiHidden="1" w:unhideWhenUsed="1"/>
+    <w:lsdException w:name="Table Professional" w:semiHidden="1" w:unhideWhenUsed="1"/>
+    <w:lsdException w:name="Table Subtle 1" w:semiHidden="1" w:unhideWhenUsed="1"/>
+    <w:lsdException w:name="Table Subtle 2" w:semiHidden="1" w:unhideWhenUsed="1"/>
+    <w:lsdException w:name="Table Web 1" w:semiHidden="1" w:unhideWhenUsed="1"/>
+    <w:lsdException w:name="Table Web 2" w:semiHidden="1" w:unhideWhenUsed="1"/>
+    <w:lsdException w:name="Table Web 3" w:semiHidden="1" w:unhideWhenUsed="1"/>
+    <w:lsdException w:name="Balloon Text" w:semiHidden="1" w:unhideWhenUsed="1"/>
+    <w:lsdException w:name="Table Grid" w:uiPriority="59"/>
+    <w:lsdException w:name="Table Theme" w:semiHidden="1" w:unhideWhenUsed="1"/>
+    <w:lsdException w:name="Placeholder Text" w:semiHidden="1"/>
+    <w:lsdException w:name="No Spacing" w:uiPriority="1" w:qFormat="1"/>
+    <w:lsdException w:name="Light Shading" w:uiPriority="60"/>
+    <w:lsdException w:name="Light List" w:uiPriority="61"/>
+    <w:lsdException w:name="Light Grid" w:uiPriority="62"/>
+    <w:lsdException w:name="Medium Shading 1" w:uiPriority="63"/>
+    <w:lsdException w:name="Medium Shading 2" w:uiPriority="64"/>
+    <w:lsdException w:name="Medium List 1" w:uiPriority="65"/>
+    <w:lsdException w:name="Medium List 2" w:uiPriority="66"/>
+    <w:lsdException w:name="Medium Grid 1" w:uiPriority="67"/>
+    <w:lsdException w:name="Medium Grid 2" w:uiPriority="68"/>
+    <w:lsdException w:name="Medium Grid 3" w:uiPriority="69"/>
+    <w:lsdException w:name="Dark List" w:uiPriority="70"/>
+    <w:lsdException w:name="Colorful Shading" w:uiPriority="71"/>
+    <w:lsdException w:name="Colorful List" w:uiPriority="72"/>
+    <w:lsdException w:name="Colorful Grid" w:uiPriority="73"/>
+    <w:lsdException w:name="Light Shading Accent 1" w:uiPriority="60"/>
+    <w:lsdException w:name="Light List Accent 1" w:uiPriority="61"/>
+    <w:lsdException w:name="Light Grid Accent 1" w:uiPriority="62"/>
+    <w:lsdException w:name="Medium Shading 1 Accent 1" w:uiPriority="63"/>
+    <w:lsdException w:name="Medium Shading 2 Accent 1" w:uiPriority="64"/>
+    <w:lsdException w:name="Medium List 1 Accent 1" w:uiPriority="65"/>
+    <w:lsdException w:name="Revision" w:semiHidden="1"/>
+    <w:lsdException w:name="List Paragraph" w:uiPriority="34" w:qFormat="1"/>
+    <w:lsdException w:name="Quote" w:uiPriority="29" w:qFormat="1"/>
+    <w:lsdException w:name="Intense Quote" w:uiPriority="30" w:qFormat="1"/>
+    <w:lsdException w:name="Medium List 2 Accent 1" w:uiPriority="66"/>
+    <w:lsdException w:name="Medium Grid 1 Accent 1" w:uiPriority="67"/>
+    <w:lsdException w:name="Medium Grid 2 Accent 1" w:uiPriority="68"/>
+    <w:lsdException w:name="Medium Grid 3 Accent 1" w:uiPriority="69"/>
+    <w:lsdException w:name="Dark List Accent 1" w:uiPriority="70"/>
+    <w:lsdException w:name="Colorful Shading Accent 1" w:uiPriority="71"/>
+    <w:lsdException w:name="Colorful List Accent 1" w:uiPriority="72"/>
+    <w:lsdException w:name="Colorful Grid Accent 1" w:uiPriority="73"/>
+    <w:lsdException w:name="Light Shading Accent 2" w:uiPriority="60"/>
+    <w:lsdException w:name="Light List Accent 2" w:uiPriority="61"/>
+    <w:lsdException w:name="Light Grid Accent 2" w:uiPriority="62"/>
+    <w:lsdException w:name="Medium Shading 1 Accent 2" w:uiPriority="63"/>
+    <w:lsdException w:name="Medium Shading 2 Accent 2" w:uiPriority="64"/>
+    <w:lsdException w:name="Medium List 1 Accent 2" w:uiPriority="65"/>
+    <w:lsdException w:name="Medium List 2 Accent 2" w:uiPriority="66"/>
+    <w:lsdException w:name="Medium Grid 1 Accent 2" w:uiPriority="67"/>
+    <w:lsdException w:name="Medium Grid 2 Accent 2" w:uiPriority="68"/>
+    <w:lsdException w:name="Medium Grid 3 Accent 2" w:uiPriority="69"/>
+    <w:lsdException w:name="Dark List Accent 2" w:uiPriority="70"/>
+    <w:lsdException w:name="Colorful Shading Accent 2" w:uiPriority="71"/>
+    <w:lsdException w:name="Colorful List Accent 2" w:uiPriority="72"/>
+    <w:lsdException w:name="Colorful Grid Accent 2" w:uiPriority="73"/>
+    <w:lsdException w:name="Light Shading Accent 3" w:uiPriority="60"/>
+    <w:lsdException w:name="Light List Accent 3" w:uiPriority="61"/>
+    <w:lsdException w:name="Light Grid Accent 3" w:uiPriority="62"/>
+    <w:lsdException w:name="Medium Shading 1 Accent 3" w:uiPriority="63"/>
+    <w:lsdException w:name="Medium Shading 2 Accent 3" w:uiPriority="64"/>
+    <w:lsdException w:name="Medium List 1 Accent 3" w:uiPriority="65"/>
+    <w:lsdException w:name="Medium List 2 Accent 3" w:uiPriority="66"/>
+    <w:lsdException w:name="Medium Grid 1 Accent 3" w:uiPriority="67"/>
+    <w:lsdException w:name="Medium Grid 2 Accent 3" w:uiPriority="68"/>
+    <w:lsdException w:name="Medium Grid 3 Accent 3" w:uiPriority="69"/>
+    <w:lsdException w:name="Dark List Accent 3" w:uiPriority="70"/>
+    <w:lsdException w:name="Colorful Shading Accent 3" w:uiPriority="71"/>
+    <w:lsdException w:name="Colorful List Accent 3" w:uiPriority="72"/>
+    <w:lsdException w:name="Colorful Grid Accent 3" w:uiPriority="73"/>
+    <w:lsdException w:name="Light Shading Accent 4" w:uiPriority="60"/>
+    <w:lsdException w:name="Light List Accent 4" w:uiPriority="61"/>
+    <w:lsdException w:name="Light Grid Accent 4" w:uiPriority="62"/>
+    <w:lsdException w:name="Medium Shading 1 Accent 4" w:uiPriority="63"/>
+    <w:lsdException w:name="Medium Shading 2 Accent 4" w:uiPriority="64"/>
+    <w:lsdException w:name="Medium List 1 Accent 4" w:uiPriority="65"/>
+    <w:lsdException w:name="Medium List 2 Accent 4" w:uiPriority="66"/>
+    <w:lsdException w:name="Medium Grid 1 Accent 4" w:uiPriority="67"/>
+    <w:lsdException w:name="Medium Grid 2 Accent 4" w:uiPriority="68"/>
+    <w:lsdException w:name="Medium Grid 3 Accent 4" w:uiPriority="69"/>
+    <w:lsdException w:name="Dark List Accent 4" w:uiPriority="70"/>
+    <w:lsdException w:name="Colorful Shading Accent 4" w:uiPriority="71"/>
+    <w:lsdException w:name="Colorful List Accent 4" w:uiPriority="72"/>
+    <w:lsdException w:name="Colorful Grid Accent 4" w:uiPriority="73"/>
+    <w:lsdException w:name="Light Shading Accent 5" w:uiPriority="60"/>
+    <w:lsdException w:name="Light List Accent 5" w:uiPriority="61"/>
+    <w:lsdException w:name="Light Grid Accent 5" w:uiPriority="62"/>
+    <w:lsdException w:name="Medium Shading 1 Accent 5" w:uiPriority="63"/>
+    <w:lsdException w:name="Medium Shading 2 Accent 5" w:uiPriority="64"/>
+    <w:lsdException w:name="Medium List 1 Accent 5" w:uiPriority="65"/>
+    <w:lsdException w:name="Medium List 2 Accent 5" w:uiPriority="66"/>
+    <w:lsdException w:name="Medium Grid 1 Accent 5" w:uiPriority="67"/>
+    <w:lsdException w:name="Medium Grid 2 Accent 5" w:uiPriority="68"/>
+    <w:lsdException w:name="Medium Grid 3 Accent 5" w:uiPriority="69"/>
+    <w:lsdException w:name="Dark List Accent 5" w:uiPriority="70"/>
+    <w:lsdException w:name="Colorful Shading Accent 5" w:uiPriority="71"/>
+    <w:lsdException w:name="Colorful List Accent 5" w:uiPriority="72"/>
+    <w:lsdException w:name="Colorful Grid Accent 5" w:uiPriority="73"/>
+    <w:lsdException w:name="Light Shading Accent 6" w:uiPriority="60"/>
+    <w:lsdException w:name="Light List Accent 6" w:uiPriority="61"/>
+    <w:lsdException w:name="Light Grid Accent 6" w:uiPriority="62"/>
+    <w:lsdException w:name="Medium Shading 1 Accent 6" w:uiPriority="63"/>
+    <w:lsdException w:name="Medium Shading 2 Accent 6" w:uiPriority="64"/>
+    <w:lsdException w:name="Medium List 1 Accent 6" w:uiPriority="65"/>
+    <w:lsdException w:name="Medium List 2 Accent 6" w:uiPriority="66"/>
+    <w:lsdException w:name="Medium Grid 1 Accent 6" w:uiPriority="67"/>
+    <w:lsdException w:name="Medium Grid 2 Accent 6" w:uiPriority="68"/>
+    <w:lsdException w:name="Medium Grid 3 Accent 6" w:uiPriority="69"/>
+    <w:lsdException w:name="Dark List Accent 6" w:uiPriority="70"/>
+    <w:lsdException w:name="Colorful Shading Accent 6" w:uiPriority="71"/>
+    <w:lsdException w:name="Colorful List Accent 6" w:uiPriority="72"/>
+    <w:lsdException w:name="Colorful Grid Accent 6" w:uiPriority="73"/>
+    <w:lsdException w:name="Subtle Emphasis" w:uiPriority="19" w:qFormat="1"/>
+    <w:lsdException w:name="Intense Emphasis" w:uiPriority="21" w:qFormat="1"/>
+    <w:lsdException w:name="Subtle Reference" w:uiPriority="31" w:qFormat="1"/>
+    <w:lsdException w:name="Intense Reference" w:uiPriority="32" w:qFormat="1"/>
+    <w:lsdException w:name="Book Title" w:uiPriority="33" w:qFormat="1"/>
+    <w:lsdException w:name="Bibliography" w:semiHidden="1" w:uiPriority="37" w:unhideWhenUsed="1"/>
+    <w:lsdException w:name="TOC Heading" w:semiHidden="1" w:uiPriority="39" w:unhideWhenUsed="1" w:qFormat="1"/>
+    <w:lsdException w:name="Plain Table 1" w:uiPriority="41"/>
+    <w:lsdException w:name="Plain Table 2" w:uiPriority="42"/>
+    <w:lsdException w:name="Plain Table 3" w:uiPriority="43"/>
+    <w:lsdException w:name="Plain Table 4" w:uiPriority="44"/>
+    <w:lsdException w:name="Plain Table 5" w:uiPriority="45"/>
+    <w:lsdException w:name="Grid Table Light" w:uiPriority="40"/>
+    <w:lsdException w:name="Grid Table 1 Light" w:uiPriority="46"/>
+    <w:lsdException w:name="Grid Table 2" w:uiPriority="47"/>
+    <w:lsdException w:name="Grid Table 3" w:uiPriority="48"/>
+    <w:lsdException w:name="Grid Table 4" w:uiPriority="49"/>
+    <w:lsdException w:name="Grid Table 5 Dark" w:uiPriority="50"/>
+    <w:lsdException w:name="Grid Table 6 Colorful" w:uiPriority="51"/>
+    <w:lsdException w:name="Grid Table 7 Colorful" w:uiPriority="52"/>
+    <w:lsdException w:name="Grid Table 1 Light Accent 1" w:uiPriority="46"/>
+    <w:lsdException w:name="Grid Table 2 Accent 1" w:uiPriority="47"/>
+    <w:lsdException w:name="Grid Table 3 Accent 1" w:uiPriority="48"/>
+    <w:lsdException w:name="Grid Table 4 Accent 1" w:uiPriority="49"/>
+    <w:lsdException w:name="Grid Table 5 Dark Accent 1" w:uiPriority="50"/>
+    <w:lsdException w:name="Grid Table 6 Colorful Accent 1" w:uiPriority="51"/>
+    <w:lsdException w:name="Grid Table 7 Colorful Accent 1" w:uiPriority="52"/>
+    <w:lsdException w:name="Grid Table 1 Light Accent 2" w:uiPriority="46"/>
+    <w:lsdException w:name="Grid Table 2 Accent 2" w:uiPriority="47"/>
+    <w:lsdException w:name="Grid Table 3 Accent 2" w:uiPriority="48"/>
+    <w:lsdException w:name="Grid Table 4 Accent 2" w:uiPriority="49"/>
+    <w:lsdException w:name="Grid Table 5 Dark Accent 2" w:uiPriority="50"/>
+    <w:lsdException w:name="Grid Table 6 Colorful Accent 2" w:uiPriority="51"/>
+    <w:lsdException w:name="Grid Table 7 Colorful Accent 2" w:uiPriority="52"/>
+    <w:lsdException w:name="Grid Table 1 Light Accent 3" w:uiPriority="46"/>
+    <w:lsdException w:name="Grid Table 2 Accent 3" w:uiPriority="47"/>
+    <w:lsdException w:name="Grid Table 3 Accent 3" w:uiPriority="48"/>
+    <w:lsdException w:name="Grid Table 4 Accent 3" w:uiPriority="49"/>
+    <w:lsdException w:name="Grid Table 5 Dark Accent 3" w:uiPriority="50"/>
+    <w:lsdException w:name="Grid Table 6 Colorful Accent 3" w:uiPriority="51"/>
+    <w:lsdException w:name="Grid Table 7 Colorful Accent 3" w:uiPriority="52"/>
+    <w:lsdException w:name="Grid Table 1 Light Accent 4" w:uiPriority="46"/>
+    <w:lsdException w:name="Grid Table 2 Accent 4" w:uiPriority="47"/>
+    <w:lsdException w:name="Grid Table 3 Accent 4" w:uiPriority="48"/>
+    <w:lsdException w:name="Grid Table 4 Accent 4" w:uiPriority="49"/>
+    <w:lsdException w:name="Grid Table 5 Dark Accent 4" w:uiPriority="50"/>
+    <w:lsdException w:name="Grid Table 6 Colorful Accent 4" w:uiPriority="51"/>
+    <w:lsdException w:name="Grid Table 7 Colorful Accent 4" w:uiPriority="52"/>
+    <w:lsdException w:name="Grid Table 1 Light Accent 5" w:uiPriority="46"/>
+    <w:lsdException w:name="Grid Table 2 Accent 5" w:uiPriority="47"/>
+    <w:lsdException w:name="Grid Table 3 Accent 5" w:uiPriority="48"/>
+    <w:lsdException w:name="Grid Table 4 Accent 5" w:uiPriority="49"/>
+    <w:lsdException w:name="Grid Table 5 Dark Accent 5" w:uiPriority="50"/>
+    <w:lsdException w:name="Grid Table 6 Colorful Accent 5" w:uiPriority="51"/>
+    <w:lsdException w:name="Grid Table 7 Colorful Accent 5" w:uiPriority="52"/>
+    <w:lsdException w:name="Grid Table 1 Light Accent 6" w:uiPriority="46"/>
+    <w:lsdException w:name="Grid Table 2 Accent 6" w:uiPriority="47"/>
+    <w:lsdException w:name="Grid Table 3 Accent 6" w:uiPriority="48"/>
+    <w:lsdException w:name="Grid Table 4 Accent 6" w:uiPriority="49"/>
+    <w:lsdException w:name="Grid Table 5 Dark Accent 6" w:uiPriority="50"/>
+    <w:lsdException w:name="Grid Table 6 Colorful Accent 6" w:uiPriority="51"/>
+    <w:lsdException w:name="Grid Table 7 Colorful Accent 6" w:uiPriority="52"/>
+    <w:lsdException w:name="List Table 1 Light" w:uiPriority="46"/>
+    <w:lsdException w:name="List Table 2" w:uiPriority="47"/>
+    <w:lsdException w:name="List Table 3" w:uiPriority="48"/>
+    <w:lsdException w:name="List Table 4" w:uiPriority="49"/>
+    <w:lsdException w:name="List Table 5 Dark" w:uiPriority="50"/>
+    <w:lsdException w:name="List Table 6 Colorful" w:uiPriority="51"/>
+    <w:lsdException w:name="List Table 7 Colorful" w:uiPriority="52"/>
+    <w:lsdException w:name="List Table 1 Light Accent 1" w:uiPriority="46"/>
+    <w:lsdException w:name="List Table 2 Accent 1" w:uiPriority="47"/>
+    <w:lsdException w:name="List Table 3 Accent 1" w:uiPriority="48"/>
+    <w:lsdException w:name="List Table 4 Accent 1" w:uiPriority="49"/>
+    <w:lsdException w:name="List Table 5 Dark Accent 1" w:uiPriority="50"/>
+    <w:lsdException w:name="List Table 6 Colorful Accent 1" w:uiPriority="51"/>
+    <w:lsdException w:name="List Table 7 Colorful Accent 1" w:uiPriority="52"/>
+    <w:lsdException w:name="List Table 1 Light Accent 2" w:uiPriority="46"/>
+    <w:lsdException w:name="List Table 2 Accent 2" w:uiPriority="47"/>
+    <w:lsdException w:name="List Table 3 Accent 2" w:uiPriority="48"/>
+    <w:lsdException w:name="List Table 4 Accent 2" w:uiPriority="49"/>
+    <w:lsdException w:name="List Table 5 Dark Accent 2" w:uiPriority="50"/>
+    <w:lsdException w:name="List Table 6 Colorful Accent 2" w:uiPriority="51"/>
+    <w:lsdException w:name="List Table 7 Colorful Accent 2" w:uiPriority="52"/>
+    <w:lsdException w:name="List Table 1 Light Accent 3" w:uiPriority="46"/>
+    <w:lsdException w:name="List Table 2 Accent 3" w:uiPriority="47"/>
+    <w:lsdException w:name="List Table 3 Accent 3" w:uiPriority="48"/>
+    <w:lsdException w:name="List Table 4 Accent 3" w:uiPriority="49"/>
+    <w:lsdException w:name="List Table 5 Dark Accent 3" w:uiPriority="50"/>
+    <w:lsdException w:name="List Table 6 Colorful Accent 3" w:uiPriority="51"/>
+    <w:lsdException w:name="List Table 7 Colorful Accent 3" w:uiPriority="52"/>
+    <w:lsdException w:name="List Table 1 Light Accent 4" w:uiPriority="46"/>
+    <w:lsdException w:name="List Table 2 Accent 4" w:uiPriority="47"/>
+    <w:lsdException w:name="List Table 3 Accent 4" w:uiPriority="48"/>
+    <w:lsdException w:name="List Table 4 Accent 4" w:uiPriority="49"/>
+    <w:lsdException w:name="List Table 5 Dark Accent 4" w:uiPriority="50"/>
+    <w:lsdException w:name="List Table 6 Colorful Accent 4" w:uiPriority="51"/>
+    <w:lsdException w:name="List Table 7 Colorful Accent 4" w:uiPriority="52"/>
+    <w:lsdException w:name="List Table 1 Light Accent 5" w:uiPriority="46"/>
+    <w:lsdException w:name="List Table 2 Accent 5" w:uiPriority="47"/>
+    <w:lsdException w:name="List Table 3 Accent 5" w:uiPriority="48"/>
+    <w:lsdException w:name="List Table 4 Accent 5" w:uiPriority="49"/>
+    <w:lsdException w:name="List Table 5 Dark Accent 5" w:uiPriority="50"/>
+    <w:lsdException w:name="List Table 6 Colorful Accent 5" w:uiPriority="51"/>
+    <w:lsdException w:name="List Table 7 Colorful Accent 5" w:uiPriority="52"/>
+    <w:lsdException w:name="List Table 1 Light Accent 6" w:uiPriority="46"/>
+    <w:lsdException w:name="List Table 2 Accent 6" w:uiPriority="47"/>
+    <w:lsdException w:name="List Table 3 Accent 6" w:uiPriority="48"/>
+    <w:lsdException w:name="List Table 4 Accent 6" w:uiPriority="49"/>
+    <w:lsdException w:name="List Table 5 Dark Accent 6" w:uiPriority="50"/>
+    <w:lsdException w:name="List Table 6 Colorful Accent 6" w:uiPriority="51"/>
+    <w:lsdException w:name="List Table 7 Colorful Accent 6" w:uiPriority="52"/>
   </w:latentStyles>
   <w:style w:type="paragraph" w:default="1" w:styleId="Normal">
     <w:name w:val="Normal"/>
@@ -1460,7 +1756,6 @@
     <w:uiPriority w:val="99"/>
     <w:semiHidden/>
     <w:unhideWhenUsed/>
-    <w:qFormat/>
     <w:tblPr>
       <w:tblInd w:w="0" w:type="dxa"/>
       <w:tblCellMar>

</xml_diff>

<commit_message>
excel values pasted to the right place
</commit_message>
<xml_diff>
--- a/dry/תרגיל בית 1.docx
+++ b/dry/תרגיל בית 1.docx
@@ -32,9 +32,6 @@
           <w:ilvl w:val="0"/>
           <w:numId w:val="5"/>
         </w:numPr>
-        <w:rPr>
-          <w:rFonts w:hint="cs"/>
-        </w:rPr>
       </w:pPr>
       <w:r>
         <w:rPr>
@@ -164,9 +161,6 @@
           <w:ilvl w:val="0"/>
           <w:numId w:val="5"/>
         </w:numPr>
-        <w:rPr>
-          <w:rFonts w:hint="cs"/>
-        </w:rPr>
       </w:pPr>
       <w:r>
         <w:rPr>
@@ -242,9 +236,6 @@
           <w:ilvl w:val="0"/>
           <w:numId w:val="2"/>
         </w:numPr>
-        <w:rPr>
-          <w:rFonts w:hint="cs"/>
-        </w:rPr>
       </w:pPr>
       <w:r>
         <w:rPr>
@@ -317,9 +308,6 @@
           <w:ilvl w:val="0"/>
           <w:numId w:val="2"/>
         </w:numPr>
-        <w:rPr>
-          <w:rFonts w:hint="cs"/>
-        </w:rPr>
       </w:pPr>
       <w:r>
         <w:rPr>

</xml_diff>

<commit_message>
Updated report with part 2 summary
</commit_message>
<xml_diff>
--- a/dry/תרגיל בית 1.docx
+++ b/dry/תרגיל בית 1.docx
@@ -4,10 +4,19 @@
   <w:body>
     <w:p>
       <w:pPr>
-        <w:rPr>
-          <w:rtl/>
-        </w:rPr>
-      </w:pPr>
+        <w:pStyle w:val="Heading1"/>
+        <w:rPr>
+          <w:rFonts w:hint="cs"/>
+          <w:rtl/>
+        </w:rPr>
+      </w:pPr>
+      <w:r>
+        <w:rPr>
+          <w:rFonts w:hint="cs"/>
+          <w:rtl/>
+        </w:rPr>
+        <w:t xml:space="preserve">בינה מלאכותית - </w:t>
+      </w:r>
       <w:r>
         <w:rPr>
           <w:rFonts w:hint="cs"/>
@@ -17,6 +26,34 @@
       </w:r>
     </w:p>
     <w:p>
+      <w:pPr>
+        <w:pStyle w:val="Heading1"/>
+        <w:rPr>
+          <w:rtl/>
+        </w:rPr>
+      </w:pPr>
+      <w:r>
+        <w:rPr>
+          <w:rFonts w:hint="cs"/>
+          <w:rtl/>
+        </w:rPr>
+        <w:t>מגישים: אסף ישראל (041707530), גל כהן (</w:t>
+      </w:r>
+      <w:r>
+        <w:t>TBD</w:t>
+      </w:r>
+      <w:r>
+        <w:rPr>
+          <w:rFonts w:hint="cs"/>
+          <w:rtl/>
+        </w:rPr>
+        <w:t>)</w:t>
+      </w:r>
+    </w:p>
+    <w:p>
+      <w:pPr>
+        <w:pStyle w:val="Heading2"/>
+      </w:pPr>
       <w:r>
         <w:rPr>
           <w:rFonts w:hint="cs"/>
@@ -632,8 +669,6 @@
         </w:rPr>
         <w:t>בכל קטע דרך נצילות הדלק גדולה או שווה מהנצילות האופטימאלית עבור סוג רכב כלשהו. מכיוון שהמרחק האווירי בהכרח קטן או שווה מאורך כל דרך מהצומת הנוכחי למטרה, הרי שכמות הדלק במסלול האופטימאלי מהצומת הנוכחי למטרה בהכרח גדולה או שווה לכמות הדלק המחושבת ע"י היוריסטיקה. מכאן שהיא קבילה.</w:t>
       </w:r>
-      <w:bookmarkStart w:id="0" w:name="_GoBack"/>
-      <w:bookmarkEnd w:id="0"/>
     </w:p>
     <w:p/>
     <w:p/>
@@ -654,6 +689,7 @@
           <w:u w:val="single"/>
           <w:rtl/>
         </w:rPr>
+        <w:lastRenderedPageBreak/>
         <w:t>מה אנחנו צריכים בצומת</w:t>
       </w:r>
       <w:r>
@@ -671,7 +707,6 @@
         <w:bidi w:val="0"/>
       </w:pPr>
       <w:r>
-        <w:lastRenderedPageBreak/>
         <w:t>action is a class that contains the cost of traversing a link</w:t>
       </w:r>
     </w:p>
@@ -807,6 +842,1633 @@
         </w:rPr>
         <w:t>חלק א': 4</w:t>
       </w:r>
+    </w:p>
+    <w:p>
+      <w:pPr>
+        <w:pStyle w:val="NoSpacing"/>
+      </w:pPr>
+    </w:p>
+    <w:p>
+      <w:pPr>
+        <w:pStyle w:val="Heading2"/>
+      </w:pPr>
+      <w:r>
+        <w:rPr>
+          <w:rFonts w:hint="cs"/>
+          <w:rtl/>
+        </w:rPr>
+        <w:t>חלק ב</w:t>
+      </w:r>
+    </w:p>
+    <w:p>
+      <w:pPr>
+        <w:pStyle w:val="NoSpacing"/>
+        <w:numPr>
+          <w:ilvl w:val="0"/>
+          <w:numId w:val="6"/>
+        </w:numPr>
+        <w:rPr>
+          <w:rFonts w:hint="cs"/>
+        </w:rPr>
+      </w:pPr>
+      <w:r>
+        <w:rPr>
+          <w:rFonts w:hint="cs"/>
+          <w:rtl/>
+        </w:rPr>
+        <w:t xml:space="preserve">האלגוריתם המוצא על ידנו מנסה למזער את מספר הצעדים הנלקחים בעקבות עדכון קשת כלשהי בגרף, בעת ריצת </w:t>
+      </w:r>
+      <w:r>
+        <w:t>AStar</w:t>
+      </w:r>
+      <w:r>
+        <w:rPr>
+          <w:rFonts w:hint="cs"/>
+          <w:rtl/>
+        </w:rPr>
+        <w:t>.</w:t>
+      </w:r>
+      <w:r>
+        <w:rPr>
+          <w:rtl/>
+        </w:rPr>
+        <w:br/>
+      </w:r>
+      <w:r>
+        <w:rPr>
+          <w:rFonts w:hint="cs"/>
+          <w:rtl/>
+        </w:rPr>
+        <w:br/>
+        <w:t>האלגוריתם מפריד בין שני סוגי עדכונים של קשת:</w:t>
+      </w:r>
+    </w:p>
+    <w:p>
+      <w:pPr>
+        <w:pStyle w:val="NoSpacing"/>
+        <w:numPr>
+          <w:ilvl w:val="1"/>
+          <w:numId w:val="6"/>
+        </w:numPr>
+        <w:rPr>
+          <w:rFonts w:hint="cs"/>
+        </w:rPr>
+      </w:pPr>
+      <w:r>
+        <w:rPr>
+          <w:rFonts w:hint="cs"/>
+          <w:rtl/>
+        </w:rPr>
+        <w:t xml:space="preserve">ירידה במחיר קשת כלשהי </w:t>
+      </w:r>
+      <w:r>
+        <w:rPr>
+          <w:rtl/>
+        </w:rPr>
+        <w:t>–</w:t>
+      </w:r>
+      <w:r>
+        <w:rPr>
+          <w:rFonts w:hint="cs"/>
+          <w:rtl/>
+        </w:rPr>
+        <w:t xml:space="preserve"> האלגוריתם יחזיר את הצומת העליונה של הקשת חזרה ל-</w:t>
+      </w:r>
+      <w:r>
+        <w:t>Open</w:t>
+      </w:r>
+      <w:r>
+        <w:rPr>
+          <w:rFonts w:hint="cs"/>
+          <w:rtl/>
+        </w:rPr>
+        <w:t xml:space="preserve">, וימשיך בריצה רגילה של </w:t>
+      </w:r>
+      <w:r>
+        <w:t>AStar</w:t>
+      </w:r>
+      <w:r>
+        <w:rPr>
+          <w:rFonts w:hint="cs"/>
+          <w:rtl/>
+        </w:rPr>
+        <w:t>.</w:t>
+      </w:r>
+    </w:p>
+    <w:p>
+      <w:pPr>
+        <w:pStyle w:val="NoSpacing"/>
+        <w:numPr>
+          <w:ilvl w:val="1"/>
+          <w:numId w:val="6"/>
+        </w:numPr>
+        <w:rPr>
+          <w:rFonts w:hint="cs"/>
+        </w:rPr>
+      </w:pPr>
+      <w:r>
+        <w:rPr>
+          <w:rFonts w:hint="cs"/>
+          <w:rtl/>
+        </w:rPr>
+        <w:t xml:space="preserve">עליה במחיר קשת </w:t>
+      </w:r>
+      <w:r>
+        <w:rPr>
+          <w:rtl/>
+        </w:rPr>
+        <w:t>–</w:t>
+      </w:r>
+      <w:r>
+        <w:rPr>
+          <w:rFonts w:hint="cs"/>
+          <w:rtl/>
+        </w:rPr>
+        <w:t xml:space="preserve"> במקרה זה נריץ </w:t>
+      </w:r>
+      <w:r>
+        <w:t>DFS</w:t>
+      </w:r>
+      <w:r>
+        <w:rPr>
+          <w:rFonts w:hint="cs"/>
+          <w:rtl/>
+        </w:rPr>
+        <w:t xml:space="preserve"> על תת העץ הנפרס מהצומת העליונה של הקשת עד לחזית החיפוש הנוכחית (כל צמתי </w:t>
+      </w:r>
+      <w:r>
+        <w:t>Open</w:t>
+      </w:r>
+      <w:r>
+        <w:rPr>
+          <w:rFonts w:hint="cs"/>
+          <w:rtl/>
+        </w:rPr>
+        <w:t>), שיעדכן את מחירי המסלולים בעקבות השינוי. בהגעה לכל צומת ב-</w:t>
+      </w:r>
+      <w:r>
+        <w:t>DFS</w:t>
+      </w:r>
+      <w:r>
+        <w:rPr>
+          <w:rFonts w:hint="cs"/>
+          <w:rtl/>
+        </w:rPr>
+        <w:t xml:space="preserve"> נשאל האם יש לשנות את האב המצביע על הצומת, כיוון שיתכן שכעת יותר כדאי להגיע לצומת חיפוש כלשהו ממסלול אחר דווקא. לשם כך, נחזיק מיפוי בין </w:t>
+      </w:r>
+      <w:r>
+        <w:rPr>
+          <w:rFonts w:hint="cs"/>
+          <w:rtl/>
+        </w:rPr>
+        <w:t xml:space="preserve">כל </w:t>
+      </w:r>
+      <w:r>
+        <w:rPr>
+          <w:rFonts w:hint="cs"/>
+          <w:rtl/>
+        </w:rPr>
+        <w:t xml:space="preserve">מצב </w:t>
+      </w:r>
+      <w:r>
+        <w:t>(state)</w:t>
+      </w:r>
+      <w:r>
+        <w:rPr>
+          <w:rFonts w:hint="cs"/>
+          <w:rtl/>
+        </w:rPr>
+        <w:t xml:space="preserve"> לבין כל צמתי החיפוש </w:t>
+      </w:r>
+      <w:r>
+        <w:t>(Node)</w:t>
+      </w:r>
+      <w:r>
+        <w:rPr>
+          <w:rFonts w:hint="cs"/>
+          <w:rtl/>
+        </w:rPr>
+        <w:t xml:space="preserve"> הידועים עבורו</w:t>
+      </w:r>
+      <w:r>
+        <w:rPr>
+          <w:rFonts w:hint="cs"/>
+          <w:rtl/>
+        </w:rPr>
+        <w:t xml:space="preserve"> (בין אם הם ב-</w:t>
+      </w:r>
+      <w:r>
+        <w:t>Open</w:t>
+      </w:r>
+      <w:r>
+        <w:rPr>
+          <w:rFonts w:hint="cs"/>
+          <w:rtl/>
+        </w:rPr>
+        <w:t xml:space="preserve"> או ב-</w:t>
+      </w:r>
+      <w:r>
+        <w:t>Closed</w:t>
+      </w:r>
+      <w:r>
+        <w:rPr>
+          <w:rFonts w:hint="cs"/>
+          <w:rtl/>
+        </w:rPr>
+        <w:t>)</w:t>
+      </w:r>
+      <w:r>
+        <w:rPr>
+          <w:rFonts w:hint="cs"/>
+          <w:rtl/>
+        </w:rPr>
+        <w:t xml:space="preserve">. </w:t>
+      </w:r>
+      <w:r>
+        <w:rPr>
+          <w:rFonts w:hint="cs"/>
+          <w:rtl/>
+        </w:rPr>
+        <w:t>עבור כל צומת חדש ש-</w:t>
+      </w:r>
+      <w:r>
+        <w:t>DFS</w:t>
+      </w:r>
+      <w:r>
+        <w:rPr>
+          <w:rFonts w:hint="cs"/>
+          <w:rtl/>
+        </w:rPr>
+        <w:t xml:space="preserve"> מגיע אליו, נשאל מיהו צומת החיפוש (תזכורת: צומת חיפוש = מצב + צומת החיפוש האב + מחיר המסלול מהשורש עד אליו) בעל המשקל הכדאי ביותר. בפעולה זו נזכור לא לשקול את צומת החיפוש שמסלולו נפסל בעקבות העדכון.</w:t>
+      </w:r>
+      <w:r>
+        <w:rPr>
+          <w:rtl/>
+        </w:rPr>
+        <w:br/>
+      </w:r>
+      <w:r>
+        <w:rPr>
+          <w:rFonts w:hint="cs"/>
+          <w:rtl/>
+        </w:rPr>
+        <w:t>לאחר שה-</w:t>
+      </w:r>
+      <w:r>
+        <w:t>DFS</w:t>
+      </w:r>
+      <w:r>
+        <w:rPr>
+          <w:rFonts w:hint="cs"/>
+          <w:rtl/>
+        </w:rPr>
+        <w:t xml:space="preserve"> יסיים, נמשיך בריצה רגילה של ה-</w:t>
+      </w:r>
+      <w:r>
+        <w:t>AStar</w:t>
+      </w:r>
+      <w:r>
+        <w:rPr>
+          <w:rFonts w:hint="cs"/>
+          <w:rtl/>
+        </w:rPr>
+        <w:t>.</w:t>
+      </w:r>
+    </w:p>
+    <w:p>
+      <w:pPr>
+        <w:pStyle w:val="NoSpacing"/>
+        <w:numPr>
+          <w:ilvl w:val="0"/>
+          <w:numId w:val="6"/>
+        </w:numPr>
+        <w:rPr>
+          <w:rFonts w:hint="cs"/>
+        </w:rPr>
+      </w:pPr>
+      <w:r>
+        <w:rPr>
+          <w:rFonts w:hint="cs"/>
+          <w:rtl/>
+        </w:rPr>
+        <w:t>הוכחת נכונות (קבילות)</w:t>
+      </w:r>
+      <w:r>
+        <w:rPr>
+          <w:rtl/>
+        </w:rPr>
+        <w:br/>
+      </w:r>
+      <w:r>
+        <w:rPr>
+          <w:rFonts w:hint="cs"/>
+          <w:rtl/>
+        </w:rPr>
+        <w:t>נפריד למקרים לפי סוג עדכון הקשת:</w:t>
+      </w:r>
+    </w:p>
+    <w:p>
+      <w:pPr>
+        <w:pStyle w:val="NoSpacing"/>
+        <w:numPr>
+          <w:ilvl w:val="1"/>
+          <w:numId w:val="6"/>
+        </w:numPr>
+        <w:rPr>
+          <w:rFonts w:hint="cs"/>
+        </w:rPr>
+      </w:pPr>
+      <w:r>
+        <w:rPr>
+          <w:rFonts w:hint="cs"/>
+          <w:rtl/>
+        </w:rPr>
+        <w:t>נשים לב שירידה במחיר קשת אינה יכולה לשנות מסלול בין צומת ב-</w:t>
+      </w:r>
+      <w:r>
+        <w:t>Closed</w:t>
+      </w:r>
+      <w:r>
+        <w:rPr>
+          <w:rFonts w:hint="cs"/>
+          <w:rtl/>
+        </w:rPr>
+        <w:t xml:space="preserve"> לבין צומת ב-</w:t>
+      </w:r>
+      <w:r>
+        <w:t>Open</w:t>
+      </w:r>
+      <w:r>
+        <w:rPr>
+          <w:rFonts w:hint="cs"/>
+          <w:rtl/>
+        </w:rPr>
+        <w:t>, שכן המסלול גם לפני השינוי היה הקל ביותר, וכעת הוא נעשה קל אפילו יותר. מכאן שמרגע המעבר של צמתי הקשת ל-</w:t>
+      </w:r>
+      <w:r>
+        <w:t>Open</w:t>
+      </w:r>
+      <w:r>
+        <w:rPr>
+          <w:rFonts w:hint="cs"/>
+          <w:rtl/>
+        </w:rPr>
+        <w:t xml:space="preserve"> מובטח שצמתים אלו יהיו ראשונים בתור ה-</w:t>
+      </w:r>
+      <w:r>
+        <w:t>Open</w:t>
+      </w:r>
+      <w:r>
+        <w:rPr>
+          <w:rFonts w:hint="cs"/>
+          <w:rtl/>
+        </w:rPr>
+        <w:t xml:space="preserve"> (כיוון שתת המסלול מהשורש אליהם, קל יותר מכל מסלול מהשורש לחזית הקודמת) ולכן </w:t>
+      </w:r>
+      <w:r>
+        <w:t>AStar</w:t>
+      </w:r>
+      <w:r>
+        <w:rPr>
+          <w:rFonts w:hint="cs"/>
+          <w:rtl/>
+        </w:rPr>
+        <w:t xml:space="preserve"> יעדכן את עצמו במהלך ריצתו.</w:t>
+      </w:r>
+    </w:p>
+    <w:p>
+      <w:pPr>
+        <w:pStyle w:val="NoSpacing"/>
+        <w:numPr>
+          <w:ilvl w:val="1"/>
+          <w:numId w:val="6"/>
+        </w:numPr>
+        <w:rPr>
+          <w:rFonts w:hint="cs"/>
+        </w:rPr>
+      </w:pPr>
+      <w:r>
+        <w:rPr>
+          <w:rFonts w:hint="cs"/>
+          <w:rtl/>
+        </w:rPr>
+        <w:t>עבור מקרים בהם משקל הקשת עלה התמונה יותר מסובכת, כיוון שכעת כל תת העץ הנפרס מהצמתים שעודכנו עד החזית כבר לא מעודכן, ומסלולים אל צמתי החיפוש בו יכולים להשתנות. לשם כך נריץ את ה-</w:t>
+      </w:r>
+      <w:r>
+        <w:t>DFS</w:t>
+      </w:r>
+      <w:r>
+        <w:rPr>
+          <w:rFonts w:hint="cs"/>
+          <w:rtl/>
+        </w:rPr>
+        <w:t xml:space="preserve"> עד החזית. נשים לב שה-</w:t>
+      </w:r>
+      <w:r>
+        <w:t>DFS</w:t>
+      </w:r>
+      <w:r>
+        <w:rPr>
+          <w:rFonts w:hint="cs"/>
+          <w:rtl/>
+        </w:rPr>
+        <w:t xml:space="preserve"> יגיע אל כל צומת שמושפע בצורה זו או אחרת מהשינוי במשקל הקשת ויע</w:t>
+      </w:r>
+      <w:r>
+        <w:rPr>
+          <w:rFonts w:hint="cs"/>
+          <w:rtl/>
+        </w:rPr>
+        <w:t xml:space="preserve">דכן מסלולים במקרה הצורך. העדכון יסתיים ברגע שהגענו אל החזית הנוכחית של </w:t>
+      </w:r>
+      <w:r>
+        <w:t>AStar</w:t>
+      </w:r>
+      <w:r>
+        <w:rPr>
+          <w:rFonts w:hint="cs"/>
+          <w:rtl/>
+        </w:rPr>
+        <w:t xml:space="preserve"> ועדכנו את מחירי המסלולים בה (למעשה החזרנו תור </w:t>
+      </w:r>
+      <w:r>
+        <w:t>Open</w:t>
+      </w:r>
+      <w:r>
+        <w:rPr>
+          <w:rFonts w:hint="cs"/>
+          <w:rtl/>
+        </w:rPr>
+        <w:t xml:space="preserve"> חדש).</w:t>
+      </w:r>
+      <w:r>
+        <w:rPr>
+          <w:rtl/>
+        </w:rPr>
+        <w:br/>
+      </w:r>
+      <w:r>
+        <w:rPr>
+          <w:rFonts w:hint="cs"/>
+          <w:rtl/>
+        </w:rPr>
+        <w:t xml:space="preserve">מרגע זה </w:t>
+      </w:r>
+      <w:r>
+        <w:t>AStar</w:t>
+      </w:r>
+      <w:r>
+        <w:rPr>
+          <w:rFonts w:hint="cs"/>
+          <w:rtl/>
+        </w:rPr>
+        <w:t xml:space="preserve"> יכול להמשיך כרגיל, והנכונות נובעת מכך שכל צומת ב-</w:t>
+      </w:r>
+      <w:r>
+        <w:t>Open</w:t>
+      </w:r>
+      <w:r>
+        <w:rPr>
+          <w:rFonts w:hint="cs"/>
+          <w:rtl/>
+        </w:rPr>
+        <w:t xml:space="preserve"> מייצג מסלול חיפוש זול ביותר מהשורש אליו.</w:t>
+      </w:r>
+    </w:p>
+    <w:p>
+      <w:pPr>
+        <w:pStyle w:val="NoSpacing"/>
+        <w:numPr>
+          <w:ilvl w:val="0"/>
+          <w:numId w:val="6"/>
+        </w:numPr>
+        <w:rPr>
+          <w:rFonts w:hint="cs"/>
+        </w:rPr>
+      </w:pPr>
+      <w:r>
+        <w:rPr>
+          <w:rFonts w:hint="cs"/>
+          <w:rtl/>
+        </w:rPr>
+        <w:t>ניתוח ביצועי האלגוריתם:</w:t>
+      </w:r>
+      <w:r>
+        <w:rPr>
+          <w:rFonts w:hint="cs"/>
+          <w:rtl/>
+        </w:rPr>
+        <w:br/>
+        <w:t>השווינו את ביצועי האלגוריתם כנגד אלגוריתם ה-</w:t>
+      </w:r>
+      <w:r>
+        <w:t>Baseline</w:t>
+      </w:r>
+      <w:r>
+        <w:rPr>
+          <w:rFonts w:hint="cs"/>
+          <w:rtl/>
+        </w:rPr>
+        <w:t xml:space="preserve"> המתחיל את ריצתו מהתחלה בכל פעם שמתבצע עדכון.</w:t>
+      </w:r>
+      <w:r>
+        <w:rPr>
+          <w:rtl/>
+        </w:rPr>
+        <w:br/>
+      </w:r>
+      <w:r>
+        <w:rPr>
+          <w:rFonts w:hint="cs"/>
+          <w:rtl/>
+        </w:rPr>
+        <w:t xml:space="preserve">ביצענו שתי השוואות של האלגוריתמים, כאשר בכל אחת נבחנו 25 זוגות מסלולים זהים. </w:t>
+      </w:r>
+      <w:r>
+        <w:rPr>
+          <w:rFonts w:hint="cs"/>
+          <w:rtl/>
+        </w:rPr>
+        <w:lastRenderedPageBreak/>
+        <w:t>כיוון שאין דרך אמיתית להגריל את אותם קשתות עדכון בכל ריצה של שתי האלגוריתמים (כיוון שהם תלויות בצמתים שפותחו בכל ריצה) אנו משווים את הטרנד של כל הריצות מתוך תקווה שאותו מספר ממוצע של עדכונים פותח בשני האלגוריתמים.</w:t>
+      </w:r>
+    </w:p>
+    <w:p>
+      <w:pPr>
+        <w:pStyle w:val="NoSpacing"/>
+        <w:numPr>
+          <w:ilvl w:val="1"/>
+          <w:numId w:val="6"/>
+        </w:numPr>
+        <w:rPr>
+          <w:rFonts w:hint="cs"/>
+        </w:rPr>
+      </w:pPr>
+      <w:r>
+        <w:rPr>
+          <w:rFonts w:hint="cs"/>
+          <w:rtl/>
+        </w:rPr>
+        <w:t xml:space="preserve">ההרצה הראשונה איפשרה מספר כלשהו של עדכונים מפונקצית </w:t>
+      </w:r>
+      <w:r>
+        <w:t>GetSpeedUpdates</w:t>
+      </w:r>
+      <w:r>
+        <w:rPr>
+          <w:rFonts w:hint="cs"/>
+          <w:rtl/>
+        </w:rPr>
+        <w:t>. פה איבחנו יתרון קל ל-</w:t>
+      </w:r>
+      <w:r>
+        <w:t>Baseline</w:t>
+      </w:r>
+      <w:r>
+        <w:rPr>
+          <w:rFonts w:hint="cs"/>
+          <w:rtl/>
+        </w:rPr>
+        <w:t xml:space="preserve"> במספר פיתוחי הצמתים. אנו מייחסים זאת לעובדה שעדכון המכיל מספר צמתים גורם להתחלה חדשה אחת של </w:t>
+      </w:r>
+      <w:r>
+        <w:t>Baseline</w:t>
+      </w:r>
+      <w:r>
+        <w:rPr>
+          <w:rFonts w:hint="cs"/>
+          <w:rtl/>
+        </w:rPr>
+        <w:t>, בעוד האלגוריתם שלנו מפתח תת עץ שלם עבור כל עדכון (עבור עדכון חיובי יפותח התת עץ במסגרת ה-</w:t>
+      </w:r>
+      <w:r>
+        <w:t>DFS</w:t>
+      </w:r>
+      <w:r>
+        <w:rPr>
+          <w:rFonts w:hint="cs"/>
+          <w:rtl/>
+        </w:rPr>
+        <w:t>, ואילו עבור עדכון שלילי הוא יעודכן במסגרת המשך ריצת ה-</w:t>
+      </w:r>
+      <w:r>
+        <w:t>AStar</w:t>
+      </w:r>
+      <w:r>
+        <w:rPr>
+          <w:rFonts w:hint="cs"/>
+          <w:rtl/>
+        </w:rPr>
+        <w:t>).</w:t>
+      </w:r>
+      <w:r>
+        <w:rPr>
+          <w:rtl/>
+        </w:rPr>
+        <w:br/>
+      </w:r>
+      <w:r>
+        <w:rPr>
+          <w:rFonts w:hint="cs"/>
+          <w:rtl/>
+        </w:rPr>
+        <w:br/>
+      </w:r>
+      <w:r>
+        <w:rPr>
+          <w:rtl/>
+        </w:rPr>
+        <w:fldChar w:fldCharType="begin"/>
+      </w:r>
+      <w:r>
+        <w:rPr>
+          <w:rtl/>
+        </w:rPr>
+        <w:instrText xml:space="preserve"> </w:instrText>
+      </w:r>
+      <w:r>
+        <w:rPr>
+          <w:rFonts w:hint="cs"/>
+        </w:rPr>
+        <w:instrText>REF</w:instrText>
+      </w:r>
+      <w:r>
+        <w:rPr>
+          <w:rFonts w:hint="cs"/>
+          <w:rtl/>
+        </w:rPr>
+        <w:instrText xml:space="preserve"> _</w:instrText>
+      </w:r>
+      <w:r>
+        <w:rPr>
+          <w:rFonts w:hint="cs"/>
+        </w:rPr>
+        <w:instrText>Ref344984723 \h</w:instrText>
+      </w:r>
+      <w:r>
+        <w:rPr>
+          <w:rtl/>
+        </w:rPr>
+        <w:instrText xml:space="preserve"> </w:instrText>
+      </w:r>
+      <w:r>
+        <w:rPr>
+          <w:rtl/>
+        </w:rPr>
+      </w:r>
+      <w:r>
+        <w:rPr>
+          <w:rtl/>
+        </w:rPr>
+        <w:fldChar w:fldCharType="separate"/>
+      </w:r>
+      <w:r>
+        <w:rPr>
+          <w:rFonts w:hint="cs"/>
+          <w:rtl/>
+        </w:rPr>
+        <w:t>גרף</w:t>
+      </w:r>
+      <w:r>
+        <w:rPr>
+          <w:rtl/>
+        </w:rPr>
+        <w:t xml:space="preserve"> </w:t>
+      </w:r>
+      <w:r>
+        <w:rPr>
+          <w:noProof/>
+          <w:rtl/>
+        </w:rPr>
+        <w:t>1</w:t>
+      </w:r>
+      <w:r>
+        <w:rPr>
+          <w:rFonts w:hint="cs"/>
+          <w:rtl/>
+        </w:rPr>
+        <w:t xml:space="preserve"> </w:t>
+      </w:r>
+      <w:r>
+        <w:rPr>
+          <w:rtl/>
+        </w:rPr>
+        <w:fldChar w:fldCharType="end"/>
+      </w:r>
+      <w:r>
+        <w:rPr>
+          <w:noProof/>
+        </w:rPr>
+        <w:pict w14:anchorId="68EBB950">
+          <v:shapetype id="_x0000_t202" coordsize="21600,21600" o:spt="202" path="m,l,21600r21600,l21600,xe">
+            <v:stroke joinstyle="miter"/>
+            <v:path gradientshapeok="t" o:connecttype="rect"/>
+          </v:shapetype>
+          <v:shape id="_x0000_s1026" type="#_x0000_t202" style="position:absolute;left:0;text-align:left;margin-left:0;margin-top:233.4pt;width:5in;height:.05pt;z-index:251661312;mso-position-horizontal-relative:text;mso-position-vertical-relative:line" stroked="f">
+            <v:textbox style="mso-next-textbox:#_x0000_s1026;mso-fit-shape-to-text:t" inset="0,0,0,0">
+              <w:txbxContent>
+                <w:p>
+                  <w:pPr>
+                    <w:pStyle w:val="Caption"/>
+                  </w:pPr>
+                  <w:r>
+                    <w:t>Figure</w:t>
+                  </w:r>
+                  <w:r>
+                    <w:rPr>
+                      <w:rtl/>
+                    </w:rPr>
+                    <w:t xml:space="preserve"> </w:t>
+                  </w:r>
+                  <w:r>
+                    <w:rPr>
+                      <w:rtl/>
+                    </w:rPr>
+                    <w:fldChar w:fldCharType="begin"/>
+                  </w:r>
+                  <w:r>
+                    <w:rPr>
+                      <w:rtl/>
+                    </w:rPr>
+                    <w:instrText xml:space="preserve"> </w:instrText>
+                  </w:r>
+                  <w:r>
+                    <w:instrText>SEQ</w:instrText>
+                  </w:r>
+                  <w:r>
+                    <w:rPr>
+                      <w:rtl/>
+                    </w:rPr>
+                    <w:instrText xml:space="preserve"> </w:instrText>
+                  </w:r>
+                  <w:r>
+                    <w:instrText>Figure \* ARABIC</w:instrText>
+                  </w:r>
+                  <w:r>
+                    <w:rPr>
+                      <w:rtl/>
+                    </w:rPr>
+                    <w:instrText xml:space="preserve"> </w:instrText>
+                  </w:r>
+                  <w:r>
+                    <w:rPr>
+                      <w:rtl/>
+                    </w:rPr>
+                    <w:fldChar w:fldCharType="separate"/>
+                  </w:r>
+                  <w:r>
+                    <w:rPr>
+                      <w:noProof/>
+                      <w:rtl/>
+                    </w:rPr>
+                    <w:t>1</w:t>
+                  </w:r>
+                  <w:r>
+                    <w:rPr>
+                      <w:rtl/>
+                    </w:rPr>
+                    <w:fldChar w:fldCharType="end"/>
+                  </w:r>
+                  <w:r>
+                    <w:rPr>
+                      <w:rFonts w:hint="cs"/>
+                      <w:rtl/>
+                    </w:rPr>
+                    <w:t xml:space="preserve">הפרש פיתוחי הצמתים בין </w:t>
+                  </w:r>
+                  <w:r>
+                    <w:t>Baseline</w:t>
+                  </w:r>
+                  <w:r>
+                    <w:rPr>
+                      <w:rFonts w:hint="cs"/>
+                      <w:rtl/>
+                    </w:rPr>
+                    <w:t xml:space="preserve"> ו-</w:t>
+                  </w:r>
+                  <w:r>
+                    <w:t>Complex</w:t>
+                  </w:r>
+                </w:p>
+              </w:txbxContent>
+            </v:textbox>
+            <w10:wrap type="topAndBottom"/>
+          </v:shape>
+        </w:pict>
+      </w:r>
+      <w:r>
+        <w:rPr>
+          <w:noProof/>
+        </w:rPr>
+        <w:pict w14:anchorId="6DC58E30">
+          <v:shape id="_x0000_s1027" type="#_x0000_t202" style="position:absolute;left:0;text-align:left;margin-left:0;margin-top:233.4pt;width:5in;height:.05pt;z-index:251663360;mso-position-horizontal-relative:text;mso-position-vertical-relative:line" stroked="f">
+            <v:textbox style="mso-next-textbox:#_x0000_s1027;mso-fit-shape-to-text:t" inset="0,0,0,0">
+              <w:txbxContent>
+                <w:p>
+                  <w:pPr>
+                    <w:pStyle w:val="Caption"/>
+                  </w:pPr>
+                  <w:bookmarkStart w:id="0" w:name="_Ref344984723"/>
+                  <w:r>
+                    <w:rPr>
+                      <w:rFonts w:hint="cs"/>
+                      <w:rtl/>
+                    </w:rPr>
+                    <w:t>גרף</w:t>
+                  </w:r>
+                  <w:r>
+                    <w:rPr>
+                      <w:rtl/>
+                    </w:rPr>
+                    <w:t xml:space="preserve"> </w:t>
+                  </w:r>
+                  <w:r>
+                    <w:rPr>
+                      <w:rtl/>
+                    </w:rPr>
+                    <w:fldChar w:fldCharType="begin"/>
+                  </w:r>
+                  <w:r>
+                    <w:rPr>
+                      <w:rtl/>
+                    </w:rPr>
+                    <w:instrText xml:space="preserve"> </w:instrText>
+                  </w:r>
+                  <w:r>
+                    <w:instrText>SEQ</w:instrText>
+                  </w:r>
+                  <w:r>
+                    <w:rPr>
+                      <w:rtl/>
+                    </w:rPr>
+                    <w:instrText xml:space="preserve"> גרף \* </w:instrText>
+                  </w:r>
+                  <w:r>
+                    <w:instrText>ARABIC</w:instrText>
+                  </w:r>
+                  <w:r>
+                    <w:rPr>
+                      <w:rtl/>
+                    </w:rPr>
+                    <w:instrText xml:space="preserve"> </w:instrText>
+                  </w:r>
+                  <w:r>
+                    <w:rPr>
+                      <w:rtl/>
+                    </w:rPr>
+                    <w:fldChar w:fldCharType="separate"/>
+                  </w:r>
+                  <w:r>
+                    <w:rPr>
+                      <w:noProof/>
+                      <w:rtl/>
+                    </w:rPr>
+                    <w:t>1</w:t>
+                  </w:r>
+                  <w:r>
+                    <w:rPr>
+                      <w:rtl/>
+                    </w:rPr>
+                    <w:fldChar w:fldCharType="end"/>
+                  </w:r>
+                  <w:r>
+                    <w:rPr>
+                      <w:rFonts w:hint="cs"/>
+                      <w:rtl/>
+                    </w:rPr>
+                    <w:t xml:space="preserve"> הפרש פיתוחי הצמתים בין </w:t>
+                  </w:r>
+                  <w:r>
+                    <w:t>Baseline</w:t>
+                  </w:r>
+                  <w:r>
+                    <w:rPr>
+                      <w:rFonts w:hint="cs"/>
+                      <w:rtl/>
+                    </w:rPr>
+                    <w:t xml:space="preserve"> ו-</w:t>
+                  </w:r>
+                  <w:r>
+                    <w:t>Complex</w:t>
+                  </w:r>
+                  <w:bookmarkEnd w:id="0"/>
+                  <w:r>
+                    <w:rPr>
+                      <w:rFonts w:hint="cs"/>
+                      <w:rtl/>
+                    </w:rPr>
+                    <w:t>, מספר קשתות בעדכון</w:t>
+                  </w:r>
+                </w:p>
+              </w:txbxContent>
+            </v:textbox>
+            <w10:wrap type="topAndBottom"/>
+          </v:shape>
+        </w:pict>
+      </w:r>
+      <w:r>
+        <w:rPr>
+          <w:noProof/>
+        </w:rPr>
+        <w:drawing>
+          <wp:anchor distT="0" distB="0" distL="114300" distR="114300" simplePos="0" relativeHeight="251629056" behindDoc="0" locked="0" layoutInCell="1" allowOverlap="1" wp14:anchorId="1D1CB94A" wp14:editId="6713C39D">
+            <wp:simplePos x="0" y="0"/>
+            <wp:positionH relativeFrom="column">
+              <wp:posOffset>0</wp:posOffset>
+            </wp:positionH>
+            <wp:positionV relativeFrom="line">
+              <wp:posOffset>163830</wp:posOffset>
+            </wp:positionV>
+            <wp:extent cx="4572000" cy="2743200"/>
+            <wp:effectExtent l="0" t="0" r="0" b="0"/>
+            <wp:wrapTopAndBottom/>
+            <wp:docPr id="1" name="Chart 1"/>
+            <wp:cNvGraphicFramePr/>
+            <a:graphic xmlns:a="http://schemas.openxmlformats.org/drawingml/2006/main">
+              <a:graphicData uri="http://schemas.openxmlformats.org/drawingml/2006/chart">
+                <c:chart xmlns:c="http://schemas.openxmlformats.org/drawingml/2006/chart" xmlns:r="http://schemas.openxmlformats.org/officeDocument/2006/relationships" r:id="rId6"/>
+              </a:graphicData>
+            </a:graphic>
+            <wp14:sizeRelH relativeFrom="margin">
+              <wp14:pctWidth>0</wp14:pctWidth>
+            </wp14:sizeRelH>
+            <wp14:sizeRelV relativeFrom="margin">
+              <wp14:pctHeight>0</wp14:pctHeight>
+            </wp14:sizeRelV>
+          </wp:anchor>
+        </w:drawing>
+      </w:r>
+      <w:r>
+        <w:rPr>
+          <w:rFonts w:hint="cs"/>
+          <w:rtl/>
+        </w:rPr>
+        <w:t xml:space="preserve">מתאר את ההפרש במספר פיתוחי הצמתים בין </w:t>
+      </w:r>
+      <w:r>
+        <w:t>Baseline</w:t>
+      </w:r>
+      <w:r>
+        <w:rPr>
+          <w:rFonts w:hint="cs"/>
+          <w:rtl/>
+        </w:rPr>
+        <w:t xml:space="preserve"> לבין האלגוריתם שלנו </w:t>
+      </w:r>
+      <w:r>
+        <w:t>Complex</w:t>
+      </w:r>
+      <w:r>
+        <w:rPr>
+          <w:rFonts w:hint="cs"/>
+          <w:rtl/>
+        </w:rPr>
+        <w:t>. הפרש שלילי מצביע על יתרון ל-</w:t>
+      </w:r>
+      <w:r>
+        <w:t>Baseline</w:t>
+      </w:r>
+      <w:r>
+        <w:rPr>
+          <w:rFonts w:hint="cs"/>
+          <w:rtl/>
+        </w:rPr>
+        <w:t xml:space="preserve"> במספר פיתוחי הצמתים (פיתח פחות צמתים). כפי שניתן לראות הממוצע מצביע על יתרון ל-</w:t>
+      </w:r>
+      <w:r>
+        <w:t>Baseline</w:t>
+      </w:r>
+      <w:r>
+        <w:rPr>
+          <w:rFonts w:hint="cs"/>
+          <w:rtl/>
+        </w:rPr>
+        <w:t>.</w:t>
+      </w:r>
+    </w:p>
+    <w:p>
+      <w:pPr>
+        <w:bidi w:val="0"/>
+        <w:rPr>
+          <w:rtl/>
+        </w:rPr>
+      </w:pPr>
+      <w:r>
+        <w:rPr>
+          <w:rtl/>
+        </w:rPr>
+        <w:br w:type="page"/>
+      </w:r>
+      <w:bookmarkStart w:id="1" w:name="_GoBack"/>
+      <w:bookmarkEnd w:id="1"/>
+    </w:p>
+    <w:p>
+      <w:pPr>
+        <w:pStyle w:val="NoSpacing"/>
+        <w:numPr>
+          <w:ilvl w:val="1"/>
+          <w:numId w:val="6"/>
+        </w:numPr>
+        <w:rPr>
+          <w:rFonts w:hint="cs"/>
+        </w:rPr>
+      </w:pPr>
+      <w:r>
+        <w:rPr>
+          <w:rFonts w:hint="cs"/>
+          <w:rtl/>
+        </w:rPr>
+        <w:t xml:space="preserve">בניסיון להוכיח את הטענה בה </w:t>
+      </w:r>
+      <w:r>
+        <w:t>Baseline</w:t>
+      </w:r>
+      <w:r>
+        <w:rPr>
+          <w:rFonts w:hint="cs"/>
+          <w:rtl/>
+        </w:rPr>
+        <w:t xml:space="preserve"> מנצל איתחול אחד עבור מספר עדכונים, הרצנו ניסוי נוסף בו מספר העדכונים שהוחזר מ-</w:t>
+      </w:r>
+      <w:r>
+        <w:t>GetSpeedUpdates</w:t>
+      </w:r>
+      <w:r>
+        <w:rPr>
+          <w:rFonts w:hint="cs"/>
+          <w:rtl/>
+        </w:rPr>
+        <w:t xml:space="preserve"> בכל הפעלה היה אחד בלבד.</w:t>
+      </w:r>
+      <w:r>
+        <w:rPr>
+          <w:rtl/>
+        </w:rPr>
+        <w:br/>
+      </w:r>
+      <w:r>
+        <w:rPr>
+          <w:rFonts w:hint="cs"/>
+          <w:rtl/>
+        </w:rPr>
+        <w:br/>
+        <w:t>כפי שניתן לראות מ</w:t>
+      </w:r>
+      <w:r>
+        <w:rPr>
+          <w:rtl/>
+        </w:rPr>
+        <w:fldChar w:fldCharType="begin"/>
+      </w:r>
+      <w:r>
+        <w:rPr>
+          <w:rtl/>
+        </w:rPr>
+        <w:instrText xml:space="preserve"> </w:instrText>
+      </w:r>
+      <w:r>
+        <w:rPr>
+          <w:rFonts w:hint="cs"/>
+        </w:rPr>
+        <w:instrText>REF</w:instrText>
+      </w:r>
+      <w:r>
+        <w:rPr>
+          <w:rFonts w:hint="cs"/>
+          <w:rtl/>
+        </w:rPr>
+        <w:instrText xml:space="preserve"> _</w:instrText>
+      </w:r>
+      <w:r>
+        <w:rPr>
+          <w:rFonts w:hint="cs"/>
+        </w:rPr>
+        <w:instrText>Ref344990510 \h</w:instrText>
+      </w:r>
+      <w:r>
+        <w:rPr>
+          <w:rtl/>
+        </w:rPr>
+        <w:instrText xml:space="preserve"> </w:instrText>
+      </w:r>
+      <w:r>
+        <w:rPr>
+          <w:rtl/>
+        </w:rPr>
+      </w:r>
+      <w:r>
+        <w:rPr>
+          <w:rtl/>
+        </w:rPr>
+        <w:fldChar w:fldCharType="separate"/>
+      </w:r>
+      <w:r>
+        <w:rPr>
+          <w:rFonts w:hint="cs"/>
+          <w:rtl/>
+        </w:rPr>
+        <w:t>גרף</w:t>
+      </w:r>
+      <w:r>
+        <w:rPr>
+          <w:rtl/>
+        </w:rPr>
+        <w:t xml:space="preserve"> </w:t>
+      </w:r>
+      <w:r>
+        <w:rPr>
+          <w:noProof/>
+          <w:rtl/>
+        </w:rPr>
+        <w:t>2</w:t>
+      </w:r>
+      <w:r>
+        <w:rPr>
+          <w:rtl/>
+        </w:rPr>
+        <w:fldChar w:fldCharType="end"/>
+      </w:r>
+      <w:r>
+        <w:rPr>
+          <w:rFonts w:hint="cs"/>
+          <w:rtl/>
+        </w:rPr>
+        <w:t xml:space="preserve"> כאן כבר ישנו יתרון קל ל-</w:t>
+      </w:r>
+      <w:r>
+        <w:t>Complex</w:t>
+      </w:r>
+      <w:r>
+        <w:rPr>
+          <w:rFonts w:hint="cs"/>
+          <w:rtl/>
+        </w:rPr>
+        <w:t>, שכן כל עדכון מפתח מחדש רק תת-עץ בגרף ולא את כל העץ מהתחלה.</w:t>
+      </w:r>
+    </w:p>
+    <w:p>
+      <w:pPr>
+        <w:pStyle w:val="NoSpacing"/>
+        <w:numPr>
+          <w:ilvl w:val="1"/>
+          <w:numId w:val="6"/>
+        </w:numPr>
+        <w:rPr>
+          <w:rFonts w:hint="cs"/>
+        </w:rPr>
+      </w:pPr>
+    </w:p>
+    <w:p>
+      <w:pPr>
+        <w:pStyle w:val="NoSpacing"/>
+        <w:numPr>
+          <w:ilvl w:val="1"/>
+          <w:numId w:val="6"/>
+        </w:numPr>
+        <w:rPr>
+          <w:rFonts w:hint="cs"/>
+        </w:rPr>
+      </w:pPr>
+    </w:p>
+    <w:p>
+      <w:pPr>
+        <w:pStyle w:val="NoSpacing"/>
+        <w:numPr>
+          <w:ilvl w:val="1"/>
+          <w:numId w:val="6"/>
+        </w:numPr>
+        <w:rPr>
+          <w:rFonts w:hint="cs"/>
+        </w:rPr>
+      </w:pPr>
+    </w:p>
+    <w:p>
+      <w:pPr>
+        <w:pStyle w:val="NoSpacing"/>
+        <w:numPr>
+          <w:ilvl w:val="1"/>
+          <w:numId w:val="6"/>
+        </w:numPr>
+        <w:rPr>
+          <w:rFonts w:hint="cs"/>
+        </w:rPr>
+      </w:pPr>
+    </w:p>
+    <w:p>
+      <w:pPr>
+        <w:pStyle w:val="NoSpacing"/>
+        <w:numPr>
+          <w:ilvl w:val="1"/>
+          <w:numId w:val="6"/>
+        </w:numPr>
+        <w:rPr>
+          <w:rFonts w:hint="cs"/>
+        </w:rPr>
+      </w:pPr>
+    </w:p>
+    <w:p>
+      <w:pPr>
+        <w:pStyle w:val="NoSpacing"/>
+        <w:numPr>
+          <w:ilvl w:val="1"/>
+          <w:numId w:val="6"/>
+        </w:numPr>
+        <w:rPr>
+          <w:rFonts w:hint="cs"/>
+        </w:rPr>
+      </w:pPr>
+    </w:p>
+    <w:p>
+      <w:pPr>
+        <w:pStyle w:val="NoSpacing"/>
+        <w:numPr>
+          <w:ilvl w:val="1"/>
+          <w:numId w:val="6"/>
+        </w:numPr>
+        <w:rPr>
+          <w:rFonts w:hint="cs"/>
+        </w:rPr>
+      </w:pPr>
+    </w:p>
+    <w:p>
+      <w:pPr>
+        <w:pStyle w:val="NoSpacing"/>
+        <w:numPr>
+          <w:ilvl w:val="1"/>
+          <w:numId w:val="6"/>
+        </w:numPr>
+        <w:rPr>
+          <w:rFonts w:hint="cs"/>
+        </w:rPr>
+      </w:pPr>
+    </w:p>
+    <w:p>
+      <w:pPr>
+        <w:pStyle w:val="NoSpacing"/>
+        <w:numPr>
+          <w:ilvl w:val="1"/>
+          <w:numId w:val="6"/>
+        </w:numPr>
+        <w:rPr>
+          <w:rFonts w:hint="cs"/>
+        </w:rPr>
+      </w:pPr>
+    </w:p>
+    <w:p>
+      <w:pPr>
+        <w:pStyle w:val="NoSpacing"/>
+        <w:numPr>
+          <w:ilvl w:val="1"/>
+          <w:numId w:val="6"/>
+        </w:numPr>
+        <w:rPr>
+          <w:rFonts w:hint="cs"/>
+        </w:rPr>
+      </w:pPr>
+    </w:p>
+    <w:p>
+      <w:pPr>
+        <w:pStyle w:val="NoSpacing"/>
+        <w:numPr>
+          <w:ilvl w:val="1"/>
+          <w:numId w:val="6"/>
+        </w:numPr>
+        <w:rPr>
+          <w:rFonts w:hint="cs"/>
+        </w:rPr>
+      </w:pPr>
+    </w:p>
+    <w:p>
+      <w:pPr>
+        <w:pStyle w:val="NoSpacing"/>
+        <w:numPr>
+          <w:ilvl w:val="1"/>
+          <w:numId w:val="6"/>
+        </w:numPr>
+        <w:rPr>
+          <w:rFonts w:hint="cs"/>
+        </w:rPr>
+      </w:pPr>
+    </w:p>
+    <w:p>
+      <w:pPr>
+        <w:pStyle w:val="NoSpacing"/>
+        <w:numPr>
+          <w:ilvl w:val="1"/>
+          <w:numId w:val="6"/>
+        </w:numPr>
+        <w:rPr>
+          <w:rFonts w:hint="cs"/>
+        </w:rPr>
+      </w:pPr>
+    </w:p>
+    <w:p>
+      <w:pPr>
+        <w:pStyle w:val="NoSpacing"/>
+        <w:numPr>
+          <w:ilvl w:val="1"/>
+          <w:numId w:val="6"/>
+        </w:numPr>
+        <w:rPr>
+          <w:rFonts w:hint="cs"/>
+        </w:rPr>
+      </w:pPr>
+    </w:p>
+    <w:p>
+      <w:pPr>
+        <w:pStyle w:val="NoSpacing"/>
+        <w:numPr>
+          <w:ilvl w:val="1"/>
+          <w:numId w:val="6"/>
+        </w:numPr>
+        <w:rPr>
+          <w:rFonts w:hint="cs"/>
+        </w:rPr>
+      </w:pPr>
+    </w:p>
+    <w:p>
+      <w:pPr>
+        <w:pStyle w:val="NoSpacing"/>
+        <w:numPr>
+          <w:ilvl w:val="1"/>
+          <w:numId w:val="6"/>
+        </w:numPr>
+        <w:rPr>
+          <w:rFonts w:hint="cs"/>
+        </w:rPr>
+      </w:pPr>
+    </w:p>
+    <w:p>
+      <w:pPr>
+        <w:pStyle w:val="NoSpacing"/>
+        <w:numPr>
+          <w:ilvl w:val="1"/>
+          <w:numId w:val="6"/>
+        </w:numPr>
+        <w:rPr>
+          <w:rFonts w:hint="cs"/>
+        </w:rPr>
+      </w:pPr>
+    </w:p>
+    <w:p>
+      <w:pPr>
+        <w:pStyle w:val="NoSpacing"/>
+        <w:ind w:left="1440"/>
+        <w:rPr>
+          <w:rFonts w:hint="cs"/>
+          <w:rtl/>
+        </w:rPr>
+      </w:pPr>
+      <w:r>
+        <w:rPr>
+          <w:noProof/>
+        </w:rPr>
+        <w:drawing>
+          <wp:anchor distT="0" distB="0" distL="114300" distR="114300" simplePos="0" relativeHeight="251692544" behindDoc="1" locked="0" layoutInCell="1" allowOverlap="1" wp14:anchorId="4BC64B2E" wp14:editId="57A21393">
+            <wp:simplePos x="0" y="0"/>
+            <wp:positionH relativeFrom="column">
+              <wp:posOffset>352425</wp:posOffset>
+            </wp:positionH>
+            <wp:positionV relativeFrom="page">
+              <wp:posOffset>2009775</wp:posOffset>
+            </wp:positionV>
+            <wp:extent cx="4572000" cy="2743200"/>
+            <wp:effectExtent l="0" t="0" r="0" b="0"/>
+            <wp:wrapSquare wrapText="bothSides"/>
+            <wp:docPr id="2" name="Chart 2"/>
+            <wp:cNvGraphicFramePr/>
+            <a:graphic xmlns:a="http://schemas.openxmlformats.org/drawingml/2006/main">
+              <a:graphicData uri="http://schemas.openxmlformats.org/drawingml/2006/chart">
+                <c:chart xmlns:c="http://schemas.openxmlformats.org/drawingml/2006/chart" xmlns:r="http://schemas.openxmlformats.org/officeDocument/2006/relationships" r:id="rId7"/>
+              </a:graphicData>
+            </a:graphic>
+            <wp14:sizeRelH relativeFrom="margin">
+              <wp14:pctWidth>0</wp14:pctWidth>
+            </wp14:sizeRelH>
+            <wp14:sizeRelV relativeFrom="margin">
+              <wp14:pctHeight>0</wp14:pctHeight>
+            </wp14:sizeRelV>
+          </wp:anchor>
+        </w:drawing>
+      </w:r>
+      <w:r>
+        <w:rPr>
+          <w:noProof/>
+        </w:rPr>
+        <w:pict w14:anchorId="5702B6C5">
+          <v:shape id="_x0000_s1028" type="#_x0000_t202" style="position:absolute;left:0;text-align:left;margin-left:27.75pt;margin-top:12.75pt;width:5in;height:21pt;z-index:251667456;mso-position-horizontal-relative:text;mso-position-vertical-relative:line" stroked="f">
+            <v:textbox style="mso-next-textbox:#_x0000_s1028;mso-fit-shape-to-text:t" inset="0,0,0,0">
+              <w:txbxContent>
+                <w:p>
+                  <w:pPr>
+                    <w:pStyle w:val="Caption"/>
+                  </w:pPr>
+                  <w:bookmarkStart w:id="2" w:name="_Ref344990510"/>
+                  <w:r>
+                    <w:rPr>
+                      <w:rFonts w:hint="cs"/>
+                      <w:rtl/>
+                    </w:rPr>
+                    <w:t>גרף</w:t>
+                  </w:r>
+                  <w:r>
+                    <w:rPr>
+                      <w:rtl/>
+                    </w:rPr>
+                    <w:t xml:space="preserve"> </w:t>
+                  </w:r>
+                  <w:r>
+                    <w:rPr>
+                      <w:rtl/>
+                    </w:rPr>
+                    <w:fldChar w:fldCharType="begin"/>
+                  </w:r>
+                  <w:r>
+                    <w:rPr>
+                      <w:rtl/>
+                    </w:rPr>
+                    <w:instrText xml:space="preserve"> </w:instrText>
+                  </w:r>
+                  <w:r>
+                    <w:instrText>SEQ</w:instrText>
+                  </w:r>
+                  <w:r>
+                    <w:rPr>
+                      <w:rtl/>
+                    </w:rPr>
+                    <w:instrText xml:space="preserve"> גרף \* </w:instrText>
+                  </w:r>
+                  <w:r>
+                    <w:instrText>ARABIC</w:instrText>
+                  </w:r>
+                  <w:r>
+                    <w:rPr>
+                      <w:rtl/>
+                    </w:rPr>
+                    <w:instrText xml:space="preserve"> </w:instrText>
+                  </w:r>
+                  <w:r>
+                    <w:rPr>
+                      <w:rtl/>
+                    </w:rPr>
+                    <w:fldChar w:fldCharType="separate"/>
+                  </w:r>
+                  <w:r>
+                    <w:rPr>
+                      <w:noProof/>
+                      <w:rtl/>
+                    </w:rPr>
+                    <w:t>2</w:t>
+                  </w:r>
+                  <w:r>
+                    <w:rPr>
+                      <w:rtl/>
+                    </w:rPr>
+                    <w:fldChar w:fldCharType="end"/>
+                  </w:r>
+                  <w:r>
+                    <w:rPr>
+                      <w:rFonts w:hint="cs"/>
+                      <w:rtl/>
+                    </w:rPr>
+                    <w:t xml:space="preserve">הפרש פיתוחי הצמתים בין </w:t>
+                  </w:r>
+                  <w:r>
+                    <w:t>Baseline</w:t>
+                  </w:r>
+                  <w:r>
+                    <w:rPr>
+                      <w:rFonts w:hint="cs"/>
+                      <w:rtl/>
+                    </w:rPr>
+                    <w:t xml:space="preserve"> ו-</w:t>
+                  </w:r>
+                  <w:r>
+                    <w:t>Complex</w:t>
+                  </w:r>
+                  <w:r>
+                    <w:rPr>
+                      <w:rFonts w:hint="cs"/>
+                      <w:rtl/>
+                    </w:rPr>
+                    <w:t>, קשת אחת לעדכון</w:t>
+                  </w:r>
+                  <w:bookmarkEnd w:id="2"/>
+                </w:p>
+              </w:txbxContent>
+            </v:textbox>
+            <w10:wrap type="topAndBottom"/>
+          </v:shape>
+        </w:pict>
+      </w:r>
+    </w:p>
+    <w:p>
+      <w:pPr>
+        <w:pStyle w:val="NoSpacing"/>
+        <w:ind w:left="1440"/>
+        <w:rPr>
+          <w:rFonts w:hint="cs"/>
+          <w:rtl/>
+        </w:rPr>
+      </w:pPr>
+    </w:p>
+    <w:p>
+      <w:pPr>
+        <w:pStyle w:val="NoSpacing"/>
+        <w:ind w:left="1440"/>
+        <w:rPr>
+          <w:rFonts w:hint="cs"/>
+          <w:rtl/>
+        </w:rPr>
+      </w:pPr>
+      <w:r>
+        <w:rPr>
+          <w:rFonts w:hint="cs"/>
+          <w:rtl/>
+        </w:rPr>
+        <w:t>נציין רק שההפרשים הנ"ל הם לרוב זעומים יחסית למספר הצמתים הכולל שפותח בכל אלגוריתם, ולרוב מסתכמים בכ-</w:t>
+      </w:r>
+      <w:r>
+        <w:t>0.05-0.01%</w:t>
+      </w:r>
+      <w:r>
+        <w:rPr>
+          <w:rFonts w:hint="cs"/>
+          <w:rtl/>
+        </w:rPr>
+        <w:t xml:space="preserve"> מכלל הצמתים שמפותחים. הסיבה לכך היא ההגבלה על מספר הקשתות שמתעדכנות (10) הינה קטנה במיוחד ביחס לאורך המסלול הממוצע</w:t>
+      </w:r>
+      <w:r>
+        <w:rPr>
+          <w:rFonts w:hint="cs"/>
+          <w:rtl/>
+        </w:rPr>
+        <w:t xml:space="preserve">. כנראה שעבור מספר הגרלות רב יותר הטרנד יהיה יותר ברור לטובת </w:t>
+      </w:r>
+      <w:r>
+        <w:t>Complex</w:t>
+      </w:r>
+      <w:r>
+        <w:rPr>
+          <w:rFonts w:hint="cs"/>
+          <w:rtl/>
+        </w:rPr>
+        <w:t>.</w:t>
+      </w:r>
+    </w:p>
+    <w:p>
+      <w:pPr>
+        <w:pStyle w:val="NoSpacing"/>
+        <w:rPr>
+          <w:rFonts w:hint="cs"/>
+          <w:rtl/>
+        </w:rPr>
+      </w:pPr>
+    </w:p>
+    <w:p>
+      <w:pPr>
+        <w:pStyle w:val="NoSpacing"/>
+        <w:rPr>
+          <w:rFonts w:hint="cs"/>
+          <w:rtl/>
+        </w:rPr>
+      </w:pPr>
+    </w:p>
+    <w:p>
+      <w:pPr>
+        <w:pStyle w:val="NoSpacing"/>
+        <w:rPr>
+          <w:rFonts w:hint="cs"/>
+          <w:rtl/>
+        </w:rPr>
+      </w:pPr>
+    </w:p>
+    <w:p>
+      <w:pPr>
+        <w:pStyle w:val="NoSpacing"/>
+        <w:rPr>
+          <w:rFonts w:hint="cs"/>
+          <w:rtl/>
+        </w:rPr>
+      </w:pPr>
+    </w:p>
+    <w:p>
+      <w:pPr>
+        <w:pStyle w:val="NoSpacing"/>
+        <w:rPr>
+          <w:rFonts w:hint="cs"/>
+          <w:rtl/>
+        </w:rPr>
+      </w:pPr>
+    </w:p>
+    <w:p>
+      <w:pPr>
+        <w:pStyle w:val="NoSpacing"/>
+        <w:rPr>
+          <w:rFonts w:hint="cs"/>
+          <w:rtl/>
+        </w:rPr>
+      </w:pPr>
     </w:p>
     <w:p>
       <w:pPr>
@@ -1317,6 +2979,95 @@
       </w:pPr>
     </w:lvl>
   </w:abstractNum>
+  <w:abstractNum w:abstractNumId="5">
+    <w:nsid w:val="73141DED"/>
+    <w:multiLevelType w:val="hybridMultilevel"/>
+    <w:tmpl w:val="7AF6B9AC"/>
+    <w:lvl w:ilvl="0" w:tplc="0409000F">
+      <w:start w:val="1"/>
+      <w:numFmt w:val="decimal"/>
+      <w:lvlText w:val="%1."/>
+      <w:lvlJc w:val="left"/>
+      <w:pPr>
+        <w:ind w:left="720" w:hanging="360"/>
+      </w:pPr>
+      <w:rPr>
+        <w:rFonts w:hint="default"/>
+      </w:rPr>
+    </w:lvl>
+    <w:lvl w:ilvl="1" w:tplc="04090019">
+      <w:start w:val="1"/>
+      <w:numFmt w:val="lowerLetter"/>
+      <w:lvlText w:val="%2."/>
+      <w:lvlJc w:val="left"/>
+      <w:pPr>
+        <w:ind w:left="1440" w:hanging="360"/>
+      </w:pPr>
+    </w:lvl>
+    <w:lvl w:ilvl="2" w:tplc="0409001B">
+      <w:start w:val="1"/>
+      <w:numFmt w:val="lowerRoman"/>
+      <w:lvlText w:val="%3."/>
+      <w:lvlJc w:val="right"/>
+      <w:pPr>
+        <w:ind w:left="2160" w:hanging="180"/>
+      </w:pPr>
+    </w:lvl>
+    <w:lvl w:ilvl="3" w:tplc="0409000F" w:tentative="1">
+      <w:start w:val="1"/>
+      <w:numFmt w:val="decimal"/>
+      <w:lvlText w:val="%4."/>
+      <w:lvlJc w:val="left"/>
+      <w:pPr>
+        <w:ind w:left="2880" w:hanging="360"/>
+      </w:pPr>
+    </w:lvl>
+    <w:lvl w:ilvl="4" w:tplc="04090019" w:tentative="1">
+      <w:start w:val="1"/>
+      <w:numFmt w:val="lowerLetter"/>
+      <w:lvlText w:val="%5."/>
+      <w:lvlJc w:val="left"/>
+      <w:pPr>
+        <w:ind w:left="3600" w:hanging="360"/>
+      </w:pPr>
+    </w:lvl>
+    <w:lvl w:ilvl="5" w:tplc="0409001B" w:tentative="1">
+      <w:start w:val="1"/>
+      <w:numFmt w:val="lowerRoman"/>
+      <w:lvlText w:val="%6."/>
+      <w:lvlJc w:val="right"/>
+      <w:pPr>
+        <w:ind w:left="4320" w:hanging="180"/>
+      </w:pPr>
+    </w:lvl>
+    <w:lvl w:ilvl="6" w:tplc="0409000F" w:tentative="1">
+      <w:start w:val="1"/>
+      <w:numFmt w:val="decimal"/>
+      <w:lvlText w:val="%7."/>
+      <w:lvlJc w:val="left"/>
+      <w:pPr>
+        <w:ind w:left="5040" w:hanging="360"/>
+      </w:pPr>
+    </w:lvl>
+    <w:lvl w:ilvl="7" w:tplc="04090019" w:tentative="1">
+      <w:start w:val="1"/>
+      <w:numFmt w:val="lowerLetter"/>
+      <w:lvlText w:val="%8."/>
+      <w:lvlJc w:val="left"/>
+      <w:pPr>
+        <w:ind w:left="5760" w:hanging="360"/>
+      </w:pPr>
+    </w:lvl>
+    <w:lvl w:ilvl="8" w:tplc="0409001B" w:tentative="1">
+      <w:start w:val="1"/>
+      <w:numFmt w:val="lowerRoman"/>
+      <w:lvlText w:val="%9."/>
+      <w:lvlJc w:val="right"/>
+      <w:pPr>
+        <w:ind w:left="6480" w:hanging="180"/>
+      </w:pPr>
+    </w:lvl>
+  </w:abstractNum>
   <w:num w:numId="1">
     <w:abstractNumId w:val="1"/>
   </w:num>
@@ -1331,6 +3082,9 @@
   </w:num>
   <w:num w:numId="5">
     <w:abstractNumId w:val="4"/>
+  </w:num>
+  <w:num w:numId="6">
+    <w:abstractNumId w:val="5"/>
   </w:num>
 </w:numbering>
 </file>
@@ -1733,6 +3487,49 @@
       <w:bidi/>
     </w:pPr>
   </w:style>
+  <w:style w:type="paragraph" w:styleId="Heading1">
+    <w:name w:val="heading 1"/>
+    <w:basedOn w:val="Normal"/>
+    <w:next w:val="Normal"/>
+    <w:link w:val="Heading1Char"/>
+    <w:uiPriority w:val="9"/>
+    <w:qFormat/>
+    <w:rsid w:val="00800132"/>
+    <w:pPr>
+      <w:keepNext/>
+      <w:keepLines/>
+      <w:spacing w:before="240" w:after="0"/>
+      <w:outlineLvl w:val="0"/>
+    </w:pPr>
+    <w:rPr>
+      <w:rFonts w:asciiTheme="majorHAnsi" w:eastAsiaTheme="majorEastAsia" w:hAnsiTheme="majorHAnsi" w:cstheme="majorBidi"/>
+      <w:color w:val="365F91" w:themeColor="accent1" w:themeShade="BF"/>
+      <w:sz w:val="32"/>
+      <w:szCs w:val="32"/>
+    </w:rPr>
+  </w:style>
+  <w:style w:type="paragraph" w:styleId="Heading2">
+    <w:name w:val="heading 2"/>
+    <w:basedOn w:val="Normal"/>
+    <w:next w:val="Normal"/>
+    <w:link w:val="Heading2Char"/>
+    <w:uiPriority w:val="9"/>
+    <w:unhideWhenUsed/>
+    <w:qFormat/>
+    <w:rsid w:val="00800132"/>
+    <w:pPr>
+      <w:keepNext/>
+      <w:keepLines/>
+      <w:spacing w:before="160" w:after="0"/>
+      <w:outlineLvl w:val="1"/>
+    </w:pPr>
+    <w:rPr>
+      <w:rFonts w:asciiTheme="majorHAnsi" w:eastAsiaTheme="majorEastAsia" w:hAnsiTheme="majorHAnsi" w:cstheme="majorBidi"/>
+      <w:color w:val="365F91" w:themeColor="accent1" w:themeShade="BF"/>
+      <w:sz w:val="26"/>
+      <w:szCs w:val="26"/>
+    </w:rPr>
+  </w:style>
   <w:style w:type="character" w:default="1" w:styleId="DefaultParagraphFont">
     <w:name w:val="Default Paragraph Font"/>
     <w:uiPriority w:val="1"/>
@@ -1821,7 +3618,2064 @@
       <w:spacing w:after="0" w:line="240" w:lineRule="auto"/>
     </w:pPr>
   </w:style>
+  <w:style w:type="character" w:customStyle="1" w:styleId="Heading1Char">
+    <w:name w:val="Heading 1 Char"/>
+    <w:basedOn w:val="DefaultParagraphFont"/>
+    <w:link w:val="Heading1"/>
+    <w:uiPriority w:val="9"/>
+    <w:rsid w:val="00800132"/>
+    <w:rPr>
+      <w:rFonts w:asciiTheme="majorHAnsi" w:eastAsiaTheme="majorEastAsia" w:hAnsiTheme="majorHAnsi" w:cstheme="majorBidi"/>
+      <w:color w:val="365F91" w:themeColor="accent1" w:themeShade="BF"/>
+      <w:sz w:val="32"/>
+      <w:szCs w:val="32"/>
+    </w:rPr>
+  </w:style>
+  <w:style w:type="character" w:customStyle="1" w:styleId="Heading2Char">
+    <w:name w:val="Heading 2 Char"/>
+    <w:basedOn w:val="DefaultParagraphFont"/>
+    <w:link w:val="Heading2"/>
+    <w:uiPriority w:val="9"/>
+    <w:rsid w:val="00800132"/>
+    <w:rPr>
+      <w:rFonts w:asciiTheme="majorHAnsi" w:eastAsiaTheme="majorEastAsia" w:hAnsiTheme="majorHAnsi" w:cstheme="majorBidi"/>
+      <w:color w:val="365F91" w:themeColor="accent1" w:themeShade="BF"/>
+      <w:sz w:val="26"/>
+      <w:szCs w:val="26"/>
+    </w:rPr>
+  </w:style>
+  <w:style w:type="paragraph" w:styleId="Caption">
+    <w:name w:val="caption"/>
+    <w:basedOn w:val="Normal"/>
+    <w:next w:val="Normal"/>
+    <w:uiPriority w:val="35"/>
+    <w:unhideWhenUsed/>
+    <w:qFormat/>
+    <w:rsid w:val="000C02C4"/>
+    <w:pPr>
+      <w:spacing w:line="240" w:lineRule="auto"/>
+    </w:pPr>
+    <w:rPr>
+      <w:i/>
+      <w:iCs/>
+      <w:color w:val="1F497D" w:themeColor="text2"/>
+      <w:sz w:val="18"/>
+      <w:szCs w:val="18"/>
+    </w:rPr>
+  </w:style>
 </w:styles>
+</file>
+
+<file path=word/charts/chart1.xml><?xml version="1.0" encoding="utf-8"?>
+<c:chartSpace xmlns:c="http://schemas.openxmlformats.org/drawingml/2006/chart" xmlns:a="http://schemas.openxmlformats.org/drawingml/2006/main" xmlns:r="http://schemas.openxmlformats.org/officeDocument/2006/relationships">
+  <c:date1904 val="0"/>
+  <c:lang val="en-US"/>
+  <c:roundedCorners val="0"/>
+  <mc:AlternateContent xmlns:mc="http://schemas.openxmlformats.org/markup-compatibility/2006">
+    <mc:Choice xmlns:c14="http://schemas.microsoft.com/office/drawing/2007/8/2/chart" Requires="c14">
+      <c14:style val="102"/>
+    </mc:Choice>
+    <mc:Fallback>
+      <c:style val="2"/>
+    </mc:Fallback>
+  </mc:AlternateContent>
+  <c:chart>
+    <c:title>
+      <c:tx>
+        <c:rich>
+          <a:bodyPr rot="0" spcFirstLastPara="1" vertOverflow="ellipsis" vert="horz" wrap="square" anchor="ctr" anchorCtr="1"/>
+          <a:lstStyle/>
+          <a:p>
+            <a:pPr>
+              <a:defRPr sz="1400" b="0" i="0" u="none" strike="noStrike" kern="1200" spc="0" baseline="0">
+                <a:solidFill>
+                  <a:schemeClr val="tx1">
+                    <a:lumMod val="65000"/>
+                    <a:lumOff val="35000"/>
+                  </a:schemeClr>
+                </a:solidFill>
+                <a:latin typeface="+mn-lt"/>
+                <a:ea typeface="+mn-ea"/>
+                <a:cs typeface="+mn-cs"/>
+              </a:defRPr>
+            </a:pPr>
+            <a:r>
+              <a:rPr lang="en-US"/>
+              <a:t>Gap between total number of expands</a:t>
+            </a:r>
+          </a:p>
+        </c:rich>
+      </c:tx>
+      <c:layout/>
+      <c:overlay val="0"/>
+      <c:spPr>
+        <a:noFill/>
+        <a:ln>
+          <a:noFill/>
+        </a:ln>
+        <a:effectLst/>
+      </c:spPr>
+      <c:txPr>
+        <a:bodyPr rot="0" spcFirstLastPara="1" vertOverflow="ellipsis" vert="horz" wrap="square" anchor="ctr" anchorCtr="1"/>
+        <a:lstStyle/>
+        <a:p>
+          <a:pPr>
+            <a:defRPr sz="1400" b="0" i="0" u="none" strike="noStrike" kern="1200" spc="0" baseline="0">
+              <a:solidFill>
+                <a:schemeClr val="tx1">
+                  <a:lumMod val="65000"/>
+                  <a:lumOff val="35000"/>
+                </a:schemeClr>
+              </a:solidFill>
+              <a:latin typeface="+mn-lt"/>
+              <a:ea typeface="+mn-ea"/>
+              <a:cs typeface="+mn-cs"/>
+            </a:defRPr>
+          </a:pPr>
+          <a:endParaRPr lang="en-US"/>
+        </a:p>
+      </c:txPr>
+    </c:title>
+    <c:autoTitleDeleted val="0"/>
+    <c:plotArea>
+      <c:layout/>
+      <c:barChart>
+        <c:barDir val="col"/>
+        <c:grouping val="clustered"/>
+        <c:varyColors val="0"/>
+        <c:ser>
+          <c:idx val="0"/>
+          <c:order val="0"/>
+          <c:tx>
+            <c:strRef>
+              <c:f>results_6!$R$2</c:f>
+              <c:strCache>
+                <c:ptCount val="1"/>
+                <c:pt idx="0">
+                  <c:v>Diff expends</c:v>
+                </c:pt>
+              </c:strCache>
+            </c:strRef>
+          </c:tx>
+          <c:spPr>
+            <a:solidFill>
+              <a:schemeClr val="accent1"/>
+            </a:solidFill>
+            <a:ln>
+              <a:noFill/>
+            </a:ln>
+            <a:effectLst/>
+          </c:spPr>
+          <c:invertIfNegative val="0"/>
+          <c:val>
+            <c:numRef>
+              <c:f>results_6!$R$3:$R$27</c:f>
+              <c:numCache>
+                <c:formatCode>General</c:formatCode>
+                <c:ptCount val="25"/>
+                <c:pt idx="0">
+                  <c:v>-49</c:v>
+                </c:pt>
+                <c:pt idx="1">
+                  <c:v>-22</c:v>
+                </c:pt>
+                <c:pt idx="2">
+                  <c:v>-6</c:v>
+                </c:pt>
+                <c:pt idx="3">
+                  <c:v>17</c:v>
+                </c:pt>
+                <c:pt idx="4">
+                  <c:v>-7</c:v>
+                </c:pt>
+                <c:pt idx="5">
+                  <c:v>-105</c:v>
+                </c:pt>
+                <c:pt idx="6">
+                  <c:v>7</c:v>
+                </c:pt>
+                <c:pt idx="7">
+                  <c:v>-160</c:v>
+                </c:pt>
+                <c:pt idx="8">
+                  <c:v>-25</c:v>
+                </c:pt>
+                <c:pt idx="9">
+                  <c:v>-49</c:v>
+                </c:pt>
+                <c:pt idx="10">
+                  <c:v>-2</c:v>
+                </c:pt>
+                <c:pt idx="11">
+                  <c:v>-35</c:v>
+                </c:pt>
+                <c:pt idx="12">
+                  <c:v>21</c:v>
+                </c:pt>
+                <c:pt idx="13">
+                  <c:v>0</c:v>
+                </c:pt>
+                <c:pt idx="14">
+                  <c:v>-114</c:v>
+                </c:pt>
+                <c:pt idx="15">
+                  <c:v>-619</c:v>
+                </c:pt>
+                <c:pt idx="16">
+                  <c:v>-394</c:v>
+                </c:pt>
+                <c:pt idx="17">
+                  <c:v>-119</c:v>
+                </c:pt>
+                <c:pt idx="18">
+                  <c:v>31</c:v>
+                </c:pt>
+                <c:pt idx="19">
+                  <c:v>-42</c:v>
+                </c:pt>
+                <c:pt idx="20">
+                  <c:v>-184</c:v>
+                </c:pt>
+                <c:pt idx="21">
+                  <c:v>-18</c:v>
+                </c:pt>
+                <c:pt idx="22">
+                  <c:v>-68</c:v>
+                </c:pt>
+                <c:pt idx="23">
+                  <c:v>-16</c:v>
+                </c:pt>
+                <c:pt idx="24">
+                  <c:v>-61</c:v>
+                </c:pt>
+              </c:numCache>
+            </c:numRef>
+          </c:val>
+        </c:ser>
+        <c:dLbls>
+          <c:showLegendKey val="0"/>
+          <c:showVal val="0"/>
+          <c:showCatName val="0"/>
+          <c:showSerName val="0"/>
+          <c:showPercent val="0"/>
+          <c:showBubbleSize val="0"/>
+        </c:dLbls>
+        <c:gapWidth val="219"/>
+        <c:overlap val="-27"/>
+        <c:axId val="442200968"/>
+        <c:axId val="552618440"/>
+      </c:barChart>
+      <c:catAx>
+        <c:axId val="442200968"/>
+        <c:scaling>
+          <c:orientation val="minMax"/>
+        </c:scaling>
+        <c:delete val="0"/>
+        <c:axPos val="b"/>
+        <c:title>
+          <c:tx>
+            <c:rich>
+              <a:bodyPr rot="0" spcFirstLastPara="1" vertOverflow="ellipsis" vert="horz" wrap="square" anchor="ctr" anchorCtr="1"/>
+              <a:lstStyle/>
+              <a:p>
+                <a:pPr>
+                  <a:defRPr sz="1000" b="0" i="0" u="none" strike="noStrike" kern="1200" baseline="0">
+                    <a:solidFill>
+                      <a:schemeClr val="tx1">
+                        <a:lumMod val="65000"/>
+                        <a:lumOff val="35000"/>
+                      </a:schemeClr>
+                    </a:solidFill>
+                    <a:latin typeface="+mn-lt"/>
+                    <a:ea typeface="+mn-ea"/>
+                    <a:cs typeface="+mn-cs"/>
+                  </a:defRPr>
+                </a:pPr>
+                <a:r>
+                  <a:rPr lang="en-US"/>
+                  <a:t>Experiments</a:t>
+                </a:r>
+              </a:p>
+            </c:rich>
+          </c:tx>
+          <c:layout/>
+          <c:overlay val="0"/>
+          <c:spPr>
+            <a:noFill/>
+            <a:ln>
+              <a:noFill/>
+            </a:ln>
+            <a:effectLst/>
+          </c:spPr>
+          <c:txPr>
+            <a:bodyPr rot="0" spcFirstLastPara="1" vertOverflow="ellipsis" vert="horz" wrap="square" anchor="ctr" anchorCtr="1"/>
+            <a:lstStyle/>
+            <a:p>
+              <a:pPr>
+                <a:defRPr sz="1000" b="0" i="0" u="none" strike="noStrike" kern="1200" baseline="0">
+                  <a:solidFill>
+                    <a:schemeClr val="tx1">
+                      <a:lumMod val="65000"/>
+                      <a:lumOff val="35000"/>
+                    </a:schemeClr>
+                  </a:solidFill>
+                  <a:latin typeface="+mn-lt"/>
+                  <a:ea typeface="+mn-ea"/>
+                  <a:cs typeface="+mn-cs"/>
+                </a:defRPr>
+              </a:pPr>
+              <a:endParaRPr lang="en-US"/>
+            </a:p>
+          </c:txPr>
+        </c:title>
+        <c:numFmt formatCode="General" sourceLinked="1"/>
+        <c:majorTickMark val="none"/>
+        <c:minorTickMark val="none"/>
+        <c:tickLblPos val="nextTo"/>
+        <c:spPr>
+          <a:noFill/>
+          <a:ln w="9525" cap="flat" cmpd="sng" algn="ctr">
+            <a:solidFill>
+              <a:schemeClr val="tx1">
+                <a:lumMod val="15000"/>
+                <a:lumOff val="85000"/>
+              </a:schemeClr>
+            </a:solidFill>
+            <a:round/>
+          </a:ln>
+          <a:effectLst/>
+        </c:spPr>
+        <c:txPr>
+          <a:bodyPr rot="-60000000" spcFirstLastPara="1" vertOverflow="ellipsis" vert="horz" wrap="square" anchor="ctr" anchorCtr="1"/>
+          <a:lstStyle/>
+          <a:p>
+            <a:pPr>
+              <a:defRPr sz="900" b="0" i="0" u="none" strike="noStrike" kern="1200" baseline="0">
+                <a:solidFill>
+                  <a:schemeClr val="tx1">
+                    <a:lumMod val="65000"/>
+                    <a:lumOff val="35000"/>
+                  </a:schemeClr>
+                </a:solidFill>
+                <a:latin typeface="+mn-lt"/>
+                <a:ea typeface="+mn-ea"/>
+                <a:cs typeface="+mn-cs"/>
+              </a:defRPr>
+            </a:pPr>
+            <a:endParaRPr lang="en-US"/>
+          </a:p>
+        </c:txPr>
+        <c:crossAx val="552618440"/>
+        <c:crosses val="autoZero"/>
+        <c:auto val="1"/>
+        <c:lblAlgn val="ctr"/>
+        <c:lblOffset val="100"/>
+        <c:noMultiLvlLbl val="0"/>
+      </c:catAx>
+      <c:valAx>
+        <c:axId val="552618440"/>
+        <c:scaling>
+          <c:orientation val="minMax"/>
+        </c:scaling>
+        <c:delete val="0"/>
+        <c:axPos val="l"/>
+        <c:majorGridlines>
+          <c:spPr>
+            <a:ln w="9525" cap="flat" cmpd="sng" algn="ctr">
+              <a:solidFill>
+                <a:schemeClr val="tx1">
+                  <a:lumMod val="15000"/>
+                  <a:lumOff val="85000"/>
+                </a:schemeClr>
+              </a:solidFill>
+              <a:round/>
+            </a:ln>
+            <a:effectLst/>
+          </c:spPr>
+        </c:majorGridlines>
+        <c:title>
+          <c:tx>
+            <c:rich>
+              <a:bodyPr rot="-5400000" spcFirstLastPara="1" vertOverflow="ellipsis" vert="horz" wrap="square" anchor="ctr" anchorCtr="1"/>
+              <a:lstStyle/>
+              <a:p>
+                <a:pPr>
+                  <a:defRPr sz="1000" b="0" i="0" u="none" strike="noStrike" kern="1200" baseline="0">
+                    <a:solidFill>
+                      <a:schemeClr val="tx1">
+                        <a:lumMod val="65000"/>
+                        <a:lumOff val="35000"/>
+                      </a:schemeClr>
+                    </a:solidFill>
+                    <a:latin typeface="+mn-lt"/>
+                    <a:ea typeface="+mn-ea"/>
+                    <a:cs typeface="+mn-cs"/>
+                  </a:defRPr>
+                </a:pPr>
+                <a:r>
+                  <a:rPr lang="en-US" sz="900" b="0" i="0" baseline="0">
+                    <a:effectLst/>
+                  </a:rPr>
+                  <a:t>#Expands(Complex) - #Expends(Baseline)</a:t>
+                </a:r>
+                <a:endParaRPr lang="en-US" sz="900">
+                  <a:effectLst/>
+                </a:endParaRPr>
+              </a:p>
+            </c:rich>
+          </c:tx>
+          <c:layout/>
+          <c:overlay val="0"/>
+          <c:spPr>
+            <a:noFill/>
+            <a:ln>
+              <a:noFill/>
+            </a:ln>
+            <a:effectLst/>
+          </c:spPr>
+          <c:txPr>
+            <a:bodyPr rot="-5400000" spcFirstLastPara="1" vertOverflow="ellipsis" vert="horz" wrap="square" anchor="ctr" anchorCtr="1"/>
+            <a:lstStyle/>
+            <a:p>
+              <a:pPr>
+                <a:defRPr sz="1000" b="0" i="0" u="none" strike="noStrike" kern="1200" baseline="0">
+                  <a:solidFill>
+                    <a:schemeClr val="tx1">
+                      <a:lumMod val="65000"/>
+                      <a:lumOff val="35000"/>
+                    </a:schemeClr>
+                  </a:solidFill>
+                  <a:latin typeface="+mn-lt"/>
+                  <a:ea typeface="+mn-ea"/>
+                  <a:cs typeface="+mn-cs"/>
+                </a:defRPr>
+              </a:pPr>
+              <a:endParaRPr lang="en-US"/>
+            </a:p>
+          </c:txPr>
+        </c:title>
+        <c:numFmt formatCode="General" sourceLinked="1"/>
+        <c:majorTickMark val="none"/>
+        <c:minorTickMark val="none"/>
+        <c:tickLblPos val="nextTo"/>
+        <c:spPr>
+          <a:noFill/>
+          <a:ln>
+            <a:noFill/>
+          </a:ln>
+          <a:effectLst/>
+        </c:spPr>
+        <c:txPr>
+          <a:bodyPr rot="-60000000" spcFirstLastPara="1" vertOverflow="ellipsis" vert="horz" wrap="square" anchor="ctr" anchorCtr="1"/>
+          <a:lstStyle/>
+          <a:p>
+            <a:pPr>
+              <a:defRPr sz="900" b="0" i="0" u="none" strike="noStrike" kern="1200" baseline="0">
+                <a:solidFill>
+                  <a:schemeClr val="tx1">
+                    <a:lumMod val="65000"/>
+                    <a:lumOff val="35000"/>
+                  </a:schemeClr>
+                </a:solidFill>
+                <a:latin typeface="+mn-lt"/>
+                <a:ea typeface="+mn-ea"/>
+                <a:cs typeface="+mn-cs"/>
+              </a:defRPr>
+            </a:pPr>
+            <a:endParaRPr lang="en-US"/>
+          </a:p>
+        </c:txPr>
+        <c:crossAx val="442200968"/>
+        <c:crosses val="autoZero"/>
+        <c:crossBetween val="between"/>
+      </c:valAx>
+      <c:spPr>
+        <a:noFill/>
+        <a:ln>
+          <a:noFill/>
+        </a:ln>
+        <a:effectLst/>
+      </c:spPr>
+    </c:plotArea>
+    <c:plotVisOnly val="1"/>
+    <c:dispBlanksAs val="gap"/>
+    <c:showDLblsOverMax val="0"/>
+  </c:chart>
+  <c:spPr>
+    <a:solidFill>
+      <a:schemeClr val="bg1"/>
+    </a:solidFill>
+    <a:ln w="9525" cap="flat" cmpd="sng" algn="ctr">
+      <a:solidFill>
+        <a:schemeClr val="tx1">
+          <a:lumMod val="15000"/>
+          <a:lumOff val="85000"/>
+        </a:schemeClr>
+      </a:solidFill>
+      <a:round/>
+    </a:ln>
+    <a:effectLst/>
+  </c:spPr>
+  <c:txPr>
+    <a:bodyPr/>
+    <a:lstStyle/>
+    <a:p>
+      <a:pPr>
+        <a:defRPr/>
+      </a:pPr>
+      <a:endParaRPr lang="en-US"/>
+    </a:p>
+  </c:txPr>
+  <c:externalData r:id="rId3">
+    <c:autoUpdate val="0"/>
+  </c:externalData>
+</c:chartSpace>
+</file>
+
+<file path=word/charts/chart2.xml><?xml version="1.0" encoding="utf-8"?>
+<c:chartSpace xmlns:c="http://schemas.openxmlformats.org/drawingml/2006/chart" xmlns:a="http://schemas.openxmlformats.org/drawingml/2006/main" xmlns:r="http://schemas.openxmlformats.org/officeDocument/2006/relationships">
+  <c:date1904 val="0"/>
+  <c:lang val="en-US"/>
+  <c:roundedCorners val="0"/>
+  <mc:AlternateContent xmlns:mc="http://schemas.openxmlformats.org/markup-compatibility/2006">
+    <mc:Choice xmlns:c14="http://schemas.microsoft.com/office/drawing/2007/8/2/chart" Requires="c14">
+      <c14:style val="102"/>
+    </mc:Choice>
+    <mc:Fallback>
+      <c:style val="2"/>
+    </mc:Fallback>
+  </mc:AlternateContent>
+  <c:chart>
+    <c:title>
+      <c:tx>
+        <c:rich>
+          <a:bodyPr rot="0" spcFirstLastPara="1" vertOverflow="ellipsis" vert="horz" wrap="square" anchor="ctr" anchorCtr="1"/>
+          <a:lstStyle/>
+          <a:p>
+            <a:pPr>
+              <a:defRPr sz="1400" b="0" i="0" u="none" strike="noStrike" kern="1200" spc="0" baseline="0">
+                <a:solidFill>
+                  <a:schemeClr val="tx1">
+                    <a:lumMod val="65000"/>
+                    <a:lumOff val="35000"/>
+                  </a:schemeClr>
+                </a:solidFill>
+                <a:latin typeface="+mn-lt"/>
+                <a:ea typeface="+mn-ea"/>
+                <a:cs typeface="+mn-cs"/>
+              </a:defRPr>
+            </a:pPr>
+            <a:r>
+              <a:rPr lang="en-US" sz="1400" b="0" i="0" baseline="0">
+                <a:effectLst/>
+              </a:rPr>
+              <a:t>Gap between total number of expands</a:t>
+            </a:r>
+            <a:endParaRPr lang="en-US" sz="1400">
+              <a:effectLst/>
+            </a:endParaRPr>
+          </a:p>
+        </c:rich>
+      </c:tx>
+      <c:layout/>
+      <c:overlay val="0"/>
+      <c:spPr>
+        <a:noFill/>
+        <a:ln>
+          <a:noFill/>
+        </a:ln>
+        <a:effectLst/>
+      </c:spPr>
+      <c:txPr>
+        <a:bodyPr rot="0" spcFirstLastPara="1" vertOverflow="ellipsis" vert="horz" wrap="square" anchor="ctr" anchorCtr="1"/>
+        <a:lstStyle/>
+        <a:p>
+          <a:pPr>
+            <a:defRPr sz="1400" b="0" i="0" u="none" strike="noStrike" kern="1200" spc="0" baseline="0">
+              <a:solidFill>
+                <a:schemeClr val="tx1">
+                  <a:lumMod val="65000"/>
+                  <a:lumOff val="35000"/>
+                </a:schemeClr>
+              </a:solidFill>
+              <a:latin typeface="+mn-lt"/>
+              <a:ea typeface="+mn-ea"/>
+              <a:cs typeface="+mn-cs"/>
+            </a:defRPr>
+          </a:pPr>
+          <a:endParaRPr lang="en-US"/>
+        </a:p>
+      </c:txPr>
+    </c:title>
+    <c:autoTitleDeleted val="0"/>
+    <c:plotArea>
+      <c:layout/>
+      <c:barChart>
+        <c:barDir val="col"/>
+        <c:grouping val="clustered"/>
+        <c:varyColors val="0"/>
+        <c:ser>
+          <c:idx val="0"/>
+          <c:order val="0"/>
+          <c:spPr>
+            <a:solidFill>
+              <a:schemeClr val="accent1"/>
+            </a:solidFill>
+            <a:ln>
+              <a:noFill/>
+            </a:ln>
+            <a:effectLst/>
+          </c:spPr>
+          <c:invertIfNegative val="0"/>
+          <c:val>
+            <c:numRef>
+              <c:f>results_6!$R$30:$R$54</c:f>
+              <c:numCache>
+                <c:formatCode>General</c:formatCode>
+                <c:ptCount val="25"/>
+                <c:pt idx="0">
+                  <c:v>-45</c:v>
+                </c:pt>
+                <c:pt idx="1">
+                  <c:v>9</c:v>
+                </c:pt>
+                <c:pt idx="2">
+                  <c:v>-13</c:v>
+                </c:pt>
+                <c:pt idx="3">
+                  <c:v>2</c:v>
+                </c:pt>
+                <c:pt idx="4">
+                  <c:v>-4</c:v>
+                </c:pt>
+                <c:pt idx="5">
+                  <c:v>-7</c:v>
+                </c:pt>
+                <c:pt idx="6">
+                  <c:v>-11</c:v>
+                </c:pt>
+                <c:pt idx="7">
+                  <c:v>62</c:v>
+                </c:pt>
+                <c:pt idx="8">
+                  <c:v>28</c:v>
+                </c:pt>
+                <c:pt idx="9">
+                  <c:v>36</c:v>
+                </c:pt>
+                <c:pt idx="10">
+                  <c:v>15</c:v>
+                </c:pt>
+                <c:pt idx="11">
+                  <c:v>17</c:v>
+                </c:pt>
+                <c:pt idx="12">
+                  <c:v>-51</c:v>
+                </c:pt>
+                <c:pt idx="13">
+                  <c:v>-29</c:v>
+                </c:pt>
+                <c:pt idx="14">
+                  <c:v>37</c:v>
+                </c:pt>
+                <c:pt idx="15">
+                  <c:v>47</c:v>
+                </c:pt>
+                <c:pt idx="16">
+                  <c:v>25</c:v>
+                </c:pt>
+                <c:pt idx="17">
+                  <c:v>9</c:v>
+                </c:pt>
+                <c:pt idx="18">
+                  <c:v>-6</c:v>
+                </c:pt>
+                <c:pt idx="19">
+                  <c:v>27</c:v>
+                </c:pt>
+                <c:pt idx="20">
+                  <c:v>4</c:v>
+                </c:pt>
+                <c:pt idx="21">
+                  <c:v>-16</c:v>
+                </c:pt>
+                <c:pt idx="22">
+                  <c:v>-5</c:v>
+                </c:pt>
+                <c:pt idx="23">
+                  <c:v>30</c:v>
+                </c:pt>
+                <c:pt idx="24">
+                  <c:v>14</c:v>
+                </c:pt>
+              </c:numCache>
+            </c:numRef>
+          </c:val>
+        </c:ser>
+        <c:dLbls>
+          <c:showLegendKey val="0"/>
+          <c:showVal val="0"/>
+          <c:showCatName val="0"/>
+          <c:showSerName val="0"/>
+          <c:showPercent val="0"/>
+          <c:showBubbleSize val="0"/>
+        </c:dLbls>
+        <c:gapWidth val="219"/>
+        <c:overlap val="-27"/>
+        <c:axId val="556654048"/>
+        <c:axId val="556650520"/>
+      </c:barChart>
+      <c:catAx>
+        <c:axId val="556654048"/>
+        <c:scaling>
+          <c:orientation val="minMax"/>
+        </c:scaling>
+        <c:delete val="0"/>
+        <c:axPos val="b"/>
+        <c:title>
+          <c:tx>
+            <c:rich>
+              <a:bodyPr rot="0" spcFirstLastPara="1" vertOverflow="ellipsis" vert="horz" wrap="square" anchor="ctr" anchorCtr="1"/>
+              <a:lstStyle/>
+              <a:p>
+                <a:pPr>
+                  <a:defRPr sz="1000" b="0" i="0" u="none" strike="noStrike" kern="1200" baseline="0">
+                    <a:solidFill>
+                      <a:schemeClr val="tx1">
+                        <a:lumMod val="65000"/>
+                        <a:lumOff val="35000"/>
+                      </a:schemeClr>
+                    </a:solidFill>
+                    <a:latin typeface="+mn-lt"/>
+                    <a:ea typeface="+mn-ea"/>
+                    <a:cs typeface="+mn-cs"/>
+                  </a:defRPr>
+                </a:pPr>
+                <a:r>
+                  <a:rPr lang="en-US"/>
+                  <a:t>Experiments</a:t>
+                </a:r>
+              </a:p>
+            </c:rich>
+          </c:tx>
+          <c:layout/>
+          <c:overlay val="0"/>
+          <c:spPr>
+            <a:noFill/>
+            <a:ln>
+              <a:noFill/>
+            </a:ln>
+            <a:effectLst/>
+          </c:spPr>
+          <c:txPr>
+            <a:bodyPr rot="0" spcFirstLastPara="1" vertOverflow="ellipsis" vert="horz" wrap="square" anchor="ctr" anchorCtr="1"/>
+            <a:lstStyle/>
+            <a:p>
+              <a:pPr>
+                <a:defRPr sz="1000" b="0" i="0" u="none" strike="noStrike" kern="1200" baseline="0">
+                  <a:solidFill>
+                    <a:schemeClr val="tx1">
+                      <a:lumMod val="65000"/>
+                      <a:lumOff val="35000"/>
+                    </a:schemeClr>
+                  </a:solidFill>
+                  <a:latin typeface="+mn-lt"/>
+                  <a:ea typeface="+mn-ea"/>
+                  <a:cs typeface="+mn-cs"/>
+                </a:defRPr>
+              </a:pPr>
+              <a:endParaRPr lang="en-US"/>
+            </a:p>
+          </c:txPr>
+        </c:title>
+        <c:numFmt formatCode="General" sourceLinked="1"/>
+        <c:majorTickMark val="none"/>
+        <c:minorTickMark val="none"/>
+        <c:tickLblPos val="nextTo"/>
+        <c:spPr>
+          <a:noFill/>
+          <a:ln w="9525" cap="flat" cmpd="sng" algn="ctr">
+            <a:solidFill>
+              <a:schemeClr val="tx1">
+                <a:lumMod val="15000"/>
+                <a:lumOff val="85000"/>
+              </a:schemeClr>
+            </a:solidFill>
+            <a:round/>
+          </a:ln>
+          <a:effectLst/>
+        </c:spPr>
+        <c:txPr>
+          <a:bodyPr rot="-60000000" spcFirstLastPara="1" vertOverflow="ellipsis" vert="horz" wrap="square" anchor="ctr" anchorCtr="1"/>
+          <a:lstStyle/>
+          <a:p>
+            <a:pPr>
+              <a:defRPr sz="900" b="0" i="0" u="none" strike="noStrike" kern="1200" baseline="0">
+                <a:solidFill>
+                  <a:schemeClr val="tx1">
+                    <a:lumMod val="65000"/>
+                    <a:lumOff val="35000"/>
+                  </a:schemeClr>
+                </a:solidFill>
+                <a:latin typeface="+mn-lt"/>
+                <a:ea typeface="+mn-ea"/>
+                <a:cs typeface="+mn-cs"/>
+              </a:defRPr>
+            </a:pPr>
+            <a:endParaRPr lang="en-US"/>
+          </a:p>
+        </c:txPr>
+        <c:crossAx val="556650520"/>
+        <c:crosses val="autoZero"/>
+        <c:auto val="1"/>
+        <c:lblAlgn val="ctr"/>
+        <c:lblOffset val="100"/>
+        <c:noMultiLvlLbl val="0"/>
+      </c:catAx>
+      <c:valAx>
+        <c:axId val="556650520"/>
+        <c:scaling>
+          <c:orientation val="minMax"/>
+        </c:scaling>
+        <c:delete val="0"/>
+        <c:axPos val="l"/>
+        <c:majorGridlines>
+          <c:spPr>
+            <a:ln w="9525" cap="flat" cmpd="sng" algn="ctr">
+              <a:solidFill>
+                <a:schemeClr val="tx1">
+                  <a:lumMod val="15000"/>
+                  <a:lumOff val="85000"/>
+                </a:schemeClr>
+              </a:solidFill>
+              <a:round/>
+            </a:ln>
+            <a:effectLst/>
+          </c:spPr>
+        </c:majorGridlines>
+        <c:title>
+          <c:tx>
+            <c:rich>
+              <a:bodyPr rot="-5400000" spcFirstLastPara="1" vertOverflow="ellipsis" vert="horz" wrap="square" anchor="ctr" anchorCtr="1"/>
+              <a:lstStyle/>
+              <a:p>
+                <a:pPr>
+                  <a:defRPr sz="1000" b="0" i="0" u="none" strike="noStrike" kern="1200" baseline="0">
+                    <a:solidFill>
+                      <a:schemeClr val="tx1">
+                        <a:lumMod val="65000"/>
+                        <a:lumOff val="35000"/>
+                      </a:schemeClr>
+                    </a:solidFill>
+                    <a:latin typeface="+mn-lt"/>
+                    <a:ea typeface="+mn-ea"/>
+                    <a:cs typeface="+mn-cs"/>
+                  </a:defRPr>
+                </a:pPr>
+                <a:r>
+                  <a:rPr lang="en-US"/>
+                  <a:t>#Expands(Complex)</a:t>
+                </a:r>
+                <a:r>
+                  <a:rPr lang="en-US" baseline="0"/>
+                  <a:t> - #Expends(Baseline)</a:t>
+                </a:r>
+                <a:endParaRPr lang="en-US"/>
+              </a:p>
+            </c:rich>
+          </c:tx>
+          <c:layout/>
+          <c:overlay val="0"/>
+          <c:spPr>
+            <a:noFill/>
+            <a:ln>
+              <a:noFill/>
+            </a:ln>
+            <a:effectLst/>
+          </c:spPr>
+          <c:txPr>
+            <a:bodyPr rot="-5400000" spcFirstLastPara="1" vertOverflow="ellipsis" vert="horz" wrap="square" anchor="ctr" anchorCtr="1"/>
+            <a:lstStyle/>
+            <a:p>
+              <a:pPr>
+                <a:defRPr sz="1000" b="0" i="0" u="none" strike="noStrike" kern="1200" baseline="0">
+                  <a:solidFill>
+                    <a:schemeClr val="tx1">
+                      <a:lumMod val="65000"/>
+                      <a:lumOff val="35000"/>
+                    </a:schemeClr>
+                  </a:solidFill>
+                  <a:latin typeface="+mn-lt"/>
+                  <a:ea typeface="+mn-ea"/>
+                  <a:cs typeface="+mn-cs"/>
+                </a:defRPr>
+              </a:pPr>
+              <a:endParaRPr lang="en-US"/>
+            </a:p>
+          </c:txPr>
+        </c:title>
+        <c:numFmt formatCode="General" sourceLinked="1"/>
+        <c:majorTickMark val="none"/>
+        <c:minorTickMark val="none"/>
+        <c:tickLblPos val="nextTo"/>
+        <c:spPr>
+          <a:noFill/>
+          <a:ln>
+            <a:noFill/>
+          </a:ln>
+          <a:effectLst/>
+        </c:spPr>
+        <c:txPr>
+          <a:bodyPr rot="-60000000" spcFirstLastPara="1" vertOverflow="ellipsis" vert="horz" wrap="square" anchor="ctr" anchorCtr="1"/>
+          <a:lstStyle/>
+          <a:p>
+            <a:pPr>
+              <a:defRPr sz="900" b="0" i="0" u="none" strike="noStrike" kern="1200" baseline="0">
+                <a:solidFill>
+                  <a:schemeClr val="tx1">
+                    <a:lumMod val="65000"/>
+                    <a:lumOff val="35000"/>
+                  </a:schemeClr>
+                </a:solidFill>
+                <a:latin typeface="+mn-lt"/>
+                <a:ea typeface="+mn-ea"/>
+                <a:cs typeface="+mn-cs"/>
+              </a:defRPr>
+            </a:pPr>
+            <a:endParaRPr lang="en-US"/>
+          </a:p>
+        </c:txPr>
+        <c:crossAx val="556654048"/>
+        <c:crosses val="autoZero"/>
+        <c:crossBetween val="between"/>
+      </c:valAx>
+      <c:spPr>
+        <a:noFill/>
+        <a:ln>
+          <a:noFill/>
+        </a:ln>
+        <a:effectLst/>
+      </c:spPr>
+    </c:plotArea>
+    <c:plotVisOnly val="1"/>
+    <c:dispBlanksAs val="gap"/>
+    <c:showDLblsOverMax val="0"/>
+  </c:chart>
+  <c:spPr>
+    <a:solidFill>
+      <a:schemeClr val="bg1"/>
+    </a:solidFill>
+    <a:ln w="9525" cap="flat" cmpd="sng" algn="ctr">
+      <a:solidFill>
+        <a:schemeClr val="tx1">
+          <a:lumMod val="15000"/>
+          <a:lumOff val="85000"/>
+        </a:schemeClr>
+      </a:solidFill>
+      <a:round/>
+    </a:ln>
+    <a:effectLst/>
+  </c:spPr>
+  <c:txPr>
+    <a:bodyPr/>
+    <a:lstStyle/>
+    <a:p>
+      <a:pPr rtl="1">
+        <a:defRPr/>
+      </a:pPr>
+      <a:endParaRPr lang="en-US"/>
+    </a:p>
+  </c:txPr>
+  <c:externalData r:id="rId3">
+    <c:autoUpdate val="0"/>
+  </c:externalData>
+</c:chartSpace>
+</file>
+
+<file path=word/charts/colors1.xml><?xml version="1.0" encoding="utf-8"?>
+<cs:colorStyle xmlns:cs="http://schemas.microsoft.com/office/drawing/2012/chartStyle" xmlns:a="http://schemas.openxmlformats.org/drawingml/2006/main" meth="cycle" id="10">
+  <a:schemeClr val="accent1"/>
+  <a:schemeClr val="accent2"/>
+  <a:schemeClr val="accent3"/>
+  <a:schemeClr val="accent4"/>
+  <a:schemeClr val="accent5"/>
+  <a:schemeClr val="accent6"/>
+  <cs:variation/>
+  <cs:variation>
+    <a:lumMod val="60000"/>
+  </cs:variation>
+  <cs:variation>
+    <a:lumMod val="80000"/>
+    <a:lumOff val="20000"/>
+  </cs:variation>
+  <cs:variation>
+    <a:lumMod val="80000"/>
+  </cs:variation>
+  <cs:variation>
+    <a:lumMod val="60000"/>
+    <a:lumOff val="40000"/>
+  </cs:variation>
+  <cs:variation>
+    <a:lumMod val="50000"/>
+  </cs:variation>
+  <cs:variation>
+    <a:lumMod val="70000"/>
+    <a:lumOff val="30000"/>
+  </cs:variation>
+  <cs:variation>
+    <a:lumMod val="70000"/>
+  </cs:variation>
+  <cs:variation>
+    <a:lumMod val="50000"/>
+    <a:lumOff val="50000"/>
+  </cs:variation>
+</cs:colorStyle>
+</file>
+
+<file path=word/charts/colors2.xml><?xml version="1.0" encoding="utf-8"?>
+<cs:colorStyle xmlns:cs="http://schemas.microsoft.com/office/drawing/2012/chartStyle" xmlns:a="http://schemas.openxmlformats.org/drawingml/2006/main" meth="cycle" id="10">
+  <a:schemeClr val="accent1"/>
+  <a:schemeClr val="accent2"/>
+  <a:schemeClr val="accent3"/>
+  <a:schemeClr val="accent4"/>
+  <a:schemeClr val="accent5"/>
+  <a:schemeClr val="accent6"/>
+  <cs:variation/>
+  <cs:variation>
+    <a:lumMod val="60000"/>
+  </cs:variation>
+  <cs:variation>
+    <a:lumMod val="80000"/>
+    <a:lumOff val="20000"/>
+  </cs:variation>
+  <cs:variation>
+    <a:lumMod val="80000"/>
+  </cs:variation>
+  <cs:variation>
+    <a:lumMod val="60000"/>
+    <a:lumOff val="40000"/>
+  </cs:variation>
+  <cs:variation>
+    <a:lumMod val="50000"/>
+  </cs:variation>
+  <cs:variation>
+    <a:lumMod val="70000"/>
+    <a:lumOff val="30000"/>
+  </cs:variation>
+  <cs:variation>
+    <a:lumMod val="70000"/>
+  </cs:variation>
+  <cs:variation>
+    <a:lumMod val="50000"/>
+    <a:lumOff val="50000"/>
+  </cs:variation>
+</cs:colorStyle>
+</file>
+
+<file path=word/charts/style1.xml><?xml version="1.0" encoding="utf-8"?>
+<cs:chartStyle xmlns:cs="http://schemas.microsoft.com/office/drawing/2012/chartStyle" xmlns:a="http://schemas.openxmlformats.org/drawingml/2006/main" id="201">
+  <cs:axisTitle>
+    <cs:lnRef idx="0"/>
+    <cs:fillRef idx="0"/>
+    <cs:effectRef idx="0"/>
+    <cs:fontRef idx="minor">
+      <a:schemeClr val="tx1">
+        <a:lumMod val="65000"/>
+        <a:lumOff val="35000"/>
+      </a:schemeClr>
+    </cs:fontRef>
+    <cs:defRPr sz="1000" kern="1200"/>
+  </cs:axisTitle>
+  <cs:categoryAxis>
+    <cs:lnRef idx="0"/>
+    <cs:fillRef idx="0"/>
+    <cs:effectRef idx="0"/>
+    <cs:fontRef idx="minor">
+      <a:schemeClr val="tx1">
+        <a:lumMod val="65000"/>
+        <a:lumOff val="35000"/>
+      </a:schemeClr>
+    </cs:fontRef>
+    <cs:spPr>
+      <a:ln w="9525" cap="flat" cmpd="sng" algn="ctr">
+        <a:solidFill>
+          <a:schemeClr val="tx1">
+            <a:lumMod val="15000"/>
+            <a:lumOff val="85000"/>
+          </a:schemeClr>
+        </a:solidFill>
+        <a:round/>
+      </a:ln>
+    </cs:spPr>
+    <cs:defRPr sz="900" kern="1200"/>
+  </cs:categoryAxis>
+  <cs:chartArea mods="allowNoFillOverride allowNoLineOverride">
+    <cs:lnRef idx="0"/>
+    <cs:fillRef idx="0"/>
+    <cs:effectRef idx="0"/>
+    <cs:fontRef idx="minor">
+      <a:schemeClr val="tx1"/>
+    </cs:fontRef>
+    <cs:spPr>
+      <a:solidFill>
+        <a:schemeClr val="bg1"/>
+      </a:solidFill>
+      <a:ln w="9525" cap="flat" cmpd="sng" algn="ctr">
+        <a:solidFill>
+          <a:schemeClr val="tx1">
+            <a:lumMod val="15000"/>
+            <a:lumOff val="85000"/>
+          </a:schemeClr>
+        </a:solidFill>
+        <a:round/>
+      </a:ln>
+    </cs:spPr>
+    <cs:defRPr sz="1000" kern="1200"/>
+  </cs:chartArea>
+  <cs:dataLabel>
+    <cs:lnRef idx="0"/>
+    <cs:fillRef idx="0"/>
+    <cs:effectRef idx="0"/>
+    <cs:fontRef idx="minor">
+      <a:schemeClr val="tx1">
+        <a:lumMod val="75000"/>
+        <a:lumOff val="25000"/>
+      </a:schemeClr>
+    </cs:fontRef>
+    <cs:defRPr sz="900" kern="1200"/>
+  </cs:dataLabel>
+  <cs:dataLabelCallout>
+    <cs:lnRef idx="0"/>
+    <cs:fillRef idx="0"/>
+    <cs:effectRef idx="0"/>
+    <cs:fontRef idx="minor">
+      <a:schemeClr val="dk1">
+        <a:lumMod val="65000"/>
+        <a:lumOff val="35000"/>
+      </a:schemeClr>
+    </cs:fontRef>
+    <cs:spPr>
+      <a:solidFill>
+        <a:schemeClr val="lt1"/>
+      </a:solidFill>
+      <a:ln>
+        <a:solidFill>
+          <a:schemeClr val="dk1">
+            <a:lumMod val="25000"/>
+            <a:lumOff val="75000"/>
+          </a:schemeClr>
+        </a:solidFill>
+      </a:ln>
+    </cs:spPr>
+    <cs:defRPr sz="900" kern="1200"/>
+    <cs:bodyPr rot="0" spcFirstLastPara="1" vertOverflow="clip" horzOverflow="clip" vert="horz" wrap="square" lIns="36576" tIns="18288" rIns="36576" bIns="18288" anchor="ctr" anchorCtr="1">
+      <a:spAutoFit/>
+    </cs:bodyPr>
+  </cs:dataLabelCallout>
+  <cs:dataPoint>
+    <cs:lnRef idx="0"/>
+    <cs:fillRef idx="1">
+      <cs:styleClr val="auto"/>
+    </cs:fillRef>
+    <cs:effectRef idx="0"/>
+    <cs:fontRef idx="minor">
+      <a:schemeClr val="tx1"/>
+    </cs:fontRef>
+  </cs:dataPoint>
+  <cs:dataPoint3D>
+    <cs:lnRef idx="0"/>
+    <cs:fillRef idx="1">
+      <cs:styleClr val="auto"/>
+    </cs:fillRef>
+    <cs:effectRef idx="0"/>
+    <cs:fontRef idx="minor">
+      <a:schemeClr val="tx1"/>
+    </cs:fontRef>
+  </cs:dataPoint3D>
+  <cs:dataPointLine>
+    <cs:lnRef idx="0">
+      <cs:styleClr val="auto"/>
+    </cs:lnRef>
+    <cs:fillRef idx="1"/>
+    <cs:effectRef idx="0"/>
+    <cs:fontRef idx="minor">
+      <a:schemeClr val="tx1"/>
+    </cs:fontRef>
+    <cs:spPr>
+      <a:ln w="28575" cap="rnd">
+        <a:solidFill>
+          <a:schemeClr val="phClr"/>
+        </a:solidFill>
+        <a:round/>
+      </a:ln>
+    </cs:spPr>
+  </cs:dataPointLine>
+  <cs:dataPointMarker>
+    <cs:lnRef idx="0">
+      <cs:styleClr val="auto"/>
+    </cs:lnRef>
+    <cs:fillRef idx="1">
+      <cs:styleClr val="auto"/>
+    </cs:fillRef>
+    <cs:effectRef idx="0"/>
+    <cs:fontRef idx="minor">
+      <a:schemeClr val="tx1"/>
+    </cs:fontRef>
+    <cs:spPr>
+      <a:ln w="9525">
+        <a:solidFill>
+          <a:schemeClr val="phClr"/>
+        </a:solidFill>
+      </a:ln>
+    </cs:spPr>
+  </cs:dataPointMarker>
+  <cs:dataPointMarkerLayout symbol="circle" size="5"/>
+  <cs:dataPointWireframe>
+    <cs:lnRef idx="0">
+      <cs:styleClr val="auto"/>
+    </cs:lnRef>
+    <cs:fillRef idx="1"/>
+    <cs:effectRef idx="0"/>
+    <cs:fontRef idx="minor">
+      <a:schemeClr val="tx1"/>
+    </cs:fontRef>
+    <cs:spPr>
+      <a:ln w="9525" cap="rnd">
+        <a:solidFill>
+          <a:schemeClr val="phClr"/>
+        </a:solidFill>
+        <a:round/>
+      </a:ln>
+    </cs:spPr>
+  </cs:dataPointWireframe>
+  <cs:dataTable>
+    <cs:lnRef idx="0"/>
+    <cs:fillRef idx="0"/>
+    <cs:effectRef idx="0"/>
+    <cs:fontRef idx="minor">
+      <a:schemeClr val="tx1">
+        <a:lumMod val="65000"/>
+        <a:lumOff val="35000"/>
+      </a:schemeClr>
+    </cs:fontRef>
+    <cs:spPr>
+      <a:noFill/>
+      <a:ln w="9525" cap="flat" cmpd="sng" algn="ctr">
+        <a:solidFill>
+          <a:schemeClr val="tx1">
+            <a:lumMod val="15000"/>
+            <a:lumOff val="85000"/>
+          </a:schemeClr>
+        </a:solidFill>
+        <a:round/>
+      </a:ln>
+    </cs:spPr>
+    <cs:defRPr sz="900" kern="1200"/>
+  </cs:dataTable>
+  <cs:downBar>
+    <cs:lnRef idx="0"/>
+    <cs:fillRef idx="0"/>
+    <cs:effectRef idx="0"/>
+    <cs:fontRef idx="minor">
+      <a:schemeClr val="dk1"/>
+    </cs:fontRef>
+    <cs:spPr>
+      <a:solidFill>
+        <a:schemeClr val="dk1">
+          <a:lumMod val="65000"/>
+          <a:lumOff val="35000"/>
+        </a:schemeClr>
+      </a:solidFill>
+      <a:ln w="9525">
+        <a:solidFill>
+          <a:schemeClr val="tx1">
+            <a:lumMod val="65000"/>
+            <a:lumOff val="35000"/>
+          </a:schemeClr>
+        </a:solidFill>
+      </a:ln>
+    </cs:spPr>
+  </cs:downBar>
+  <cs:dropLine>
+    <cs:lnRef idx="0"/>
+    <cs:fillRef idx="0"/>
+    <cs:effectRef idx="0"/>
+    <cs:fontRef idx="minor">
+      <a:schemeClr val="tx1"/>
+    </cs:fontRef>
+    <cs:spPr>
+      <a:ln w="9525" cap="flat" cmpd="sng" algn="ctr">
+        <a:solidFill>
+          <a:schemeClr val="tx1">
+            <a:lumMod val="35000"/>
+            <a:lumOff val="65000"/>
+          </a:schemeClr>
+        </a:solidFill>
+        <a:round/>
+      </a:ln>
+    </cs:spPr>
+  </cs:dropLine>
+  <cs:errorBar>
+    <cs:lnRef idx="0"/>
+    <cs:fillRef idx="0"/>
+    <cs:effectRef idx="0"/>
+    <cs:fontRef idx="minor">
+      <a:schemeClr val="tx1"/>
+    </cs:fontRef>
+    <cs:spPr>
+      <a:ln w="9525" cap="flat" cmpd="sng" algn="ctr">
+        <a:solidFill>
+          <a:schemeClr val="tx1">
+            <a:lumMod val="65000"/>
+            <a:lumOff val="35000"/>
+          </a:schemeClr>
+        </a:solidFill>
+        <a:round/>
+      </a:ln>
+    </cs:spPr>
+  </cs:errorBar>
+  <cs:floor>
+    <cs:lnRef idx="0"/>
+    <cs:fillRef idx="0"/>
+    <cs:effectRef idx="0"/>
+    <cs:fontRef idx="minor">
+      <a:schemeClr val="tx1"/>
+    </cs:fontRef>
+    <cs:spPr>
+      <a:noFill/>
+      <a:ln>
+        <a:noFill/>
+      </a:ln>
+    </cs:spPr>
+  </cs:floor>
+  <cs:gridlineMajor>
+    <cs:lnRef idx="0"/>
+    <cs:fillRef idx="0"/>
+    <cs:effectRef idx="0"/>
+    <cs:fontRef idx="minor">
+      <a:schemeClr val="tx1"/>
+    </cs:fontRef>
+    <cs:spPr>
+      <a:ln w="9525" cap="flat" cmpd="sng" algn="ctr">
+        <a:solidFill>
+          <a:schemeClr val="tx1">
+            <a:lumMod val="15000"/>
+            <a:lumOff val="85000"/>
+          </a:schemeClr>
+        </a:solidFill>
+        <a:round/>
+      </a:ln>
+    </cs:spPr>
+  </cs:gridlineMajor>
+  <cs:gridlineMinor>
+    <cs:lnRef idx="0"/>
+    <cs:fillRef idx="0"/>
+    <cs:effectRef idx="0"/>
+    <cs:fontRef idx="minor">
+      <a:schemeClr val="tx1"/>
+    </cs:fontRef>
+    <cs:spPr>
+      <a:ln w="9525" cap="flat" cmpd="sng" algn="ctr">
+        <a:solidFill>
+          <a:schemeClr val="tx1">
+            <a:lumMod val="5000"/>
+            <a:lumOff val="95000"/>
+          </a:schemeClr>
+        </a:solidFill>
+        <a:round/>
+      </a:ln>
+    </cs:spPr>
+  </cs:gridlineMinor>
+  <cs:hiLoLine>
+    <cs:lnRef idx="0"/>
+    <cs:fillRef idx="0"/>
+    <cs:effectRef idx="0"/>
+    <cs:fontRef idx="minor">
+      <a:schemeClr val="tx1"/>
+    </cs:fontRef>
+    <cs:spPr>
+      <a:ln w="9525" cap="flat" cmpd="sng" algn="ctr">
+        <a:solidFill>
+          <a:schemeClr val="tx1">
+            <a:lumMod val="75000"/>
+            <a:lumOff val="25000"/>
+          </a:schemeClr>
+        </a:solidFill>
+        <a:round/>
+      </a:ln>
+    </cs:spPr>
+  </cs:hiLoLine>
+  <cs:leaderLine>
+    <cs:lnRef idx="0"/>
+    <cs:fillRef idx="0"/>
+    <cs:effectRef idx="0"/>
+    <cs:fontRef idx="minor">
+      <a:schemeClr val="tx1"/>
+    </cs:fontRef>
+    <cs:spPr>
+      <a:ln w="9525" cap="flat" cmpd="sng" algn="ctr">
+        <a:solidFill>
+          <a:schemeClr val="tx1">
+            <a:lumMod val="35000"/>
+            <a:lumOff val="65000"/>
+          </a:schemeClr>
+        </a:solidFill>
+        <a:round/>
+      </a:ln>
+    </cs:spPr>
+  </cs:leaderLine>
+  <cs:legend>
+    <cs:lnRef idx="0"/>
+    <cs:fillRef idx="0"/>
+    <cs:effectRef idx="0"/>
+    <cs:fontRef idx="minor">
+      <a:schemeClr val="tx1">
+        <a:lumMod val="65000"/>
+        <a:lumOff val="35000"/>
+      </a:schemeClr>
+    </cs:fontRef>
+    <cs:defRPr sz="900" kern="1200"/>
+  </cs:legend>
+  <cs:plotArea mods="allowNoFillOverride allowNoLineOverride">
+    <cs:lnRef idx="0"/>
+    <cs:fillRef idx="0"/>
+    <cs:effectRef idx="0"/>
+    <cs:fontRef idx="minor">
+      <a:schemeClr val="tx1"/>
+    </cs:fontRef>
+  </cs:plotArea>
+  <cs:plotArea3D mods="allowNoFillOverride allowNoLineOverride">
+    <cs:lnRef idx="0"/>
+    <cs:fillRef idx="0"/>
+    <cs:effectRef idx="0"/>
+    <cs:fontRef idx="minor">
+      <a:schemeClr val="tx1"/>
+    </cs:fontRef>
+  </cs:plotArea3D>
+  <cs:seriesAxis>
+    <cs:lnRef idx="0"/>
+    <cs:fillRef idx="0"/>
+    <cs:effectRef idx="0"/>
+    <cs:fontRef idx="minor">
+      <a:schemeClr val="tx1">
+        <a:lumMod val="65000"/>
+        <a:lumOff val="35000"/>
+      </a:schemeClr>
+    </cs:fontRef>
+    <cs:defRPr sz="900" kern="1200"/>
+  </cs:seriesAxis>
+  <cs:seriesLine>
+    <cs:lnRef idx="0"/>
+    <cs:fillRef idx="0"/>
+    <cs:effectRef idx="0"/>
+    <cs:fontRef idx="minor">
+      <a:schemeClr val="tx1"/>
+    </cs:fontRef>
+    <cs:spPr>
+      <a:ln w="9525" cap="flat" cmpd="sng" algn="ctr">
+        <a:solidFill>
+          <a:schemeClr val="tx1">
+            <a:lumMod val="35000"/>
+            <a:lumOff val="65000"/>
+          </a:schemeClr>
+        </a:solidFill>
+        <a:round/>
+      </a:ln>
+    </cs:spPr>
+  </cs:seriesLine>
+  <cs:title>
+    <cs:lnRef idx="0"/>
+    <cs:fillRef idx="0"/>
+    <cs:effectRef idx="0"/>
+    <cs:fontRef idx="minor">
+      <a:schemeClr val="tx1">
+        <a:lumMod val="65000"/>
+        <a:lumOff val="35000"/>
+      </a:schemeClr>
+    </cs:fontRef>
+    <cs:defRPr sz="1400" b="0" kern="1200" spc="0" baseline="0"/>
+  </cs:title>
+  <cs:trendline>
+    <cs:lnRef idx="0">
+      <cs:styleClr val="auto"/>
+    </cs:lnRef>
+    <cs:fillRef idx="0"/>
+    <cs:effectRef idx="0"/>
+    <cs:fontRef idx="minor">
+      <a:schemeClr val="tx1"/>
+    </cs:fontRef>
+    <cs:spPr>
+      <a:ln w="19050" cap="rnd">
+        <a:solidFill>
+          <a:schemeClr val="phClr"/>
+        </a:solidFill>
+        <a:prstDash val="sysDot"/>
+      </a:ln>
+    </cs:spPr>
+  </cs:trendline>
+  <cs:trendlineLabel>
+    <cs:lnRef idx="0"/>
+    <cs:fillRef idx="0"/>
+    <cs:effectRef idx="0"/>
+    <cs:fontRef idx="minor">
+      <a:schemeClr val="tx1">
+        <a:lumMod val="65000"/>
+        <a:lumOff val="35000"/>
+      </a:schemeClr>
+    </cs:fontRef>
+    <cs:defRPr sz="900" kern="1200"/>
+  </cs:trendlineLabel>
+  <cs:upBar>
+    <cs:lnRef idx="0"/>
+    <cs:fillRef idx="0"/>
+    <cs:effectRef idx="0"/>
+    <cs:fontRef idx="minor">
+      <a:schemeClr val="dk1"/>
+    </cs:fontRef>
+    <cs:spPr>
+      <a:solidFill>
+        <a:schemeClr val="lt1"/>
+      </a:solidFill>
+      <a:ln w="9525">
+        <a:solidFill>
+          <a:schemeClr val="tx1">
+            <a:lumMod val="15000"/>
+            <a:lumOff val="85000"/>
+          </a:schemeClr>
+        </a:solidFill>
+      </a:ln>
+    </cs:spPr>
+  </cs:upBar>
+  <cs:valueAxis>
+    <cs:lnRef idx="0"/>
+    <cs:fillRef idx="0"/>
+    <cs:effectRef idx="0"/>
+    <cs:fontRef idx="minor">
+      <a:schemeClr val="tx1">
+        <a:lumMod val="65000"/>
+        <a:lumOff val="35000"/>
+      </a:schemeClr>
+    </cs:fontRef>
+    <cs:defRPr sz="900" kern="1200"/>
+  </cs:valueAxis>
+  <cs:wall>
+    <cs:lnRef idx="0"/>
+    <cs:fillRef idx="0"/>
+    <cs:effectRef idx="0"/>
+    <cs:fontRef idx="minor">
+      <a:schemeClr val="tx1"/>
+    </cs:fontRef>
+    <cs:spPr>
+      <a:noFill/>
+      <a:ln>
+        <a:noFill/>
+      </a:ln>
+    </cs:spPr>
+  </cs:wall>
+</cs:chartStyle>
+</file>
+
+<file path=word/charts/style2.xml><?xml version="1.0" encoding="utf-8"?>
+<cs:chartStyle xmlns:cs="http://schemas.microsoft.com/office/drawing/2012/chartStyle" xmlns:a="http://schemas.openxmlformats.org/drawingml/2006/main" id="201">
+  <cs:axisTitle>
+    <cs:lnRef idx="0"/>
+    <cs:fillRef idx="0"/>
+    <cs:effectRef idx="0"/>
+    <cs:fontRef idx="minor">
+      <a:schemeClr val="tx1">
+        <a:lumMod val="65000"/>
+        <a:lumOff val="35000"/>
+      </a:schemeClr>
+    </cs:fontRef>
+    <cs:defRPr sz="1000" kern="1200"/>
+  </cs:axisTitle>
+  <cs:categoryAxis>
+    <cs:lnRef idx="0"/>
+    <cs:fillRef idx="0"/>
+    <cs:effectRef idx="0"/>
+    <cs:fontRef idx="minor">
+      <a:schemeClr val="tx1">
+        <a:lumMod val="65000"/>
+        <a:lumOff val="35000"/>
+      </a:schemeClr>
+    </cs:fontRef>
+    <cs:spPr>
+      <a:ln w="9525" cap="flat" cmpd="sng" algn="ctr">
+        <a:solidFill>
+          <a:schemeClr val="tx1">
+            <a:lumMod val="15000"/>
+            <a:lumOff val="85000"/>
+          </a:schemeClr>
+        </a:solidFill>
+        <a:round/>
+      </a:ln>
+    </cs:spPr>
+    <cs:defRPr sz="900" kern="1200"/>
+  </cs:categoryAxis>
+  <cs:chartArea mods="allowNoFillOverride allowNoLineOverride">
+    <cs:lnRef idx="0"/>
+    <cs:fillRef idx="0"/>
+    <cs:effectRef idx="0"/>
+    <cs:fontRef idx="minor">
+      <a:schemeClr val="tx1"/>
+    </cs:fontRef>
+    <cs:spPr>
+      <a:solidFill>
+        <a:schemeClr val="bg1"/>
+      </a:solidFill>
+      <a:ln w="9525" cap="flat" cmpd="sng" algn="ctr">
+        <a:solidFill>
+          <a:schemeClr val="tx1">
+            <a:lumMod val="15000"/>
+            <a:lumOff val="85000"/>
+          </a:schemeClr>
+        </a:solidFill>
+        <a:round/>
+      </a:ln>
+    </cs:spPr>
+    <cs:defRPr sz="1000" kern="1200"/>
+  </cs:chartArea>
+  <cs:dataLabel>
+    <cs:lnRef idx="0"/>
+    <cs:fillRef idx="0"/>
+    <cs:effectRef idx="0"/>
+    <cs:fontRef idx="minor">
+      <a:schemeClr val="tx1">
+        <a:lumMod val="75000"/>
+        <a:lumOff val="25000"/>
+      </a:schemeClr>
+    </cs:fontRef>
+    <cs:defRPr sz="900" kern="1200"/>
+  </cs:dataLabel>
+  <cs:dataLabelCallout>
+    <cs:lnRef idx="0"/>
+    <cs:fillRef idx="0"/>
+    <cs:effectRef idx="0"/>
+    <cs:fontRef idx="minor">
+      <a:schemeClr val="dk1">
+        <a:lumMod val="65000"/>
+        <a:lumOff val="35000"/>
+      </a:schemeClr>
+    </cs:fontRef>
+    <cs:spPr>
+      <a:solidFill>
+        <a:schemeClr val="lt1"/>
+      </a:solidFill>
+      <a:ln>
+        <a:solidFill>
+          <a:schemeClr val="dk1">
+            <a:lumMod val="25000"/>
+            <a:lumOff val="75000"/>
+          </a:schemeClr>
+        </a:solidFill>
+      </a:ln>
+    </cs:spPr>
+    <cs:defRPr sz="900" kern="1200"/>
+    <cs:bodyPr rot="0" spcFirstLastPara="1" vertOverflow="clip" horzOverflow="clip" vert="horz" wrap="square" lIns="36576" tIns="18288" rIns="36576" bIns="18288" anchor="ctr" anchorCtr="1">
+      <a:spAutoFit/>
+    </cs:bodyPr>
+  </cs:dataLabelCallout>
+  <cs:dataPoint>
+    <cs:lnRef idx="0"/>
+    <cs:fillRef idx="1">
+      <cs:styleClr val="auto"/>
+    </cs:fillRef>
+    <cs:effectRef idx="0"/>
+    <cs:fontRef idx="minor">
+      <a:schemeClr val="tx1"/>
+    </cs:fontRef>
+  </cs:dataPoint>
+  <cs:dataPoint3D>
+    <cs:lnRef idx="0"/>
+    <cs:fillRef idx="1">
+      <cs:styleClr val="auto"/>
+    </cs:fillRef>
+    <cs:effectRef idx="0"/>
+    <cs:fontRef idx="minor">
+      <a:schemeClr val="tx1"/>
+    </cs:fontRef>
+  </cs:dataPoint3D>
+  <cs:dataPointLine>
+    <cs:lnRef idx="0">
+      <cs:styleClr val="auto"/>
+    </cs:lnRef>
+    <cs:fillRef idx="1"/>
+    <cs:effectRef idx="0"/>
+    <cs:fontRef idx="minor">
+      <a:schemeClr val="tx1"/>
+    </cs:fontRef>
+    <cs:spPr>
+      <a:ln w="28575" cap="rnd">
+        <a:solidFill>
+          <a:schemeClr val="phClr"/>
+        </a:solidFill>
+        <a:round/>
+      </a:ln>
+    </cs:spPr>
+  </cs:dataPointLine>
+  <cs:dataPointMarker>
+    <cs:lnRef idx="0">
+      <cs:styleClr val="auto"/>
+    </cs:lnRef>
+    <cs:fillRef idx="1">
+      <cs:styleClr val="auto"/>
+    </cs:fillRef>
+    <cs:effectRef idx="0"/>
+    <cs:fontRef idx="minor">
+      <a:schemeClr val="tx1"/>
+    </cs:fontRef>
+    <cs:spPr>
+      <a:ln w="9525">
+        <a:solidFill>
+          <a:schemeClr val="phClr"/>
+        </a:solidFill>
+      </a:ln>
+    </cs:spPr>
+  </cs:dataPointMarker>
+  <cs:dataPointMarkerLayout symbol="circle" size="5"/>
+  <cs:dataPointWireframe>
+    <cs:lnRef idx="0">
+      <cs:styleClr val="auto"/>
+    </cs:lnRef>
+    <cs:fillRef idx="1"/>
+    <cs:effectRef idx="0"/>
+    <cs:fontRef idx="minor">
+      <a:schemeClr val="tx1"/>
+    </cs:fontRef>
+    <cs:spPr>
+      <a:ln w="9525" cap="rnd">
+        <a:solidFill>
+          <a:schemeClr val="phClr"/>
+        </a:solidFill>
+        <a:round/>
+      </a:ln>
+    </cs:spPr>
+  </cs:dataPointWireframe>
+  <cs:dataTable>
+    <cs:lnRef idx="0"/>
+    <cs:fillRef idx="0"/>
+    <cs:effectRef idx="0"/>
+    <cs:fontRef idx="minor">
+      <a:schemeClr val="tx1">
+        <a:lumMod val="65000"/>
+        <a:lumOff val="35000"/>
+      </a:schemeClr>
+    </cs:fontRef>
+    <cs:spPr>
+      <a:noFill/>
+      <a:ln w="9525" cap="flat" cmpd="sng" algn="ctr">
+        <a:solidFill>
+          <a:schemeClr val="tx1">
+            <a:lumMod val="15000"/>
+            <a:lumOff val="85000"/>
+          </a:schemeClr>
+        </a:solidFill>
+        <a:round/>
+      </a:ln>
+    </cs:spPr>
+    <cs:defRPr sz="900" kern="1200"/>
+  </cs:dataTable>
+  <cs:downBar>
+    <cs:lnRef idx="0"/>
+    <cs:fillRef idx="0"/>
+    <cs:effectRef idx="0"/>
+    <cs:fontRef idx="minor">
+      <a:schemeClr val="dk1"/>
+    </cs:fontRef>
+    <cs:spPr>
+      <a:solidFill>
+        <a:schemeClr val="dk1">
+          <a:lumMod val="65000"/>
+          <a:lumOff val="35000"/>
+        </a:schemeClr>
+      </a:solidFill>
+      <a:ln w="9525">
+        <a:solidFill>
+          <a:schemeClr val="tx1">
+            <a:lumMod val="65000"/>
+            <a:lumOff val="35000"/>
+          </a:schemeClr>
+        </a:solidFill>
+      </a:ln>
+    </cs:spPr>
+  </cs:downBar>
+  <cs:dropLine>
+    <cs:lnRef idx="0"/>
+    <cs:fillRef idx="0"/>
+    <cs:effectRef idx="0"/>
+    <cs:fontRef idx="minor">
+      <a:schemeClr val="tx1"/>
+    </cs:fontRef>
+    <cs:spPr>
+      <a:ln w="9525" cap="flat" cmpd="sng" algn="ctr">
+        <a:solidFill>
+          <a:schemeClr val="tx1">
+            <a:lumMod val="35000"/>
+            <a:lumOff val="65000"/>
+          </a:schemeClr>
+        </a:solidFill>
+        <a:round/>
+      </a:ln>
+    </cs:spPr>
+  </cs:dropLine>
+  <cs:errorBar>
+    <cs:lnRef idx="0"/>
+    <cs:fillRef idx="0"/>
+    <cs:effectRef idx="0"/>
+    <cs:fontRef idx="minor">
+      <a:schemeClr val="tx1"/>
+    </cs:fontRef>
+    <cs:spPr>
+      <a:ln w="9525" cap="flat" cmpd="sng" algn="ctr">
+        <a:solidFill>
+          <a:schemeClr val="tx1">
+            <a:lumMod val="65000"/>
+            <a:lumOff val="35000"/>
+          </a:schemeClr>
+        </a:solidFill>
+        <a:round/>
+      </a:ln>
+    </cs:spPr>
+  </cs:errorBar>
+  <cs:floor>
+    <cs:lnRef idx="0"/>
+    <cs:fillRef idx="0"/>
+    <cs:effectRef idx="0"/>
+    <cs:fontRef idx="minor">
+      <a:schemeClr val="tx1"/>
+    </cs:fontRef>
+    <cs:spPr>
+      <a:noFill/>
+      <a:ln>
+        <a:noFill/>
+      </a:ln>
+    </cs:spPr>
+  </cs:floor>
+  <cs:gridlineMajor>
+    <cs:lnRef idx="0"/>
+    <cs:fillRef idx="0"/>
+    <cs:effectRef idx="0"/>
+    <cs:fontRef idx="minor">
+      <a:schemeClr val="tx1"/>
+    </cs:fontRef>
+    <cs:spPr>
+      <a:ln w="9525" cap="flat" cmpd="sng" algn="ctr">
+        <a:solidFill>
+          <a:schemeClr val="tx1">
+            <a:lumMod val="15000"/>
+            <a:lumOff val="85000"/>
+          </a:schemeClr>
+        </a:solidFill>
+        <a:round/>
+      </a:ln>
+    </cs:spPr>
+  </cs:gridlineMajor>
+  <cs:gridlineMinor>
+    <cs:lnRef idx="0"/>
+    <cs:fillRef idx="0"/>
+    <cs:effectRef idx="0"/>
+    <cs:fontRef idx="minor">
+      <a:schemeClr val="tx1"/>
+    </cs:fontRef>
+    <cs:spPr>
+      <a:ln w="9525" cap="flat" cmpd="sng" algn="ctr">
+        <a:solidFill>
+          <a:schemeClr val="tx1">
+            <a:lumMod val="5000"/>
+            <a:lumOff val="95000"/>
+          </a:schemeClr>
+        </a:solidFill>
+        <a:round/>
+      </a:ln>
+    </cs:spPr>
+  </cs:gridlineMinor>
+  <cs:hiLoLine>
+    <cs:lnRef idx="0"/>
+    <cs:fillRef idx="0"/>
+    <cs:effectRef idx="0"/>
+    <cs:fontRef idx="minor">
+      <a:schemeClr val="tx1"/>
+    </cs:fontRef>
+    <cs:spPr>
+      <a:ln w="9525" cap="flat" cmpd="sng" algn="ctr">
+        <a:solidFill>
+          <a:schemeClr val="tx1">
+            <a:lumMod val="75000"/>
+            <a:lumOff val="25000"/>
+          </a:schemeClr>
+        </a:solidFill>
+        <a:round/>
+      </a:ln>
+    </cs:spPr>
+  </cs:hiLoLine>
+  <cs:leaderLine>
+    <cs:lnRef idx="0"/>
+    <cs:fillRef idx="0"/>
+    <cs:effectRef idx="0"/>
+    <cs:fontRef idx="minor">
+      <a:schemeClr val="tx1"/>
+    </cs:fontRef>
+    <cs:spPr>
+      <a:ln w="9525" cap="flat" cmpd="sng" algn="ctr">
+        <a:solidFill>
+          <a:schemeClr val="tx1">
+            <a:lumMod val="35000"/>
+            <a:lumOff val="65000"/>
+          </a:schemeClr>
+        </a:solidFill>
+        <a:round/>
+      </a:ln>
+    </cs:spPr>
+  </cs:leaderLine>
+  <cs:legend>
+    <cs:lnRef idx="0"/>
+    <cs:fillRef idx="0"/>
+    <cs:effectRef idx="0"/>
+    <cs:fontRef idx="minor">
+      <a:schemeClr val="tx1">
+        <a:lumMod val="65000"/>
+        <a:lumOff val="35000"/>
+      </a:schemeClr>
+    </cs:fontRef>
+    <cs:defRPr sz="900" kern="1200"/>
+  </cs:legend>
+  <cs:plotArea mods="allowNoFillOverride allowNoLineOverride">
+    <cs:lnRef idx="0"/>
+    <cs:fillRef idx="0"/>
+    <cs:effectRef idx="0"/>
+    <cs:fontRef idx="minor">
+      <a:schemeClr val="tx1"/>
+    </cs:fontRef>
+  </cs:plotArea>
+  <cs:plotArea3D mods="allowNoFillOverride allowNoLineOverride">
+    <cs:lnRef idx="0"/>
+    <cs:fillRef idx="0"/>
+    <cs:effectRef idx="0"/>
+    <cs:fontRef idx="minor">
+      <a:schemeClr val="tx1"/>
+    </cs:fontRef>
+  </cs:plotArea3D>
+  <cs:seriesAxis>
+    <cs:lnRef idx="0"/>
+    <cs:fillRef idx="0"/>
+    <cs:effectRef idx="0"/>
+    <cs:fontRef idx="minor">
+      <a:schemeClr val="tx1">
+        <a:lumMod val="65000"/>
+        <a:lumOff val="35000"/>
+      </a:schemeClr>
+    </cs:fontRef>
+    <cs:defRPr sz="900" kern="1200"/>
+  </cs:seriesAxis>
+  <cs:seriesLine>
+    <cs:lnRef idx="0"/>
+    <cs:fillRef idx="0"/>
+    <cs:effectRef idx="0"/>
+    <cs:fontRef idx="minor">
+      <a:schemeClr val="tx1"/>
+    </cs:fontRef>
+    <cs:spPr>
+      <a:ln w="9525" cap="flat" cmpd="sng" algn="ctr">
+        <a:solidFill>
+          <a:schemeClr val="tx1">
+            <a:lumMod val="35000"/>
+            <a:lumOff val="65000"/>
+          </a:schemeClr>
+        </a:solidFill>
+        <a:round/>
+      </a:ln>
+    </cs:spPr>
+  </cs:seriesLine>
+  <cs:title>
+    <cs:lnRef idx="0"/>
+    <cs:fillRef idx="0"/>
+    <cs:effectRef idx="0"/>
+    <cs:fontRef idx="minor">
+      <a:schemeClr val="tx1">
+        <a:lumMod val="65000"/>
+        <a:lumOff val="35000"/>
+      </a:schemeClr>
+    </cs:fontRef>
+    <cs:defRPr sz="1400" b="0" kern="1200" spc="0" baseline="0"/>
+  </cs:title>
+  <cs:trendline>
+    <cs:lnRef idx="0">
+      <cs:styleClr val="auto"/>
+    </cs:lnRef>
+    <cs:fillRef idx="0"/>
+    <cs:effectRef idx="0"/>
+    <cs:fontRef idx="minor">
+      <a:schemeClr val="tx1"/>
+    </cs:fontRef>
+    <cs:spPr>
+      <a:ln w="19050" cap="rnd">
+        <a:solidFill>
+          <a:schemeClr val="phClr"/>
+        </a:solidFill>
+        <a:prstDash val="sysDot"/>
+      </a:ln>
+    </cs:spPr>
+  </cs:trendline>
+  <cs:trendlineLabel>
+    <cs:lnRef idx="0"/>
+    <cs:fillRef idx="0"/>
+    <cs:effectRef idx="0"/>
+    <cs:fontRef idx="minor">
+      <a:schemeClr val="tx1">
+        <a:lumMod val="65000"/>
+        <a:lumOff val="35000"/>
+      </a:schemeClr>
+    </cs:fontRef>
+    <cs:defRPr sz="900" kern="1200"/>
+  </cs:trendlineLabel>
+  <cs:upBar>
+    <cs:lnRef idx="0"/>
+    <cs:fillRef idx="0"/>
+    <cs:effectRef idx="0"/>
+    <cs:fontRef idx="minor">
+      <a:schemeClr val="dk1"/>
+    </cs:fontRef>
+    <cs:spPr>
+      <a:solidFill>
+        <a:schemeClr val="lt1"/>
+      </a:solidFill>
+      <a:ln w="9525">
+        <a:solidFill>
+          <a:schemeClr val="tx1">
+            <a:lumMod val="15000"/>
+            <a:lumOff val="85000"/>
+          </a:schemeClr>
+        </a:solidFill>
+      </a:ln>
+    </cs:spPr>
+  </cs:upBar>
+  <cs:valueAxis>
+    <cs:lnRef idx="0"/>
+    <cs:fillRef idx="0"/>
+    <cs:effectRef idx="0"/>
+    <cs:fontRef idx="minor">
+      <a:schemeClr val="tx1">
+        <a:lumMod val="65000"/>
+        <a:lumOff val="35000"/>
+      </a:schemeClr>
+    </cs:fontRef>
+    <cs:defRPr sz="900" kern="1200"/>
+  </cs:valueAxis>
+  <cs:wall>
+    <cs:lnRef idx="0"/>
+    <cs:fillRef idx="0"/>
+    <cs:effectRef idx="0"/>
+    <cs:fontRef idx="minor">
+      <a:schemeClr val="tx1"/>
+    </cs:fontRef>
+    <cs:spPr>
+      <a:noFill/>
+      <a:ln>
+        <a:noFill/>
+      </a:ln>
+    </cs:spPr>
+  </cs:wall>
+</cs:chartStyle>
 </file>
 
 <file path=word/theme/theme1.xml><?xml version="1.0" encoding="utf-8"?>
@@ -2107,4 +5961,16 @@
   <a:objectDefaults/>
   <a:extraClrSchemeLst/>
 </a:theme>
+</file>
+
+<file path=customXml/item1.xml><?xml version="1.0" encoding="utf-8"?>
+<b:Sources xmlns:b="http://schemas.openxmlformats.org/officeDocument/2006/bibliography" xmlns="http://schemas.openxmlformats.org/officeDocument/2006/bibliography" SelectedStyle="\apasixtheditionofficeonline.xsl" StyleName="APA" Version="6"/>
+</file>
+
+<file path=customXml/itemProps1.xml><?xml version="1.0" encoding="utf-8"?>
+<ds:datastoreItem xmlns:ds="http://schemas.openxmlformats.org/officeDocument/2006/customXml" ds:itemID="{91588B19-A1C4-46EA-9119-E4AFC6628633}">
+  <ds:schemaRefs>
+    <ds:schemaRef ds:uri="http://schemas.openxmlformats.org/officeDocument/2006/bibliography"/>
+  </ds:schemaRefs>
+</ds:datastoreItem>
 </file>
</xml_diff>